<commit_message>
data exploration process book
</commit_message>
<xml_diff>
--- a/Process_Book.docx
+++ b/Process_Book.docx
@@ -1,6 +1,6 @@
 
 <file path=word/document.xml><?xml version="1.0" encoding="utf-8"?>
-<w:document xmlns:wpc="http://schemas.microsoft.com/office/word/2010/wordprocessingCanvas" xmlns:mo="http://schemas.microsoft.com/office/mac/office/2008/main" xmlns:mc="http://schemas.openxmlformats.org/markup-compatibility/2006" xmlns:mv="urn:schemas-microsoft-com:mac:vml" xmlns:o="urn:schemas-microsoft-com:office:office" xmlns:r="http://schemas.openxmlformats.org/officeDocument/2006/relationships" xmlns:m="http://schemas.openxmlformats.org/officeDocument/2006/math" xmlns:v="urn:schemas-microsoft-com:vml" xmlns:wp14="http://schemas.microsoft.com/office/word/2010/wordprocessingDrawing" xmlns:wp="http://schemas.openxmlformats.org/drawingml/2006/wordprocessingDrawing" xmlns:w10="urn:schemas-microsoft-com:office:word" xmlns:w="http://schemas.openxmlformats.org/wordprocessingml/2006/main" xmlns:w14="http://schemas.microsoft.com/office/word/2010/wordml" xmlns:wpg="http://schemas.microsoft.com/office/word/2010/wordprocessingGroup" xmlns:wpi="http://schemas.microsoft.com/office/word/2010/wordprocessingInk" xmlns:wne="http://schemas.microsoft.com/office/word/2006/wordml" xmlns:wps="http://schemas.microsoft.com/office/word/2010/wordprocessingShape" mc:Ignorable="w14 wp14">
+<w:document xmlns:wpc="http://schemas.microsoft.com/office/word/2010/wordprocessingCanvas" xmlns:cx="http://schemas.microsoft.com/office/drawing/2014/chartex" xmlns:cx1="http://schemas.microsoft.com/office/drawing/2015/9/8/chartex" xmlns:cx2="http://schemas.microsoft.com/office/drawing/2015/10/21/chartex" xmlns:cx3="http://schemas.microsoft.com/office/drawing/2016/5/9/chartex" xmlns:cx4="http://schemas.microsoft.com/office/drawing/2016/5/10/chartex" xmlns:cx5="http://schemas.microsoft.com/office/drawing/2016/5/11/chartex" xmlns:cx6="http://schemas.microsoft.com/office/drawing/2016/5/12/chartex" xmlns:cx7="http://schemas.microsoft.com/office/drawing/2016/5/13/chartex" xmlns:cx8="http://schemas.microsoft.com/office/drawing/2016/5/14/chartex" xmlns:mc="http://schemas.openxmlformats.org/markup-compatibility/2006" xmlns:aink="http://schemas.microsoft.com/office/drawing/2016/ink" xmlns:am3d="http://schemas.microsoft.com/office/drawing/2017/model3d" xmlns:o="urn:schemas-microsoft-com:office:office" xmlns:r="http://schemas.openxmlformats.org/officeDocument/2006/relationships" xmlns:m="http://schemas.openxmlformats.org/officeDocument/2006/math" xmlns:v="urn:schemas-microsoft-com:vml" xmlns:wp14="http://schemas.microsoft.com/office/word/2010/wordprocessingDrawing" xmlns:wp="http://schemas.openxmlformats.org/drawingml/2006/wordprocessingDrawing" xmlns:w10="urn:schemas-microsoft-com:office:word" xmlns:w="http://schemas.openxmlformats.org/wordprocessingml/2006/main" xmlns:w14="http://schemas.microsoft.com/office/word/2010/wordml" xmlns:w15="http://schemas.microsoft.com/office/word/2012/wordml" xmlns:w16cid="http://schemas.microsoft.com/office/word/2016/wordml/cid" xmlns:w16se="http://schemas.microsoft.com/office/word/2015/wordml/symex" xmlns:wpg="http://schemas.microsoft.com/office/word/2010/wordprocessingGroup" xmlns:wpi="http://schemas.microsoft.com/office/word/2010/wordprocessingInk" xmlns:wne="http://schemas.microsoft.com/office/word/2006/wordml" xmlns:wps="http://schemas.microsoft.com/office/word/2010/wordprocessingShape" mc:Ignorable="w14 w15 w16se w16cid wp14">
   <w:body>
     <w:p>
       <w:pPr>
@@ -58,69 +58,39 @@
     <w:p>
       <w:pPr>
         <w:jc w:val="center"/>
-        <w:rPr>
-          <w:lang w:val="fr-FR"/>
-        </w:rPr>
-      </w:pPr>
-      <w:r>
-        <w:rPr>
-          <w:lang w:val="fr-FR"/>
-        </w:rPr>
-        <w:t>JOULOT Eliott</w:t>
-      </w:r>
-      <w:r>
-        <w:rPr>
-          <w:lang w:val="fr-FR"/>
-        </w:rPr>
+      </w:pPr>
+      <w:r>
+        <w:t xml:space="preserve">JOULOT </w:t>
+      </w:r>
+      <w:proofErr w:type="spellStart"/>
+      <w:r>
+        <w:t>Eliott</w:t>
+      </w:r>
+      <w:proofErr w:type="spellEnd"/>
+      <w:r>
         <w:tab/>
-      </w:r>
-      <w:r>
-        <w:rPr>
-          <w:lang w:val="fr-FR"/>
-        </w:rPr>
         <w:t>PELLETIER Kevin</w:t>
       </w:r>
       <w:r>
-        <w:rPr>
-          <w:lang w:val="fr-FR"/>
-        </w:rPr>
         <w:tab/>
-      </w:r>
-      <w:r>
-        <w:rPr>
-          <w:lang w:val="fr-FR"/>
-        </w:rPr>
-        <w:t>PETIT</w:t>
-      </w:r>
-      <w:r>
-        <w:rPr>
-          <w:lang w:val="fr-FR"/>
-        </w:rPr>
-        <w:t>PIERRE Maxence</w:t>
-      </w:r>
+        <w:t xml:space="preserve">PETITPIERRE </w:t>
+      </w:r>
+      <w:proofErr w:type="spellStart"/>
+      <w:r>
+        <w:t>Maxence</w:t>
+      </w:r>
+      <w:proofErr w:type="spellEnd"/>
     </w:p>
     <w:p>
       <w:pPr>
         <w:pStyle w:val="Titre"/>
-        <w:rPr>
-          <w:lang w:val="fr-FR"/>
-        </w:rPr>
-      </w:pPr>
-      <w:r>
-        <w:rPr>
-          <w:lang w:val="fr-FR"/>
-        </w:rPr>
+      </w:pPr>
+      <w:r>
         <w:lastRenderedPageBreak/>
         <w:t>Introduction</w:t>
       </w:r>
     </w:p>
-    <w:p>
-      <w:pPr>
-        <w:rPr>
-          <w:lang w:val="fr-FR"/>
-        </w:rPr>
-      </w:pPr>
-    </w:p>
+    <w:p/>
     <w:p>
       <w:pPr>
         <w:jc w:val="both"/>
@@ -296,173 +266,1079 @@
         <w:t>of approximately 1 million samples described by 20 features each. Indeed, there is 5 SSP (</w:t>
       </w:r>
       <w:r>
-        <w:t>Shared Socio Economic Pathways</w:t>
+        <w:t xml:space="preserve">Shared </w:t>
       </w:r>
       <w:proofErr w:type="gramStart"/>
       <w:r>
-        <w:t xml:space="preserve">) </w:t>
-      </w:r>
-      <w:r>
-        <w:t>which</w:t>
+        <w:t>Socio Economic</w:t>
       </w:r>
       <w:proofErr w:type="gramEnd"/>
       <w:r>
-        <w:t xml:space="preserve"> are then split in 4 different </w:t>
+        <w:t xml:space="preserve"> Pathways) </w:t>
+      </w:r>
+      <w:r>
+        <w:t>which are then split in 4 different RCP</w:t>
+      </w:r>
+      <w:r>
+        <w:t>s</w:t>
+      </w:r>
+      <w:r>
+        <w:t xml:space="preserve"> (Representative Concentration Pathways). To resume the SSP models will integrate how the society will evolve and behave (Sustainability, Middle of the Road, Regional Rivalry, Inequality and Fossil Fuel Development are the 5 different pathways). The RCP in each model will give the results using a possible value of the concentrated gas emission / radiative forcing (for example if we get to +4.5 W/m²). </w:t>
+      </w:r>
+    </w:p>
+    <w:p/>
+    <w:p>
+      <w:pPr>
+        <w:pStyle w:val="Titre1"/>
+      </w:pPr>
+      <w:r>
+        <w:t>Exploratory Data Analysis</w:t>
+      </w:r>
+      <w:r>
+        <w:t xml:space="preserve"> - Processing</w:t>
+      </w:r>
+    </w:p>
+    <w:p/>
+    <w:p>
+      <w:pPr>
+        <w:jc w:val="both"/>
+      </w:pPr>
+      <w:r>
+        <w:t>First, we</w:t>
+      </w:r>
+      <w:r>
+        <w:t xml:space="preserve"> visualized the data using Python and especially </w:t>
+      </w:r>
+      <w:r>
+        <w:t xml:space="preserve">the </w:t>
+      </w:r>
+      <w:r>
+        <w:t>pandas/</w:t>
       </w:r>
       <w:proofErr w:type="spellStart"/>
       <w:r>
-        <w:t>RCP</w:t>
-      </w:r>
-      <w:r>
-        <w:t>s</w:t>
+        <w:t>numpy</w:t>
       </w:r>
       <w:proofErr w:type="spellEnd"/>
       <w:r>
-        <w:t xml:space="preserve"> (Representative Concentration Pathways). To resume the SSP models will integrate how the society will evolve and behave (Sustainability, Middle of the Road, Regional Rivalry, Inequality and Fossil Fuel Development are the 5 different pathways). The RCP in each model will give the results using a possible value of the concentrated gas emission / radiative forcing (for example if we get to +4.5 W/m²). </w:t>
-      </w:r>
-    </w:p>
-    <w:p/>
+        <w:t xml:space="preserve"> modules</w:t>
+      </w:r>
+      <w:r>
+        <w:t xml:space="preserve">. We provided in the </w:t>
+      </w:r>
+      <w:proofErr w:type="spellStart"/>
+      <w:r>
+        <w:t>github</w:t>
+      </w:r>
+      <w:proofErr w:type="spellEnd"/>
+      <w:r>
+        <w:t xml:space="preserve"> our </w:t>
+      </w:r>
+      <w:proofErr w:type="spellStart"/>
+      <w:r>
+        <w:t>Jupyter</w:t>
+      </w:r>
+      <w:proofErr w:type="spellEnd"/>
+      <w:r>
+        <w:t xml:space="preserve"> Notebook allowing the loading of a data csv, and the total process of cleaning and extraction. </w:t>
+      </w:r>
+      <w:r>
+        <w:t>First, we</w:t>
+      </w:r>
+      <w:r>
+        <w:t xml:space="preserve"> focused our efforts to handle the SSP1cc model data. We then visualized the data using some description methods to see the ranges, means, max/min of the values and how the points were organized. For the organization the points are ordered by the latitude feature, and in each discrete latitude values, the corresponding longitude values are ordered. </w:t>
+      </w:r>
+    </w:p>
+    <w:p>
+      <w:pPr>
+        <w:jc w:val="both"/>
+      </w:pPr>
+      <w:r>
+        <w:t xml:space="preserve">To have a first overview of the map, we decided to extract and process the “calories” feature with the associated position (latitude/longitude). We then cleaned the new </w:t>
+      </w:r>
+      <w:proofErr w:type="spellStart"/>
+      <w:r>
+        <w:t>dataframe</w:t>
+      </w:r>
+      <w:proofErr w:type="spellEnd"/>
+      <w:r>
+        <w:t xml:space="preserve"> by removing all the invalid values, and “standardized” the data, by taking the log and a coefficient of the calories, and then round the values in order to have a reduced length of string. Indeed we will then convert it to </w:t>
+      </w:r>
+      <w:proofErr w:type="spellStart"/>
+      <w:r>
+        <w:t>geojson</w:t>
+      </w:r>
+      <w:proofErr w:type="spellEnd"/>
+      <w:r>
+        <w:t xml:space="preserve"> so the string values have to be optimized. </w:t>
+      </w:r>
+    </w:p>
+    <w:p>
+      <w:pPr>
+        <w:jc w:val="both"/>
+      </w:pPr>
+      <w:r>
+        <w:lastRenderedPageBreak/>
+        <w:t xml:space="preserve">As it </w:t>
+      </w:r>
+      <w:r>
+        <w:t>was</w:t>
+      </w:r>
+      <w:r>
+        <w:t xml:space="preserve"> not </w:t>
+      </w:r>
+      <w:proofErr w:type="gramStart"/>
+      <w:r>
+        <w:t>really efficient</w:t>
+      </w:r>
+      <w:proofErr w:type="gramEnd"/>
+      <w:r>
+        <w:t xml:space="preserve"> to plot all the data points in a map (1 m</w:t>
+      </w:r>
+      <w:r>
+        <w:t xml:space="preserve">illion), we decided to create </w:t>
+      </w:r>
+      <w:r>
+        <w:t xml:space="preserve">data compression. For this we implemented an algorithm that will iterate through the different discrete values of latitude (north to south) and for each latitude value, iterate through the longitude west to east. Then we will cluster every </w:t>
+      </w:r>
+      <w:r>
+        <w:t>8</w:t>
+      </w:r>
+      <w:r>
+        <w:t xml:space="preserve"> (parameter) points of following longitude to compute the mean of each feature and store it in a single point, if and only if the distance between each point is less than a threshold (parameter). This avoid then to compute the mean of some points starting in the east cost of the USA with some points in the west cost of Europe, leading to an averaged point a bit meaningless and with a position in the ocean. This will then allow </w:t>
+      </w:r>
+      <w:r>
+        <w:t>having</w:t>
+      </w:r>
+      <w:r>
+        <w:t xml:space="preserve"> a data size divided by </w:t>
+      </w:r>
+      <w:r>
+        <w:t>approximately 8</w:t>
+      </w:r>
+      <w:r>
+        <w:t xml:space="preserve"> (parameter) with a </w:t>
+      </w:r>
+      <w:proofErr w:type="gramStart"/>
+      <w:r>
+        <w:t>really small</w:t>
+      </w:r>
+      <w:proofErr w:type="gramEnd"/>
+      <w:r>
+        <w:t xml:space="preserve"> loss of precision. </w:t>
+      </w:r>
+      <w:r>
+        <w:t xml:space="preserve"> We then tried different values for the cluster size and the distance threshold, to find an appropriate reduced data. </w:t>
+      </w:r>
+      <w:proofErr w:type="gramStart"/>
+      <w:r>
+        <w:t>Indeed</w:t>
+      </w:r>
+      <w:proofErr w:type="gramEnd"/>
+      <w:r>
+        <w:t xml:space="preserve"> there was a tradeoff between the precision of the data and the size of the data.</w:t>
+      </w:r>
+    </w:p>
+    <w:p>
+      <w:pPr>
+        <w:jc w:val="both"/>
+      </w:pPr>
+      <w:proofErr w:type="gramStart"/>
+      <w:r>
+        <w:t>Finally</w:t>
+      </w:r>
+      <w:proofErr w:type="gramEnd"/>
+      <w:r>
+        <w:t xml:space="preserve"> we decided to transform the </w:t>
+      </w:r>
+      <w:proofErr w:type="spellStart"/>
+      <w:r>
+        <w:t>dataframe</w:t>
+      </w:r>
+      <w:proofErr w:type="spellEnd"/>
+      <w:r>
+        <w:t xml:space="preserve"> into a </w:t>
+      </w:r>
+      <w:proofErr w:type="spellStart"/>
+      <w:r>
+        <w:t>geojson</w:t>
+      </w:r>
+      <w:proofErr w:type="spellEnd"/>
+      <w:r>
+        <w:t xml:space="preserve"> file, </w:t>
+      </w:r>
+      <w:r>
+        <w:t>because the format</w:t>
+      </w:r>
+      <w:r>
+        <w:t xml:space="preserve"> is well implemented by our map API (</w:t>
+      </w:r>
+      <w:proofErr w:type="spellStart"/>
+      <w:r>
+        <w:t>cf</w:t>
+      </w:r>
+      <w:proofErr w:type="spellEnd"/>
+      <w:r>
+        <w:t xml:space="preserve"> Design) and which reduce the size memory. </w:t>
+      </w:r>
+    </w:p>
+    <w:p>
+      <w:pPr>
+        <w:jc w:val="both"/>
+      </w:pPr>
+      <w:r>
+        <w:t xml:space="preserve">Using this parameterizable python </w:t>
+      </w:r>
+      <w:r>
+        <w:t>script</w:t>
+      </w:r>
+      <w:r>
+        <w:t xml:space="preserve"> we </w:t>
+      </w:r>
+      <w:r>
+        <w:t>were</w:t>
+      </w:r>
+      <w:r>
+        <w:t xml:space="preserve"> then be able to load, clean and extract all the different csv models that we have, and select the wanted feature (calories, production, population etc..).</w:t>
+      </w:r>
+    </w:p>
+    <w:p>
+      <w:r>
+        <w:rPr>
+          <w:noProof/>
+        </w:rPr>
+        <mc:AlternateContent>
+          <mc:Choice Requires="wps">
+            <w:drawing>
+              <wp:anchor distT="0" distB="0" distL="114300" distR="114300" simplePos="0" relativeHeight="251680768" behindDoc="0" locked="0" layoutInCell="1" allowOverlap="1" wp14:anchorId="1C61F14F" wp14:editId="65EAE8D8">
+                <wp:simplePos x="0" y="0"/>
+                <wp:positionH relativeFrom="column">
+                  <wp:posOffset>122323</wp:posOffset>
+                </wp:positionH>
+                <wp:positionV relativeFrom="paragraph">
+                  <wp:posOffset>2747010</wp:posOffset>
+                </wp:positionV>
+                <wp:extent cx="5631873" cy="6927"/>
+                <wp:effectExtent l="0" t="76200" r="26035" b="88900"/>
+                <wp:wrapNone/>
+                <wp:docPr id="18" name="Connecteur droit avec flèche 18"/>
+                <wp:cNvGraphicFramePr/>
+                <a:graphic xmlns:a="http://schemas.openxmlformats.org/drawingml/2006/main">
+                  <a:graphicData uri="http://schemas.microsoft.com/office/word/2010/wordprocessingShape">
+                    <wps:wsp>
+                      <wps:cNvCnPr/>
+                      <wps:spPr>
+                        <a:xfrm flipV="1">
+                          <a:off x="0" y="0"/>
+                          <a:ext cx="5631873" cy="6927"/>
+                        </a:xfrm>
+                        <a:prstGeom prst="straightConnector1">
+                          <a:avLst/>
+                        </a:prstGeom>
+                        <a:ln>
+                          <a:tailEnd type="triangle"/>
+                        </a:ln>
+                      </wps:spPr>
+                      <wps:style>
+                        <a:lnRef idx="1">
+                          <a:schemeClr val="accent1"/>
+                        </a:lnRef>
+                        <a:fillRef idx="0">
+                          <a:schemeClr val="accent1"/>
+                        </a:fillRef>
+                        <a:effectRef idx="0">
+                          <a:schemeClr val="accent1"/>
+                        </a:effectRef>
+                        <a:fontRef idx="minor">
+                          <a:schemeClr val="tx1"/>
+                        </a:fontRef>
+                      </wps:style>
+                      <wps:bodyPr/>
+                    </wps:wsp>
+                  </a:graphicData>
+                </a:graphic>
+              </wp:anchor>
+            </w:drawing>
+          </mc:Choice>
+          <mc:Fallback>
+            <w:pict>
+              <v:shapetype w14:anchorId="2797DEEA" id="_x0000_t32" coordsize="21600,21600" o:spt="32" o:oned="t" path="m,l21600,21600e" filled="f">
+                <v:path arrowok="t" fillok="f" o:connecttype="none"/>
+                <o:lock v:ext="edit" shapetype="t"/>
+              </v:shapetype>
+              <v:shape id="Connecteur droit avec flèche 18" o:spid="_x0000_s1026" type="#_x0000_t32" style="position:absolute;margin-left:9.65pt;margin-top:216.3pt;width:443.45pt;height:.55pt;flip:y;z-index:251680768;visibility:visible;mso-wrap-style:square;mso-wrap-distance-left:9pt;mso-wrap-distance-top:0;mso-wrap-distance-right:9pt;mso-wrap-distance-bottom:0;mso-position-horizontal:absolute;mso-position-horizontal-relative:text;mso-position-vertical:absolute;mso-position-vertical-relative:text" o:gfxdata="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" strokecolor="#4472c4 [3204]" strokeweight=".5pt">
+                <v:stroke endarrow="block" joinstyle="miter"/>
+              </v:shape>
+            </w:pict>
+          </mc:Fallback>
+        </mc:AlternateContent>
+      </w:r>
+      <w:r>
+        <w:rPr>
+          <w:noProof/>
+        </w:rPr>
+        <mc:AlternateContent>
+          <mc:Choice Requires="wps">
+            <w:drawing>
+              <wp:anchor distT="0" distB="0" distL="114300" distR="114300" simplePos="0" relativeHeight="251679744" behindDoc="0" locked="0" layoutInCell="1" allowOverlap="1" wp14:anchorId="223B9DA7" wp14:editId="445AF50E">
+                <wp:simplePos x="0" y="0"/>
+                <wp:positionH relativeFrom="column">
+                  <wp:posOffset>11488</wp:posOffset>
+                </wp:positionH>
+                <wp:positionV relativeFrom="paragraph">
+                  <wp:posOffset>93864</wp:posOffset>
+                </wp:positionV>
+                <wp:extent cx="13854" cy="2673927"/>
+                <wp:effectExtent l="76200" t="0" r="62865" b="50800"/>
+                <wp:wrapNone/>
+                <wp:docPr id="17" name="Connecteur droit avec flèche 17"/>
+                <wp:cNvGraphicFramePr/>
+                <a:graphic xmlns:a="http://schemas.openxmlformats.org/drawingml/2006/main">
+                  <a:graphicData uri="http://schemas.microsoft.com/office/word/2010/wordprocessingShape">
+                    <wps:wsp>
+                      <wps:cNvCnPr/>
+                      <wps:spPr>
+                        <a:xfrm flipH="1">
+                          <a:off x="0" y="0"/>
+                          <a:ext cx="13854" cy="2673927"/>
+                        </a:xfrm>
+                        <a:prstGeom prst="straightConnector1">
+                          <a:avLst/>
+                        </a:prstGeom>
+                        <a:ln>
+                          <a:tailEnd type="triangle"/>
+                        </a:ln>
+                      </wps:spPr>
+                      <wps:style>
+                        <a:lnRef idx="1">
+                          <a:schemeClr val="accent1"/>
+                        </a:lnRef>
+                        <a:fillRef idx="0">
+                          <a:schemeClr val="accent1"/>
+                        </a:fillRef>
+                        <a:effectRef idx="0">
+                          <a:schemeClr val="accent1"/>
+                        </a:effectRef>
+                        <a:fontRef idx="minor">
+                          <a:schemeClr val="tx1"/>
+                        </a:fontRef>
+                      </wps:style>
+                      <wps:bodyPr/>
+                    </wps:wsp>
+                  </a:graphicData>
+                </a:graphic>
+              </wp:anchor>
+            </w:drawing>
+          </mc:Choice>
+          <mc:Fallback>
+            <w:pict>
+              <v:shape w14:anchorId="2D873384" id="Connecteur droit avec flèche 17" o:spid="_x0000_s1026" type="#_x0000_t32" style="position:absolute;margin-left:.9pt;margin-top:7.4pt;width:1.1pt;height:210.55pt;flip:x;z-index:251679744;visibility:visible;mso-wrap-style:square;mso-wrap-distance-left:9pt;mso-wrap-distance-top:0;mso-wrap-distance-right:9pt;mso-wrap-distance-bottom:0;mso-position-horizontal:absolute;mso-position-horizontal-relative:text;mso-position-vertical:absolute;mso-position-vertical-relative:text" o:gfxdata="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" strokecolor="#4472c4 [3204]" strokeweight=".5pt">
+                <v:stroke endarrow="block" joinstyle="miter"/>
+              </v:shape>
+            </w:pict>
+          </mc:Fallback>
+        </mc:AlternateContent>
+      </w:r>
+      <w:r>
+        <w:rPr>
+          <w:noProof/>
+        </w:rPr>
+        <mc:AlternateContent>
+          <mc:Choice Requires="wps">
+            <w:drawing>
+              <wp:anchor distT="0" distB="0" distL="114300" distR="114300" simplePos="0" relativeHeight="251695616" behindDoc="0" locked="0" layoutInCell="1" allowOverlap="1" wp14:anchorId="05C4A3BC" wp14:editId="36EDA342">
+                <wp:simplePos x="0" y="0"/>
+                <wp:positionH relativeFrom="column">
+                  <wp:posOffset>2748643</wp:posOffset>
+                </wp:positionH>
+                <wp:positionV relativeFrom="paragraph">
+                  <wp:posOffset>486229</wp:posOffset>
+                </wp:positionV>
+                <wp:extent cx="143692" cy="45719"/>
+                <wp:effectExtent l="0" t="0" r="27940" b="12065"/>
+                <wp:wrapNone/>
+                <wp:docPr id="15" name="Rectangle : coins arrondis 15"/>
+                <wp:cNvGraphicFramePr/>
+                <a:graphic xmlns:a="http://schemas.openxmlformats.org/drawingml/2006/main">
+                  <a:graphicData uri="http://schemas.microsoft.com/office/word/2010/wordprocessingShape">
+                    <wps:wsp>
+                      <wps:cNvSpPr/>
+                      <wps:spPr>
+                        <a:xfrm>
+                          <a:off x="0" y="0"/>
+                          <a:ext cx="143692" cy="45719"/>
+                        </a:xfrm>
+                        <a:prstGeom prst="roundRect">
+                          <a:avLst/>
+                        </a:prstGeom>
+                        <a:noFill/>
+                        <a:ln w="9525" cap="flat" cmpd="sng" algn="ctr">
+                          <a:solidFill>
+                            <a:schemeClr val="accent1"/>
+                          </a:solidFill>
+                          <a:prstDash val="solid"/>
+                          <a:round/>
+                          <a:headEnd type="none" w="med" len="med"/>
+                          <a:tailEnd type="none" w="med" len="med"/>
+                        </a:ln>
+                      </wps:spPr>
+                      <wps:style>
+                        <a:lnRef idx="0">
+                          <a:scrgbClr r="0" g="0" b="0"/>
+                        </a:lnRef>
+                        <a:fillRef idx="0">
+                          <a:scrgbClr r="0" g="0" b="0"/>
+                        </a:fillRef>
+                        <a:effectRef idx="0">
+                          <a:scrgbClr r="0" g="0" b="0"/>
+                        </a:effectRef>
+                        <a:fontRef idx="minor">
+                          <a:schemeClr val="accent1"/>
+                        </a:fontRef>
+                      </wps:style>
+                      <wps:bodyPr rot="0" spcFirstLastPara="0" vertOverflow="overflow" horzOverflow="overflow" vert="horz" wrap="square" lIns="91440" tIns="45720" rIns="91440" bIns="45720" numCol="1" spcCol="0" rtlCol="0" fromWordArt="0" anchor="ctr" anchorCtr="0" forceAA="0" compatLnSpc="1">
+                        <a:prstTxWarp prst="textNoShape">
+                          <a:avLst/>
+                        </a:prstTxWarp>
+                        <a:noAutofit/>
+                      </wps:bodyPr>
+                    </wps:wsp>
+                  </a:graphicData>
+                </a:graphic>
+              </wp:anchor>
+            </w:drawing>
+          </mc:Choice>
+          <mc:Fallback>
+            <w:pict>
+              <v:roundrect w14:anchorId="05221DE2" id="Rectangle : coins arrondis 15" o:spid="_x0000_s1026" style="position:absolute;margin-left:216.45pt;margin-top:38.3pt;width:11.3pt;height:3.6pt;z-index:251695616;visibility:visible;mso-wrap-style:square;mso-wrap-distance-left:9pt;mso-wrap-distance-top:0;mso-wrap-distance-right:9pt;mso-wrap-distance-bottom:0;mso-position-horizontal:absolute;mso-position-horizontal-relative:text;mso-position-vertical:absolute;mso-position-vertical-relative:text;v-text-anchor:middle" arcsize="10923f" o:gfxdata="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" filled="f" strokecolor="#4472c4 [3204]"/>
+            </w:pict>
+          </mc:Fallback>
+        </mc:AlternateContent>
+      </w:r>
+      <w:r>
+        <w:rPr>
+          <w:noProof/>
+        </w:rPr>
+        <mc:AlternateContent>
+          <mc:Choice Requires="wps">
+            <w:drawing>
+              <wp:anchor distT="0" distB="0" distL="114300" distR="114300" simplePos="0" relativeHeight="251693568" behindDoc="0" locked="0" layoutInCell="1" allowOverlap="1" wp14:anchorId="74F2C9FB" wp14:editId="481C577A">
+                <wp:simplePos x="0" y="0"/>
+                <wp:positionH relativeFrom="column">
+                  <wp:posOffset>2627358</wp:posOffset>
+                </wp:positionH>
+                <wp:positionV relativeFrom="paragraph">
+                  <wp:posOffset>486410</wp:posOffset>
+                </wp:positionV>
+                <wp:extent cx="73932" cy="47171"/>
+                <wp:effectExtent l="0" t="0" r="21590" b="10160"/>
+                <wp:wrapNone/>
+                <wp:docPr id="14" name="Rectangle : coins arrondis 14"/>
+                <wp:cNvGraphicFramePr/>
+                <a:graphic xmlns:a="http://schemas.openxmlformats.org/drawingml/2006/main">
+                  <a:graphicData uri="http://schemas.microsoft.com/office/word/2010/wordprocessingShape">
+                    <wps:wsp>
+                      <wps:cNvSpPr/>
+                      <wps:spPr>
+                        <a:xfrm>
+                          <a:off x="0" y="0"/>
+                          <a:ext cx="73932" cy="47171"/>
+                        </a:xfrm>
+                        <a:prstGeom prst="roundRect">
+                          <a:avLst/>
+                        </a:prstGeom>
+                        <a:noFill/>
+                        <a:ln w="9525" cap="flat" cmpd="sng" algn="ctr">
+                          <a:solidFill>
+                            <a:schemeClr val="accent1"/>
+                          </a:solidFill>
+                          <a:prstDash val="solid"/>
+                          <a:round/>
+                          <a:headEnd type="none" w="med" len="med"/>
+                          <a:tailEnd type="none" w="med" len="med"/>
+                        </a:ln>
+                      </wps:spPr>
+                      <wps:style>
+                        <a:lnRef idx="0">
+                          <a:scrgbClr r="0" g="0" b="0"/>
+                        </a:lnRef>
+                        <a:fillRef idx="0">
+                          <a:scrgbClr r="0" g="0" b="0"/>
+                        </a:fillRef>
+                        <a:effectRef idx="0">
+                          <a:scrgbClr r="0" g="0" b="0"/>
+                        </a:effectRef>
+                        <a:fontRef idx="minor">
+                          <a:schemeClr val="accent1"/>
+                        </a:fontRef>
+                      </wps:style>
+                      <wps:bodyPr rot="0" spcFirstLastPara="0" vertOverflow="overflow" horzOverflow="overflow" vert="horz" wrap="square" lIns="91440" tIns="45720" rIns="91440" bIns="45720" numCol="1" spcCol="0" rtlCol="0" fromWordArt="0" anchor="ctr" anchorCtr="0" forceAA="0" compatLnSpc="1">
+                        <a:prstTxWarp prst="textNoShape">
+                          <a:avLst/>
+                        </a:prstTxWarp>
+                        <a:noAutofit/>
+                      </wps:bodyPr>
+                    </wps:wsp>
+                  </a:graphicData>
+                </a:graphic>
+                <wp14:sizeRelH relativeFrom="margin">
+                  <wp14:pctWidth>0</wp14:pctWidth>
+                </wp14:sizeRelH>
+              </wp:anchor>
+            </w:drawing>
+          </mc:Choice>
+          <mc:Fallback>
+            <w:pict>
+              <v:roundrect w14:anchorId="2380A993" id="Rectangle : coins arrondis 14" o:spid="_x0000_s1026" style="position:absolute;margin-left:206.9pt;margin-top:38.3pt;width:5.8pt;height:3.7pt;z-index:251693568;visibility:visible;mso-wrap-style:square;mso-width-percent:0;mso-wrap-distance-left:9pt;mso-wrap-distance-top:0;mso-wrap-distance-right:9pt;mso-wrap-distance-bottom:0;mso-position-horizontal:absolute;mso-position-horizontal-relative:text;mso-position-vertical:absolute;mso-position-vertical-relative:text;mso-width-percent:0;mso-width-relative:margin;v-text-anchor:middle" arcsize="10923f" o:gfxdata="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" filled="f" strokecolor="#4472c4 [3204]"/>
+            </w:pict>
+          </mc:Fallback>
+        </mc:AlternateContent>
+      </w:r>
+      <w:r>
+        <w:rPr>
+          <w:noProof/>
+        </w:rPr>
+        <mc:AlternateContent>
+          <mc:Choice Requires="wps">
+            <w:drawing>
+              <wp:anchor distT="0" distB="0" distL="114300" distR="114300" simplePos="0" relativeHeight="251689472" behindDoc="0" locked="0" layoutInCell="1" allowOverlap="1" wp14:anchorId="6B0E6E67" wp14:editId="03B6A463">
+                <wp:simplePos x="0" y="0"/>
+                <wp:positionH relativeFrom="column">
+                  <wp:posOffset>2354943</wp:posOffset>
+                </wp:positionH>
+                <wp:positionV relativeFrom="paragraph">
+                  <wp:posOffset>486229</wp:posOffset>
+                </wp:positionV>
+                <wp:extent cx="143692" cy="45719"/>
+                <wp:effectExtent l="0" t="0" r="27940" b="12065"/>
+                <wp:wrapNone/>
+                <wp:docPr id="13" name="Rectangle : coins arrondis 13"/>
+                <wp:cNvGraphicFramePr/>
+                <a:graphic xmlns:a="http://schemas.openxmlformats.org/drawingml/2006/main">
+                  <a:graphicData uri="http://schemas.microsoft.com/office/word/2010/wordprocessingShape">
+                    <wps:wsp>
+                      <wps:cNvSpPr/>
+                      <wps:spPr>
+                        <a:xfrm>
+                          <a:off x="0" y="0"/>
+                          <a:ext cx="143692" cy="45719"/>
+                        </a:xfrm>
+                        <a:prstGeom prst="roundRect">
+                          <a:avLst/>
+                        </a:prstGeom>
+                        <a:noFill/>
+                        <a:ln w="9525" cap="flat" cmpd="sng" algn="ctr">
+                          <a:solidFill>
+                            <a:schemeClr val="accent1"/>
+                          </a:solidFill>
+                          <a:prstDash val="solid"/>
+                          <a:round/>
+                          <a:headEnd type="none" w="med" len="med"/>
+                          <a:tailEnd type="none" w="med" len="med"/>
+                        </a:ln>
+                      </wps:spPr>
+                      <wps:style>
+                        <a:lnRef idx="0">
+                          <a:scrgbClr r="0" g="0" b="0"/>
+                        </a:lnRef>
+                        <a:fillRef idx="0">
+                          <a:scrgbClr r="0" g="0" b="0"/>
+                        </a:fillRef>
+                        <a:effectRef idx="0">
+                          <a:scrgbClr r="0" g="0" b="0"/>
+                        </a:effectRef>
+                        <a:fontRef idx="minor">
+                          <a:schemeClr val="accent1"/>
+                        </a:fontRef>
+                      </wps:style>
+                      <wps:bodyPr rot="0" spcFirstLastPara="0" vertOverflow="overflow" horzOverflow="overflow" vert="horz" wrap="square" lIns="91440" tIns="45720" rIns="91440" bIns="45720" numCol="1" spcCol="0" rtlCol="0" fromWordArt="0" anchor="ctr" anchorCtr="0" forceAA="0" compatLnSpc="1">
+                        <a:prstTxWarp prst="textNoShape">
+                          <a:avLst/>
+                        </a:prstTxWarp>
+                        <a:noAutofit/>
+                      </wps:bodyPr>
+                    </wps:wsp>
+                  </a:graphicData>
+                </a:graphic>
+              </wp:anchor>
+            </w:drawing>
+          </mc:Choice>
+          <mc:Fallback>
+            <w:pict>
+              <v:roundrect w14:anchorId="743629E7" id="Rectangle : coins arrondis 13" o:spid="_x0000_s1026" style="position:absolute;margin-left:185.45pt;margin-top:38.3pt;width:11.3pt;height:3.6pt;z-index:251689472;visibility:visible;mso-wrap-style:square;mso-wrap-distance-left:9pt;mso-wrap-distance-top:0;mso-wrap-distance-right:9pt;mso-wrap-distance-bottom:0;mso-position-horizontal:absolute;mso-position-horizontal-relative:text;mso-position-vertical:absolute;mso-position-vertical-relative:text;v-text-anchor:middle" arcsize="10923f" o:gfxdata="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" filled="f" strokecolor="#4472c4 [3204]"/>
+            </w:pict>
+          </mc:Fallback>
+        </mc:AlternateContent>
+      </w:r>
+      <w:r>
+        <w:rPr>
+          <w:noProof/>
+        </w:rPr>
+        <mc:AlternateContent>
+          <mc:Choice Requires="wps">
+            <w:drawing>
+              <wp:anchor distT="0" distB="0" distL="114300" distR="114300" simplePos="0" relativeHeight="251660800" behindDoc="0" locked="0" layoutInCell="1" allowOverlap="1" wp14:anchorId="2643E392" wp14:editId="44825081">
+                <wp:simplePos x="0" y="0"/>
+                <wp:positionH relativeFrom="column">
+                  <wp:posOffset>959612</wp:posOffset>
+                </wp:positionH>
+                <wp:positionV relativeFrom="paragraph">
+                  <wp:posOffset>485140</wp:posOffset>
+                </wp:positionV>
+                <wp:extent cx="143692" cy="45719"/>
+                <wp:effectExtent l="0" t="0" r="27940" b="12065"/>
+                <wp:wrapNone/>
+                <wp:docPr id="10" name="Rectangle : coins arrondis 10"/>
+                <wp:cNvGraphicFramePr/>
+                <a:graphic xmlns:a="http://schemas.openxmlformats.org/drawingml/2006/main">
+                  <a:graphicData uri="http://schemas.microsoft.com/office/word/2010/wordprocessingShape">
+                    <wps:wsp>
+                      <wps:cNvSpPr/>
+                      <wps:spPr>
+                        <a:xfrm>
+                          <a:off x="0" y="0"/>
+                          <a:ext cx="143692" cy="45719"/>
+                        </a:xfrm>
+                        <a:prstGeom prst="roundRect">
+                          <a:avLst/>
+                        </a:prstGeom>
+                        <a:noFill/>
+                        <a:ln w="9525" cap="flat" cmpd="sng" algn="ctr">
+                          <a:solidFill>
+                            <a:schemeClr val="accent1"/>
+                          </a:solidFill>
+                          <a:prstDash val="solid"/>
+                          <a:round/>
+                          <a:headEnd type="none" w="med" len="med"/>
+                          <a:tailEnd type="none" w="med" len="med"/>
+                        </a:ln>
+                      </wps:spPr>
+                      <wps:style>
+                        <a:lnRef idx="0">
+                          <a:scrgbClr r="0" g="0" b="0"/>
+                        </a:lnRef>
+                        <a:fillRef idx="0">
+                          <a:scrgbClr r="0" g="0" b="0"/>
+                        </a:fillRef>
+                        <a:effectRef idx="0">
+                          <a:scrgbClr r="0" g="0" b="0"/>
+                        </a:effectRef>
+                        <a:fontRef idx="minor">
+                          <a:schemeClr val="accent1"/>
+                        </a:fontRef>
+                      </wps:style>
+                      <wps:bodyPr rot="0" spcFirstLastPara="0" vertOverflow="overflow" horzOverflow="overflow" vert="horz" wrap="square" lIns="91440" tIns="45720" rIns="91440" bIns="45720" numCol="1" spcCol="0" rtlCol="0" fromWordArt="0" anchor="ctr" anchorCtr="0" forceAA="0" compatLnSpc="1">
+                        <a:prstTxWarp prst="textNoShape">
+                          <a:avLst/>
+                        </a:prstTxWarp>
+                        <a:noAutofit/>
+                      </wps:bodyPr>
+                    </wps:wsp>
+                  </a:graphicData>
+                </a:graphic>
+              </wp:anchor>
+            </w:drawing>
+          </mc:Choice>
+          <mc:Fallback>
+            <w:pict>
+              <v:roundrect w14:anchorId="40A9302A" id="Rectangle : coins arrondis 10" o:spid="_x0000_s1026" style="position:absolute;margin-left:75.55pt;margin-top:38.2pt;width:11.3pt;height:3.6pt;z-index:251660800;visibility:visible;mso-wrap-style:square;mso-wrap-distance-left:9pt;mso-wrap-distance-top:0;mso-wrap-distance-right:9pt;mso-wrap-distance-bottom:0;mso-position-horizontal:absolute;mso-position-horizontal-relative:text;mso-position-vertical:absolute;mso-position-vertical-relative:text;v-text-anchor:middle" arcsize="10923f" o:gfxdata="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" filled="f" strokecolor="#4472c4 [3204]"/>
+            </w:pict>
+          </mc:Fallback>
+        </mc:AlternateContent>
+      </w:r>
+      <w:r>
+        <w:rPr>
+          <w:noProof/>
+        </w:rPr>
+        <mc:AlternateContent>
+          <mc:Choice Requires="wps">
+            <w:drawing>
+              <wp:anchor distT="0" distB="0" distL="114300" distR="114300" simplePos="0" relativeHeight="251683328" behindDoc="0" locked="0" layoutInCell="1" allowOverlap="1" wp14:anchorId="24B19006" wp14:editId="66C13529">
+                <wp:simplePos x="0" y="0"/>
+                <wp:positionH relativeFrom="column">
+                  <wp:posOffset>1546606</wp:posOffset>
+                </wp:positionH>
+                <wp:positionV relativeFrom="paragraph">
+                  <wp:posOffset>487426</wp:posOffset>
+                </wp:positionV>
+                <wp:extent cx="45719" cy="45719"/>
+                <wp:effectExtent l="0" t="0" r="12065" b="12065"/>
+                <wp:wrapNone/>
+                <wp:docPr id="12" name="Rectangle : coins arrondis 12"/>
+                <wp:cNvGraphicFramePr/>
+                <a:graphic xmlns:a="http://schemas.openxmlformats.org/drawingml/2006/main">
+                  <a:graphicData uri="http://schemas.microsoft.com/office/word/2010/wordprocessingShape">
+                    <wps:wsp>
+                      <wps:cNvSpPr/>
+                      <wps:spPr>
+                        <a:xfrm>
+                          <a:off x="0" y="0"/>
+                          <a:ext cx="45719" cy="45719"/>
+                        </a:xfrm>
+                        <a:prstGeom prst="roundRect">
+                          <a:avLst/>
+                        </a:prstGeom>
+                        <a:noFill/>
+                        <a:ln w="9525" cap="flat" cmpd="sng" algn="ctr">
+                          <a:solidFill>
+                            <a:schemeClr val="accent1"/>
+                          </a:solidFill>
+                          <a:prstDash val="solid"/>
+                          <a:round/>
+                          <a:headEnd type="none" w="med" len="med"/>
+                          <a:tailEnd type="none" w="med" len="med"/>
+                        </a:ln>
+                      </wps:spPr>
+                      <wps:style>
+                        <a:lnRef idx="0">
+                          <a:scrgbClr r="0" g="0" b="0"/>
+                        </a:lnRef>
+                        <a:fillRef idx="0">
+                          <a:scrgbClr r="0" g="0" b="0"/>
+                        </a:fillRef>
+                        <a:effectRef idx="0">
+                          <a:scrgbClr r="0" g="0" b="0"/>
+                        </a:effectRef>
+                        <a:fontRef idx="minor">
+                          <a:schemeClr val="accent1"/>
+                        </a:fontRef>
+                      </wps:style>
+                      <wps:bodyPr rot="0" spcFirstLastPara="0" vertOverflow="overflow" horzOverflow="overflow" vert="horz" wrap="square" lIns="91440" tIns="45720" rIns="91440" bIns="45720" numCol="1" spcCol="0" rtlCol="0" fromWordArt="0" anchor="ctr" anchorCtr="0" forceAA="0" compatLnSpc="1">
+                        <a:prstTxWarp prst="textNoShape">
+                          <a:avLst/>
+                        </a:prstTxWarp>
+                        <a:noAutofit/>
+                      </wps:bodyPr>
+                    </wps:wsp>
+                  </a:graphicData>
+                </a:graphic>
+                <wp14:sizeRelH relativeFrom="margin">
+                  <wp14:pctWidth>0</wp14:pctWidth>
+                </wp14:sizeRelH>
+              </wp:anchor>
+            </w:drawing>
+          </mc:Choice>
+          <mc:Fallback>
+            <w:pict>
+              <v:roundrect w14:anchorId="457E9A0E" id="Rectangle : coins arrondis 12" o:spid="_x0000_s1026" style="position:absolute;margin-left:121.8pt;margin-top:38.4pt;width:3.6pt;height:3.6pt;z-index:251683328;visibility:visible;mso-wrap-style:square;mso-width-percent:0;mso-wrap-distance-left:9pt;mso-wrap-distance-top:0;mso-wrap-distance-right:9pt;mso-wrap-distance-bottom:0;mso-position-horizontal:absolute;mso-position-horizontal-relative:text;mso-position-vertical:absolute;mso-position-vertical-relative:text;mso-width-percent:0;mso-width-relative:margin;v-text-anchor:middle" arcsize="10923f" o:gfxdata="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" filled="f" strokecolor="#4472c4 [3204]"/>
+            </w:pict>
+          </mc:Fallback>
+        </mc:AlternateContent>
+      </w:r>
+      <w:r>
+        <w:rPr>
+          <w:noProof/>
+        </w:rPr>
+        <mc:AlternateContent>
+          <mc:Choice Requires="wps">
+            <w:drawing>
+              <wp:anchor distT="0" distB="0" distL="114300" distR="114300" simplePos="0" relativeHeight="251673088" behindDoc="0" locked="0" layoutInCell="1" allowOverlap="1" wp14:anchorId="4AE2FF1A" wp14:editId="5E8E5E50">
+                <wp:simplePos x="0" y="0"/>
+                <wp:positionH relativeFrom="column">
+                  <wp:posOffset>1408176</wp:posOffset>
+                </wp:positionH>
+                <wp:positionV relativeFrom="paragraph">
+                  <wp:posOffset>486791</wp:posOffset>
+                </wp:positionV>
+                <wp:extent cx="143692" cy="45719"/>
+                <wp:effectExtent l="0" t="0" r="27940" b="12065"/>
+                <wp:wrapNone/>
+                <wp:docPr id="11" name="Rectangle : coins arrondis 11"/>
+                <wp:cNvGraphicFramePr/>
+                <a:graphic xmlns:a="http://schemas.openxmlformats.org/drawingml/2006/main">
+                  <a:graphicData uri="http://schemas.microsoft.com/office/word/2010/wordprocessingShape">
+                    <wps:wsp>
+                      <wps:cNvSpPr/>
+                      <wps:spPr>
+                        <a:xfrm>
+                          <a:off x="0" y="0"/>
+                          <a:ext cx="143692" cy="45719"/>
+                        </a:xfrm>
+                        <a:prstGeom prst="roundRect">
+                          <a:avLst/>
+                        </a:prstGeom>
+                        <a:noFill/>
+                        <a:ln w="9525" cap="flat" cmpd="sng" algn="ctr">
+                          <a:solidFill>
+                            <a:schemeClr val="accent1"/>
+                          </a:solidFill>
+                          <a:prstDash val="solid"/>
+                          <a:round/>
+                          <a:headEnd type="none" w="med" len="med"/>
+                          <a:tailEnd type="none" w="med" len="med"/>
+                        </a:ln>
+                      </wps:spPr>
+                      <wps:style>
+                        <a:lnRef idx="0">
+                          <a:scrgbClr r="0" g="0" b="0"/>
+                        </a:lnRef>
+                        <a:fillRef idx="0">
+                          <a:scrgbClr r="0" g="0" b="0"/>
+                        </a:fillRef>
+                        <a:effectRef idx="0">
+                          <a:scrgbClr r="0" g="0" b="0"/>
+                        </a:effectRef>
+                        <a:fontRef idx="minor">
+                          <a:schemeClr val="accent1"/>
+                        </a:fontRef>
+                      </wps:style>
+                      <wps:bodyPr rot="0" spcFirstLastPara="0" vertOverflow="overflow" horzOverflow="overflow" vert="horz" wrap="square" lIns="91440" tIns="45720" rIns="91440" bIns="45720" numCol="1" spcCol="0" rtlCol="0" fromWordArt="0" anchor="ctr" anchorCtr="0" forceAA="0" compatLnSpc="1">
+                        <a:prstTxWarp prst="textNoShape">
+                          <a:avLst/>
+                        </a:prstTxWarp>
+                        <a:noAutofit/>
+                      </wps:bodyPr>
+                    </wps:wsp>
+                  </a:graphicData>
+                </a:graphic>
+              </wp:anchor>
+            </w:drawing>
+          </mc:Choice>
+          <mc:Fallback>
+            <w:pict>
+              <v:roundrect w14:anchorId="6914D30E" id="Rectangle : coins arrondis 11" o:spid="_x0000_s1026" style="position:absolute;margin-left:110.9pt;margin-top:38.35pt;width:11.3pt;height:3.6pt;z-index:251673088;visibility:visible;mso-wrap-style:square;mso-wrap-distance-left:9pt;mso-wrap-distance-top:0;mso-wrap-distance-right:9pt;mso-wrap-distance-bottom:0;mso-position-horizontal:absolute;mso-position-horizontal-relative:text;mso-position-vertical:absolute;mso-position-vertical-relative:text;v-text-anchor:middle" arcsize="10923f" o:gfxdata="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" filled="f" strokecolor="#4472c4 [3204]"/>
+            </w:pict>
+          </mc:Fallback>
+        </mc:AlternateContent>
+      </w:r>
+      <w:r>
+        <w:rPr>
+          <w:noProof/>
+        </w:rPr>
+        <mc:AlternateContent>
+          <mc:Choice Requires="wps">
+            <w:drawing>
+              <wp:anchor distT="0" distB="0" distL="114300" distR="114300" simplePos="0" relativeHeight="251646464" behindDoc="0" locked="0" layoutInCell="1" allowOverlap="1" wp14:anchorId="533BEBB1" wp14:editId="54CA6508">
+                <wp:simplePos x="0" y="0"/>
+                <wp:positionH relativeFrom="column">
+                  <wp:posOffset>1098804</wp:posOffset>
+                </wp:positionH>
+                <wp:positionV relativeFrom="paragraph">
+                  <wp:posOffset>483743</wp:posOffset>
+                </wp:positionV>
+                <wp:extent cx="143692" cy="45719"/>
+                <wp:effectExtent l="0" t="0" r="27940" b="12065"/>
+                <wp:wrapNone/>
+                <wp:docPr id="9" name="Rectangle : coins arrondis 9"/>
+                <wp:cNvGraphicFramePr/>
+                <a:graphic xmlns:a="http://schemas.openxmlformats.org/drawingml/2006/main">
+                  <a:graphicData uri="http://schemas.microsoft.com/office/word/2010/wordprocessingShape">
+                    <wps:wsp>
+                      <wps:cNvSpPr/>
+                      <wps:spPr>
+                        <a:xfrm>
+                          <a:off x="0" y="0"/>
+                          <a:ext cx="143692" cy="45719"/>
+                        </a:xfrm>
+                        <a:prstGeom prst="roundRect">
+                          <a:avLst/>
+                        </a:prstGeom>
+                        <a:noFill/>
+                        <a:ln w="9525" cap="flat" cmpd="sng" algn="ctr">
+                          <a:solidFill>
+                            <a:schemeClr val="accent1"/>
+                          </a:solidFill>
+                          <a:prstDash val="solid"/>
+                          <a:round/>
+                          <a:headEnd type="none" w="med" len="med"/>
+                          <a:tailEnd type="none" w="med" len="med"/>
+                        </a:ln>
+                      </wps:spPr>
+                      <wps:style>
+                        <a:lnRef idx="0">
+                          <a:scrgbClr r="0" g="0" b="0"/>
+                        </a:lnRef>
+                        <a:fillRef idx="0">
+                          <a:scrgbClr r="0" g="0" b="0"/>
+                        </a:fillRef>
+                        <a:effectRef idx="0">
+                          <a:scrgbClr r="0" g="0" b="0"/>
+                        </a:effectRef>
+                        <a:fontRef idx="minor">
+                          <a:schemeClr val="accent1"/>
+                        </a:fontRef>
+                      </wps:style>
+                      <wps:bodyPr rot="0" spcFirstLastPara="0" vertOverflow="overflow" horzOverflow="overflow" vert="horz" wrap="square" lIns="91440" tIns="45720" rIns="91440" bIns="45720" numCol="1" spcCol="0" rtlCol="0" fromWordArt="0" anchor="ctr" anchorCtr="0" forceAA="0" compatLnSpc="1">
+                        <a:prstTxWarp prst="textNoShape">
+                          <a:avLst/>
+                        </a:prstTxWarp>
+                        <a:noAutofit/>
+                      </wps:bodyPr>
+                    </wps:wsp>
+                  </a:graphicData>
+                </a:graphic>
+              </wp:anchor>
+            </w:drawing>
+          </mc:Choice>
+          <mc:Fallback>
+            <w:pict>
+              <v:roundrect w14:anchorId="4006E7A0" id="Rectangle : coins arrondis 9" o:spid="_x0000_s1026" style="position:absolute;margin-left:86.5pt;margin-top:38.1pt;width:11.3pt;height:3.6pt;z-index:251646464;visibility:visible;mso-wrap-style:square;mso-wrap-distance-left:9pt;mso-wrap-distance-top:0;mso-wrap-distance-right:9pt;mso-wrap-distance-bottom:0;mso-position-horizontal:absolute;mso-position-horizontal-relative:text;mso-position-vertical:absolute;mso-position-vertical-relative:text;v-text-anchor:middle" arcsize="10923f" o:gfxdata="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" filled="f" strokecolor="#4472c4 [3204]"/>
+            </w:pict>
+          </mc:Fallback>
+        </mc:AlternateContent>
+      </w:r>
+      <w:r>
+        <w:rPr>
+          <w:noProof/>
+        </w:rPr>
+        <mc:AlternateContent>
+          <mc:Choice Requires="wps">
+            <w:drawing>
+              <wp:anchor distT="0" distB="0" distL="114300" distR="114300" simplePos="0" relativeHeight="251632128" behindDoc="0" locked="0" layoutInCell="1" allowOverlap="1" wp14:anchorId="2FDEDEA9" wp14:editId="576E1A87">
+                <wp:simplePos x="0" y="0"/>
+                <wp:positionH relativeFrom="column">
+                  <wp:posOffset>1267333</wp:posOffset>
+                </wp:positionH>
+                <wp:positionV relativeFrom="paragraph">
+                  <wp:posOffset>486156</wp:posOffset>
+                </wp:positionV>
+                <wp:extent cx="143692" cy="45719"/>
+                <wp:effectExtent l="0" t="0" r="27940" b="12065"/>
+                <wp:wrapNone/>
+                <wp:docPr id="8" name="Rectangle : coins arrondis 8"/>
+                <wp:cNvGraphicFramePr/>
+                <a:graphic xmlns:a="http://schemas.openxmlformats.org/drawingml/2006/main">
+                  <a:graphicData uri="http://schemas.microsoft.com/office/word/2010/wordprocessingShape">
+                    <wps:wsp>
+                      <wps:cNvSpPr/>
+                      <wps:spPr>
+                        <a:xfrm>
+                          <a:off x="0" y="0"/>
+                          <a:ext cx="143692" cy="45719"/>
+                        </a:xfrm>
+                        <a:prstGeom prst="roundRect">
+                          <a:avLst/>
+                        </a:prstGeom>
+                        <a:noFill/>
+                        <a:ln w="9525" cap="flat" cmpd="sng" algn="ctr">
+                          <a:solidFill>
+                            <a:schemeClr val="accent1"/>
+                          </a:solidFill>
+                          <a:prstDash val="solid"/>
+                          <a:round/>
+                          <a:headEnd type="none" w="med" len="med"/>
+                          <a:tailEnd type="none" w="med" len="med"/>
+                        </a:ln>
+                      </wps:spPr>
+                      <wps:style>
+                        <a:lnRef idx="0">
+                          <a:scrgbClr r="0" g="0" b="0"/>
+                        </a:lnRef>
+                        <a:fillRef idx="0">
+                          <a:scrgbClr r="0" g="0" b="0"/>
+                        </a:fillRef>
+                        <a:effectRef idx="0">
+                          <a:scrgbClr r="0" g="0" b="0"/>
+                        </a:effectRef>
+                        <a:fontRef idx="minor">
+                          <a:schemeClr val="accent1"/>
+                        </a:fontRef>
+                      </wps:style>
+                      <wps:bodyPr rot="0" spcFirstLastPara="0" vertOverflow="overflow" horzOverflow="overflow" vert="horz" wrap="square" lIns="91440" tIns="45720" rIns="91440" bIns="45720" numCol="1" spcCol="0" rtlCol="0" fromWordArt="0" anchor="ctr" anchorCtr="0" forceAA="0" compatLnSpc="1">
+                        <a:prstTxWarp prst="textNoShape">
+                          <a:avLst/>
+                        </a:prstTxWarp>
+                        <a:noAutofit/>
+                      </wps:bodyPr>
+                    </wps:wsp>
+                  </a:graphicData>
+                </a:graphic>
+              </wp:anchor>
+            </w:drawing>
+          </mc:Choice>
+          <mc:Fallback>
+            <w:pict>
+              <v:roundrect w14:anchorId="65EF4F74" id="Rectangle : coins arrondis 8" o:spid="_x0000_s1026" style="position:absolute;margin-left:99.8pt;margin-top:38.3pt;width:11.3pt;height:3.6pt;z-index:251632128;visibility:visible;mso-wrap-style:square;mso-wrap-distance-left:9pt;mso-wrap-distance-top:0;mso-wrap-distance-right:9pt;mso-wrap-distance-bottom:0;mso-position-horizontal:absolute;mso-position-horizontal-relative:text;mso-position-vertical:absolute;mso-position-vertical-relative:text;v-text-anchor:middle" arcsize="10923f" o:gfxdata="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" filled="f" strokecolor="#4472c4 [3204]"/>
+            </w:pict>
+          </mc:Fallback>
+        </mc:AlternateContent>
+      </w:r>
+      <w:r>
+        <w:rPr>
+          <w:noProof/>
+        </w:rPr>
+        <w:drawing>
+          <wp:inline distT="0" distB="0" distL="0" distR="0" wp14:anchorId="4F640934" wp14:editId="1D1559F9">
+            <wp:extent cx="5615940" cy="2722880"/>
+            <wp:effectExtent l="0" t="0" r="0" b="1270"/>
+            <wp:docPr id="7" name="Image 7"/>
+            <wp:cNvGraphicFramePr>
+              <a:graphicFrameLocks xmlns:a="http://schemas.openxmlformats.org/drawingml/2006/main" noChangeAspect="1"/>
+            </wp:cNvGraphicFramePr>
+            <a:graphic xmlns:a="http://schemas.openxmlformats.org/drawingml/2006/main">
+              <a:graphicData uri="http://schemas.openxmlformats.org/drawingml/2006/picture">
+                <pic:pic xmlns:pic="http://schemas.openxmlformats.org/drawingml/2006/picture">
+                  <pic:nvPicPr>
+                    <pic:cNvPr id="7" name="990px-World_map_with_points.svg.png"/>
+                    <pic:cNvPicPr/>
+                  </pic:nvPicPr>
+                  <pic:blipFill>
+                    <a:blip r:embed="rId5"/>
+                    <a:stretch>
+                      <a:fillRect/>
+                    </a:stretch>
+                  </pic:blipFill>
+                  <pic:spPr>
+                    <a:xfrm>
+                      <a:off x="0" y="0"/>
+                      <a:ext cx="5615940" cy="2722880"/>
+                    </a:xfrm>
+                    <a:prstGeom prst="rect">
+                      <a:avLst/>
+                    </a:prstGeom>
+                  </pic:spPr>
+                </pic:pic>
+              </a:graphicData>
+            </a:graphic>
+          </wp:inline>
+        </w:drawing>
+      </w:r>
+    </w:p>
+    <w:p>
+      <w:pPr>
+        <w:jc w:val="center"/>
+      </w:pPr>
+      <w:r>
+        <w:rPr>
+          <w:i/>
+          <w:u w:val="single"/>
+        </w:rPr>
+        <w:t>Figure:</w:t>
+      </w:r>
+      <w:r>
+        <w:rPr>
+          <w:i/>
+        </w:rPr>
+        <w:t xml:space="preserve"> </w:t>
+      </w:r>
+      <w:r>
+        <w:rPr>
+          <w:i/>
+        </w:rPr>
+        <w:t>Data clustering schema</w:t>
+      </w:r>
+      <w:r>
+        <w:rPr>
+          <w:i/>
+        </w:rPr>
+        <w:t xml:space="preserve"> :</w:t>
+      </w:r>
+      <w:r>
+        <w:t xml:space="preserve"> iterate through the latitude values, then the associated longitude values,</w:t>
+      </w:r>
+      <w:r>
+        <w:t xml:space="preserve"> and aggregate by computing the mean of the meaningful nearest points</w:t>
+      </w:r>
+      <w:bookmarkStart w:id="0" w:name="_GoBack"/>
+      <w:bookmarkEnd w:id="0"/>
+    </w:p>
     <w:p>
       <w:pPr>
         <w:pStyle w:val="Titre1"/>
-      </w:pPr>
-      <w:r>
-        <w:t>Exploratory Data Analysis</w:t>
-      </w:r>
-      <w:r>
-        <w:t xml:space="preserve"> - Processing</w:t>
-      </w:r>
-    </w:p>
-    <w:p/>
-    <w:p>
-      <w:pPr>
-        <w:jc w:val="both"/>
-      </w:pPr>
-      <w:r>
-        <w:t>First, we</w:t>
-      </w:r>
-      <w:r>
-        <w:t xml:space="preserve"> visualized the data using Python and especially pandas/</w:t>
-      </w:r>
-      <w:proofErr w:type="spellStart"/>
-      <w:r>
-        <w:t>numpy</w:t>
-      </w:r>
-      <w:proofErr w:type="spellEnd"/>
-      <w:r>
-        <w:t xml:space="preserve">. We provided in the </w:t>
-      </w:r>
-      <w:proofErr w:type="spellStart"/>
-      <w:r>
-        <w:t>github</w:t>
-      </w:r>
-      <w:proofErr w:type="spellEnd"/>
-      <w:r>
-        <w:t xml:space="preserve"> our </w:t>
-      </w:r>
-      <w:proofErr w:type="spellStart"/>
-      <w:r>
-        <w:t>Jupyter</w:t>
-      </w:r>
-      <w:proofErr w:type="spellEnd"/>
-      <w:r>
-        <w:t xml:space="preserve"> Notebook allowing the loading of a data csv, and the total process of cleaning and extraction. We first of all focused our efforts to handle the SSP1cc model data. We then visualized the data using some description methods to see the ranges, means, max/min of the values and how the points were organized. For the organization the points are ordered by the latitude feature, and in each discrete latitude values, the corresponding longitude values are ordered. </w:t>
-      </w:r>
-    </w:p>
-    <w:p>
-      <w:pPr>
-        <w:jc w:val="both"/>
-      </w:pPr>
-      <w:r>
-        <w:t xml:space="preserve">To have a first overview of the map, we decided to extract and process the “calories” feature with the associated position (latitude/longitude). We then cleaned the new </w:t>
-      </w:r>
-      <w:proofErr w:type="spellStart"/>
-      <w:r>
-        <w:t>dataframe</w:t>
-      </w:r>
-      <w:proofErr w:type="spellEnd"/>
-      <w:r>
-        <w:t xml:space="preserve"> by removing all the invalid values, and “standardized” the data, by taking the log and a coefficient of the calories, and then round the values in order to have a reduced length of string. Indeed we will then convert it to </w:t>
-      </w:r>
-      <w:proofErr w:type="spellStart"/>
-      <w:r>
-        <w:t>geojson</w:t>
-      </w:r>
-      <w:proofErr w:type="spellEnd"/>
-      <w:r>
-        <w:t xml:space="preserve"> so the string values have to be optimized. </w:t>
-      </w:r>
-    </w:p>
-    <w:p>
-      <w:pPr>
-        <w:jc w:val="both"/>
-      </w:pPr>
-      <w:r>
-        <w:t>As it is not really efficient to plot all the data points in a map (1 m</w:t>
-      </w:r>
-      <w:r>
-        <w:t xml:space="preserve">illion), we decided to create </w:t>
-      </w:r>
-      <w:r>
-        <w:t xml:space="preserve">data compression. For this we implemented an algorithm </w:t>
-      </w:r>
-      <w:r>
-        <w:lastRenderedPageBreak/>
-        <w:t xml:space="preserve">that will iterate through the different discrete values of latitude (north to south) and for each latitude value, iterate through the longitude west to east. Then we will cluster every 5 (parameter) points of following longitude to compute the mean of each feature and store it in a single point, if and only if the distance between each point is less than a threshold (parameter). This avoid then to compute the mean of some points starting in the east cost of the USA with some points in the west cost of Europe, leading to an averaged point a bit meaningless and with a position in the ocean. This will then allow </w:t>
-      </w:r>
-      <w:r>
-        <w:t>having</w:t>
-      </w:r>
-      <w:r>
-        <w:t xml:space="preserve"> a data size divided by 5 (parameter) with a really small loss of precision. </w:t>
-      </w:r>
-    </w:p>
-    <w:p>
-      <w:pPr>
-        <w:jc w:val="both"/>
-      </w:pPr>
-      <w:r>
-        <w:t xml:space="preserve">Finally we decided to transform the </w:t>
-      </w:r>
-      <w:proofErr w:type="spellStart"/>
-      <w:r>
-        <w:t>dataframe</w:t>
-      </w:r>
-      <w:proofErr w:type="spellEnd"/>
-      <w:r>
-        <w:t xml:space="preserve"> into a </w:t>
-      </w:r>
-      <w:proofErr w:type="spellStart"/>
-      <w:r>
-        <w:t>geojson</w:t>
-      </w:r>
-      <w:proofErr w:type="spellEnd"/>
-      <w:r>
-        <w:t xml:space="preserve"> file, which is well implemented by our map API (</w:t>
-      </w:r>
-      <w:proofErr w:type="spellStart"/>
-      <w:r>
-        <w:t>cf</w:t>
-      </w:r>
-      <w:proofErr w:type="spellEnd"/>
-      <w:r>
-        <w:t xml:space="preserve"> Design) and which reduce the size memory. </w:t>
-      </w:r>
-    </w:p>
-    <w:p>
-      <w:pPr>
-        <w:jc w:val="both"/>
-      </w:pPr>
-      <w:r>
-        <w:t>Using this parameterizable python notebook we will then be able to load, clean and extract all the different csv models that we have, and select the wanted feature (calories, production, population etc..).</w:t>
-      </w:r>
-    </w:p>
-    <w:p/>
-    <w:p>
-      <w:r>
-        <w:t>//Create schema of map clustering method</w:t>
-      </w:r>
-    </w:p>
+        <w:ind w:left="1416" w:firstLine="708"/>
+      </w:pPr>
+    </w:p>
+    <w:p/>
     <w:p/>
     <w:p>
       <w:pPr>
@@ -536,7 +1412,6 @@
           <w:noProof/>
           <w:lang w:val="fr-FR" w:eastAsia="fr-FR"/>
         </w:rPr>
-        <w:lastRenderedPageBreak/>
         <w:drawing>
           <wp:anchor distT="0" distB="0" distL="114300" distR="114300" simplePos="0" relativeHeight="251658240" behindDoc="0" locked="0" layoutInCell="1" allowOverlap="1" wp14:anchorId="72BBA143" wp14:editId="6D672BD4">
             <wp:simplePos x="0" y="0"/>
@@ -624,6 +1499,7 @@
           <w:noProof/>
           <w:lang w:val="fr-FR" w:eastAsia="fr-FR"/>
         </w:rPr>
+        <w:lastRenderedPageBreak/>
         <w:drawing>
           <wp:anchor distT="0" distB="0" distL="114300" distR="114300" simplePos="0" relativeHeight="251659264" behindDoc="0" locked="0" layoutInCell="1" allowOverlap="1" wp14:anchorId="55A61FDE" wp14:editId="1B6CC255">
             <wp:simplePos x="0" y="0"/>
@@ -887,7 +1763,6 @@
         <w:jc w:val="both"/>
       </w:pPr>
       <w:r>
-        <w:lastRenderedPageBreak/>
         <w:t>Then comes the</w:t>
       </w:r>
       <w:r>
@@ -924,8 +1799,16 @@
         <w:rPr>
           <w:sz w:val="28"/>
         </w:rPr>
-        <w:t xml:space="preserve"> data to visualize</w:t>
-      </w:r>
+        <w:t xml:space="preserve"> data to </w:t>
+      </w:r>
+      <w:proofErr w:type="spellStart"/>
+      <w:r>
+        <w:rPr>
+          <w:sz w:val="28"/>
+        </w:rPr>
+        <w:t>visualize</w:t>
+      </w:r>
+      <w:proofErr w:type="spellEnd"/>
     </w:p>
     <w:p>
       <w:pPr>
@@ -954,11 +1837,13 @@
         </w:numPr>
         <w:rPr>
           <w:sz w:val="28"/>
+          <w:lang w:val="en-US"/>
         </w:rPr>
       </w:pPr>
       <w:r>
         <w:rPr>
           <w:sz w:val="28"/>
+          <w:lang w:val="en-US"/>
         </w:rPr>
         <w:t>How the user can interact with it</w:t>
       </w:r>
@@ -986,7 +1871,21 @@
         <w:rPr>
           <w:sz w:val="28"/>
         </w:rPr>
-        <w:t xml:space="preserve"> scales for the data</w:t>
+        <w:t xml:space="preserve"> </w:t>
+      </w:r>
+      <w:proofErr w:type="spellStart"/>
+      <w:r>
+        <w:rPr>
+          <w:sz w:val="28"/>
+        </w:rPr>
+        <w:t>scales</w:t>
+      </w:r>
+      <w:proofErr w:type="spellEnd"/>
+      <w:r>
+        <w:rPr>
+          <w:sz w:val="28"/>
+        </w:rPr>
+        <w:t xml:space="preserve"> for the data</w:t>
       </w:r>
     </w:p>
     <w:p/>
@@ -1030,642 +1929,59 @@
     <w:p>
       <w:pPr>
         <w:jc w:val="both"/>
-        <w:rPr>
-          <w:lang w:val="fr-FR"/>
-        </w:rPr>
-      </w:pPr>
+      </w:pPr>
+      <w:r>
+        <w:t>When discussing potential use-cases for this visualization, it came</w:t>
+      </w:r>
+      <w:r>
+        <w:t xml:space="preserve"> to us</w:t>
+      </w:r>
+      <w:r>
+        <w:t xml:space="preserve"> that this is far away </w:t>
+      </w:r>
       <w:proofErr w:type="spellStart"/>
       <w:r>
-        <w:rPr>
-          <w:lang w:val="fr-FR"/>
-        </w:rPr>
-        <w:t>When</w:t>
+        <w:t>to</w:t>
       </w:r>
       <w:proofErr w:type="spellEnd"/>
       <w:r>
-        <w:rPr>
-          <w:lang w:val="fr-FR"/>
-        </w:rPr>
+        <w:t xml:space="preserve"> much. So we reduced them to keep the most </w:t>
+      </w:r>
+      <w:proofErr w:type="spellStart"/>
+      <w:r>
+        <w:t>differents</w:t>
+      </w:r>
+      <w:proofErr w:type="spellEnd"/>
+      <w:r>
         <w:t xml:space="preserve"> </w:t>
       </w:r>
+      <w:r>
+        <w:lastRenderedPageBreak/>
+        <w:t>scenarios (</w:t>
+      </w:r>
       <w:proofErr w:type="spellStart"/>
       <w:r>
-        <w:rPr>
-          <w:lang w:val="fr-FR"/>
-        </w:rPr>
-        <w:t>discussing</w:t>
+        <w:t>substainability</w:t>
       </w:r>
       <w:proofErr w:type="spellEnd"/>
       <w:r>
-        <w:rPr>
-          <w:lang w:val="fr-FR"/>
-        </w:rPr>
-        <w:t xml:space="preserve"> </w:t>
-      </w:r>
-      <w:proofErr w:type="spellStart"/>
-      <w:r>
-        <w:rPr>
-          <w:lang w:val="fr-FR"/>
-        </w:rPr>
-        <w:t>potential</w:t>
-      </w:r>
-      <w:proofErr w:type="spellEnd"/>
-      <w:r>
-        <w:rPr>
-          <w:lang w:val="fr-FR"/>
-        </w:rPr>
-        <w:t xml:space="preserve"> use-cases for </w:t>
-      </w:r>
-      <w:proofErr w:type="spellStart"/>
-      <w:r>
-        <w:rPr>
-          <w:lang w:val="fr-FR"/>
-        </w:rPr>
-        <w:t>this</w:t>
-      </w:r>
-      <w:proofErr w:type="spellEnd"/>
-      <w:r>
-        <w:rPr>
-          <w:lang w:val="fr-FR"/>
-        </w:rPr>
-        <w:t xml:space="preserve"> </w:t>
-      </w:r>
-      <w:proofErr w:type="spellStart"/>
-      <w:r>
-        <w:rPr>
-          <w:lang w:val="fr-FR"/>
-        </w:rPr>
-        <w:t>visualization</w:t>
-      </w:r>
-      <w:proofErr w:type="spellEnd"/>
-      <w:r>
-        <w:rPr>
-          <w:lang w:val="fr-FR"/>
-        </w:rPr>
-        <w:t xml:space="preserve">, </w:t>
-      </w:r>
-      <w:proofErr w:type="spellStart"/>
-      <w:r>
-        <w:rPr>
-          <w:lang w:val="fr-FR"/>
-        </w:rPr>
-        <w:t>it</w:t>
-      </w:r>
-      <w:proofErr w:type="spellEnd"/>
-      <w:r>
-        <w:rPr>
-          <w:lang w:val="fr-FR"/>
-        </w:rPr>
-        <w:t xml:space="preserve"> came</w:t>
-      </w:r>
-      <w:r>
-        <w:rPr>
-          <w:lang w:val="fr-FR"/>
-        </w:rPr>
-        <w:t xml:space="preserve"> to us</w:t>
-      </w:r>
-      <w:r>
-        <w:rPr>
-          <w:lang w:val="fr-FR"/>
-        </w:rPr>
-        <w:t xml:space="preserve"> </w:t>
-      </w:r>
-      <w:proofErr w:type="spellStart"/>
-      <w:r>
-        <w:rPr>
-          <w:lang w:val="fr-FR"/>
-        </w:rPr>
-        <w:t>that</w:t>
-      </w:r>
-      <w:proofErr w:type="spellEnd"/>
-      <w:r>
-        <w:rPr>
-          <w:lang w:val="fr-FR"/>
-        </w:rPr>
-        <w:t xml:space="preserve"> </w:t>
-      </w:r>
-      <w:proofErr w:type="spellStart"/>
-      <w:r>
-        <w:rPr>
-          <w:lang w:val="fr-FR"/>
-        </w:rPr>
-        <w:t>this</w:t>
-      </w:r>
-      <w:proofErr w:type="spellEnd"/>
-      <w:r>
-        <w:rPr>
-          <w:lang w:val="fr-FR"/>
-        </w:rPr>
-        <w:t xml:space="preserve"> </w:t>
-      </w:r>
-      <w:proofErr w:type="spellStart"/>
-      <w:r>
-        <w:rPr>
-          <w:lang w:val="fr-FR"/>
-        </w:rPr>
-        <w:t>is</w:t>
-      </w:r>
-      <w:proofErr w:type="spellEnd"/>
-      <w:r>
-        <w:rPr>
-          <w:lang w:val="fr-FR"/>
-        </w:rPr>
-        <w:t xml:space="preserve"> far </w:t>
-      </w:r>
-      <w:proofErr w:type="spellStart"/>
-      <w:r>
-        <w:rPr>
-          <w:lang w:val="fr-FR"/>
-        </w:rPr>
-        <w:t>away</w:t>
-      </w:r>
-      <w:proofErr w:type="spellEnd"/>
-      <w:r>
-        <w:rPr>
-          <w:lang w:val="fr-FR"/>
-        </w:rPr>
-        <w:t xml:space="preserve"> to </w:t>
-      </w:r>
-      <w:proofErr w:type="spellStart"/>
-      <w:r>
-        <w:rPr>
-          <w:lang w:val="fr-FR"/>
-        </w:rPr>
-        <w:t>much</w:t>
-      </w:r>
-      <w:proofErr w:type="spellEnd"/>
-      <w:r>
-        <w:rPr>
-          <w:lang w:val="fr-FR"/>
-        </w:rPr>
-        <w:t xml:space="preserve">. So </w:t>
-      </w:r>
-      <w:proofErr w:type="spellStart"/>
-      <w:r>
-        <w:rPr>
-          <w:lang w:val="fr-FR"/>
-        </w:rPr>
-        <w:t>we</w:t>
-      </w:r>
-      <w:proofErr w:type="spellEnd"/>
-      <w:r>
-        <w:rPr>
-          <w:lang w:val="fr-FR"/>
-        </w:rPr>
-        <w:t xml:space="preserve"> </w:t>
-      </w:r>
-      <w:proofErr w:type="spellStart"/>
-      <w:r>
-        <w:rPr>
-          <w:lang w:val="fr-FR"/>
-        </w:rPr>
-        <w:t>reduced</w:t>
-      </w:r>
-      <w:proofErr w:type="spellEnd"/>
-      <w:r>
-        <w:rPr>
-          <w:lang w:val="fr-FR"/>
-        </w:rPr>
-        <w:t xml:space="preserve"> </w:t>
-      </w:r>
-      <w:proofErr w:type="spellStart"/>
-      <w:r>
-        <w:rPr>
-          <w:lang w:val="fr-FR"/>
-        </w:rPr>
-        <w:t>them</w:t>
-      </w:r>
-      <w:proofErr w:type="spellEnd"/>
-      <w:r>
-        <w:rPr>
-          <w:lang w:val="fr-FR"/>
-        </w:rPr>
-        <w:t xml:space="preserve"> to </w:t>
-      </w:r>
-      <w:proofErr w:type="spellStart"/>
-      <w:r>
-        <w:rPr>
-          <w:lang w:val="fr-FR"/>
-        </w:rPr>
-        <w:t>keep</w:t>
-      </w:r>
-      <w:proofErr w:type="spellEnd"/>
-      <w:r>
-        <w:rPr>
-          <w:lang w:val="fr-FR"/>
-        </w:rPr>
-        <w:t xml:space="preserve"> the </w:t>
-      </w:r>
-      <w:proofErr w:type="spellStart"/>
-      <w:r>
-        <w:rPr>
-          <w:lang w:val="fr-FR"/>
-        </w:rPr>
-        <w:t>most</w:t>
-      </w:r>
-      <w:proofErr w:type="spellEnd"/>
-      <w:r>
-        <w:rPr>
-          <w:lang w:val="fr-FR"/>
-        </w:rPr>
-        <w:t xml:space="preserve"> </w:t>
-      </w:r>
-      <w:proofErr w:type="spellStart"/>
-      <w:r>
-        <w:rPr>
-          <w:lang w:val="fr-FR"/>
-        </w:rPr>
-        <w:t>differents</w:t>
-      </w:r>
-      <w:proofErr w:type="spellEnd"/>
-      <w:r>
-        <w:rPr>
-          <w:lang w:val="fr-FR"/>
-        </w:rPr>
-        <w:t xml:space="preserve"> scenarios (</w:t>
-      </w:r>
-      <w:proofErr w:type="spellStart"/>
-      <w:r>
-        <w:rPr>
-          <w:lang w:val="fr-FR"/>
-        </w:rPr>
-        <w:t>substainability</w:t>
-      </w:r>
-      <w:proofErr w:type="spellEnd"/>
-      <w:r>
-        <w:rPr>
-          <w:lang w:val="fr-FR"/>
-        </w:rPr>
-        <w:t xml:space="preserve">, </w:t>
-      </w:r>
-      <w:proofErr w:type="spellStart"/>
-      <w:r>
-        <w:rPr>
-          <w:lang w:val="fr-FR"/>
-        </w:rPr>
-        <w:t>inequality</w:t>
-      </w:r>
-      <w:proofErr w:type="spellEnd"/>
-      <w:r>
-        <w:rPr>
-          <w:lang w:val="fr-FR"/>
-        </w:rPr>
-        <w:t xml:space="preserve"> and </w:t>
-      </w:r>
-      <w:proofErr w:type="spellStart"/>
-      <w:r>
-        <w:rPr>
-          <w:lang w:val="fr-FR"/>
-        </w:rPr>
-        <w:t>fossil</w:t>
-      </w:r>
-      <w:proofErr w:type="spellEnd"/>
-      <w:r>
-        <w:rPr>
-          <w:lang w:val="fr-FR"/>
-        </w:rPr>
-        <w:t xml:space="preserve"> </w:t>
-      </w:r>
-      <w:proofErr w:type="spellStart"/>
-      <w:r>
-        <w:rPr>
-          <w:lang w:val="fr-FR"/>
-        </w:rPr>
-        <w:t>development</w:t>
-      </w:r>
-      <w:proofErr w:type="spellEnd"/>
-      <w:r>
-        <w:rPr>
-          <w:lang w:val="fr-FR"/>
-        </w:rPr>
-        <w:t xml:space="preserve">) </w:t>
-      </w:r>
-      <w:proofErr w:type="spellStart"/>
-      <w:r>
-        <w:rPr>
-          <w:lang w:val="fr-FR"/>
-        </w:rPr>
-        <w:t>with</w:t>
-      </w:r>
-      <w:proofErr w:type="spellEnd"/>
-      <w:r>
-        <w:rPr>
-          <w:lang w:val="fr-FR"/>
-        </w:rPr>
-        <w:t xml:space="preserve"> </w:t>
-      </w:r>
-      <w:proofErr w:type="spellStart"/>
-      <w:r>
-        <w:rPr>
-          <w:lang w:val="fr-FR"/>
-        </w:rPr>
-        <w:t>only</w:t>
-      </w:r>
-      <w:proofErr w:type="spellEnd"/>
-      <w:r>
-        <w:rPr>
-          <w:lang w:val="fr-FR"/>
-        </w:rPr>
-        <w:t xml:space="preserve"> </w:t>
-      </w:r>
-      <w:proofErr w:type="spellStart"/>
-      <w:r>
-        <w:rPr>
-          <w:lang w:val="fr-FR"/>
-        </w:rPr>
-        <w:t>three</w:t>
-      </w:r>
-      <w:proofErr w:type="spellEnd"/>
-      <w:r>
-        <w:rPr>
-          <w:lang w:val="fr-FR"/>
-        </w:rPr>
-        <w:t xml:space="preserve"> </w:t>
-      </w:r>
-      <w:proofErr w:type="spellStart"/>
-      <w:r>
-        <w:rPr>
-          <w:lang w:val="fr-FR"/>
-        </w:rPr>
-        <w:t>parameters</w:t>
-      </w:r>
-      <w:proofErr w:type="spellEnd"/>
-      <w:r>
-        <w:rPr>
-          <w:lang w:val="fr-FR"/>
-        </w:rPr>
-        <w:t xml:space="preserve"> for </w:t>
-      </w:r>
-      <w:proofErr w:type="spellStart"/>
-      <w:r>
-        <w:rPr>
-          <w:lang w:val="fr-FR"/>
-        </w:rPr>
-        <w:t>each</w:t>
-      </w:r>
-      <w:proofErr w:type="spellEnd"/>
-      <w:r>
-        <w:rPr>
-          <w:lang w:val="fr-FR"/>
-        </w:rPr>
-        <w:t xml:space="preserve"> : calorie production, </w:t>
-      </w:r>
-      <w:proofErr w:type="spellStart"/>
-      <w:r>
-        <w:rPr>
-          <w:lang w:val="fr-FR"/>
-        </w:rPr>
-        <w:t>yields</w:t>
-      </w:r>
-      <w:proofErr w:type="spellEnd"/>
-      <w:r>
-        <w:rPr>
-          <w:lang w:val="fr-FR"/>
-        </w:rPr>
-        <w:t xml:space="preserve"> and population.</w:t>
-      </w:r>
-    </w:p>
-    <w:p>
-      <w:pPr>
-        <w:jc w:val="both"/>
-      </w:pPr>
-      <w:proofErr w:type="spellStart"/>
-      <w:r>
-        <w:rPr>
-          <w:lang w:val="fr-FR"/>
-        </w:rPr>
-        <w:t>Then</w:t>
-      </w:r>
-      <w:proofErr w:type="spellEnd"/>
-      <w:r>
-        <w:rPr>
-          <w:lang w:val="fr-FR"/>
-        </w:rPr>
-        <w:t xml:space="preserve"> </w:t>
-      </w:r>
-      <w:proofErr w:type="spellStart"/>
-      <w:r>
-        <w:rPr>
-          <w:lang w:val="fr-FR"/>
-        </w:rPr>
-        <w:t>we</w:t>
-      </w:r>
-      <w:proofErr w:type="spellEnd"/>
-      <w:r>
-        <w:rPr>
-          <w:lang w:val="fr-FR"/>
-        </w:rPr>
-        <w:t xml:space="preserve"> </w:t>
-      </w:r>
-      <w:proofErr w:type="spellStart"/>
-      <w:r>
-        <w:rPr>
-          <w:lang w:val="fr-FR"/>
-        </w:rPr>
-        <w:t>can</w:t>
-      </w:r>
-      <w:proofErr w:type="spellEnd"/>
-      <w:r>
-        <w:rPr>
-          <w:lang w:val="fr-FR"/>
-        </w:rPr>
-        <w:t xml:space="preserve"> </w:t>
-      </w:r>
-      <w:proofErr w:type="spellStart"/>
-      <w:r>
-        <w:rPr>
-          <w:lang w:val="fr-FR"/>
-        </w:rPr>
-        <w:t>easily</w:t>
-      </w:r>
-      <w:proofErr w:type="spellEnd"/>
-      <w:r>
-        <w:rPr>
-          <w:lang w:val="fr-FR"/>
-        </w:rPr>
-        <w:t xml:space="preserve"> </w:t>
-      </w:r>
-      <w:proofErr w:type="spellStart"/>
-      <w:r>
-        <w:rPr>
-          <w:lang w:val="fr-FR"/>
-        </w:rPr>
-        <w:t>see</w:t>
-      </w:r>
-      <w:proofErr w:type="spellEnd"/>
-      <w:r>
-        <w:rPr>
-          <w:lang w:val="fr-FR"/>
-        </w:rPr>
-        <w:t xml:space="preserve"> and compare </w:t>
-      </w:r>
-      <w:proofErr w:type="spellStart"/>
-      <w:r>
-        <w:rPr>
-          <w:lang w:val="fr-FR"/>
-        </w:rPr>
-        <w:t>where</w:t>
-      </w:r>
-      <w:proofErr w:type="spellEnd"/>
-      <w:r>
-        <w:rPr>
-          <w:lang w:val="fr-FR"/>
-        </w:rPr>
-        <w:t xml:space="preserve"> </w:t>
-      </w:r>
-      <w:proofErr w:type="spellStart"/>
-      <w:r>
-        <w:rPr>
-          <w:lang w:val="fr-FR"/>
-        </w:rPr>
-        <w:t>we</w:t>
-      </w:r>
-      <w:proofErr w:type="spellEnd"/>
-      <w:r>
-        <w:rPr>
-          <w:lang w:val="fr-FR"/>
-        </w:rPr>
-        <w:t xml:space="preserve"> </w:t>
-      </w:r>
-      <w:proofErr w:type="spellStart"/>
-      <w:r>
-        <w:rPr>
-          <w:lang w:val="fr-FR"/>
-        </w:rPr>
-        <w:t>produce</w:t>
-      </w:r>
-      <w:proofErr w:type="spellEnd"/>
-      <w:r>
-        <w:rPr>
-          <w:lang w:val="fr-FR"/>
-        </w:rPr>
-        <w:t xml:space="preserve"> </w:t>
-      </w:r>
-      <w:proofErr w:type="spellStart"/>
-      <w:r>
-        <w:rPr>
-          <w:lang w:val="fr-FR"/>
-        </w:rPr>
-        <w:t>food</w:t>
-      </w:r>
-      <w:proofErr w:type="spellEnd"/>
-      <w:r>
-        <w:rPr>
-          <w:lang w:val="fr-FR"/>
-        </w:rPr>
-        <w:t xml:space="preserve"> </w:t>
-      </w:r>
-      <w:proofErr w:type="spellStart"/>
-      <w:r>
-        <w:rPr>
-          <w:lang w:val="fr-FR"/>
-        </w:rPr>
-        <w:t>with</w:t>
-      </w:r>
-      <w:proofErr w:type="spellEnd"/>
-      <w:r>
-        <w:rPr>
-          <w:lang w:val="fr-FR"/>
-        </w:rPr>
-        <w:t xml:space="preserve"> or </w:t>
-      </w:r>
-      <w:proofErr w:type="spellStart"/>
-      <w:r>
-        <w:rPr>
-          <w:lang w:val="fr-FR"/>
-        </w:rPr>
-        <w:t>without</w:t>
-      </w:r>
-      <w:proofErr w:type="spellEnd"/>
-      <w:r>
-        <w:rPr>
-          <w:lang w:val="fr-FR"/>
-        </w:rPr>
-        <w:t xml:space="preserve"> </w:t>
-      </w:r>
-      <w:proofErr w:type="spellStart"/>
-      <w:r>
-        <w:rPr>
-          <w:lang w:val="fr-FR"/>
-        </w:rPr>
-        <w:t>high</w:t>
-      </w:r>
-      <w:proofErr w:type="spellEnd"/>
-      <w:r>
-        <w:rPr>
-          <w:lang w:val="fr-FR"/>
-        </w:rPr>
-        <w:t xml:space="preserve"> </w:t>
-      </w:r>
-      <w:proofErr w:type="spellStart"/>
-      <w:r>
-        <w:rPr>
-          <w:lang w:val="fr-FR"/>
-        </w:rPr>
-        <w:t>yields</w:t>
-      </w:r>
-      <w:proofErr w:type="spellEnd"/>
-      <w:r>
-        <w:rPr>
-          <w:lang w:val="fr-FR"/>
-        </w:rPr>
-        <w:t xml:space="preserve"> vs </w:t>
-      </w:r>
-      <w:proofErr w:type="spellStart"/>
-      <w:r>
-        <w:rPr>
-          <w:lang w:val="fr-FR"/>
-        </w:rPr>
-        <w:t>where</w:t>
-      </w:r>
-      <w:proofErr w:type="spellEnd"/>
-      <w:r>
-        <w:rPr>
-          <w:lang w:val="fr-FR"/>
-        </w:rPr>
-        <w:t xml:space="preserve"> the population </w:t>
-      </w:r>
-      <w:proofErr w:type="spellStart"/>
-      <w:r>
-        <w:rPr>
-          <w:lang w:val="fr-FR"/>
-        </w:rPr>
-        <w:t>is</w:t>
-      </w:r>
-      <w:proofErr w:type="spellEnd"/>
-      <w:r>
-        <w:rPr>
-          <w:lang w:val="fr-FR"/>
-        </w:rPr>
-        <w:t xml:space="preserve"> </w:t>
-      </w:r>
-      <w:proofErr w:type="spellStart"/>
-      <w:r>
-        <w:rPr>
-          <w:lang w:val="fr-FR"/>
-        </w:rPr>
-        <w:t>mostly</w:t>
-      </w:r>
-      <w:proofErr w:type="spellEnd"/>
-      <w:r>
-        <w:rPr>
-          <w:lang w:val="fr-FR"/>
-        </w:rPr>
-        <w:t xml:space="preserve"> </w:t>
-      </w:r>
-      <w:proofErr w:type="spellStart"/>
-      <w:r>
-        <w:rPr>
-          <w:lang w:val="fr-FR"/>
-        </w:rPr>
-        <w:t>located</w:t>
-      </w:r>
-      <w:proofErr w:type="spellEnd"/>
-      <w:r>
-        <w:rPr>
-          <w:lang w:val="fr-FR"/>
-        </w:rPr>
-        <w:t>.</w:t>
+        <w:t xml:space="preserve">, inequality and fossil development) with only three parameters for </w:t>
+      </w:r>
+      <w:proofErr w:type="gramStart"/>
+      <w:r>
+        <w:t>each :</w:t>
+      </w:r>
+      <w:proofErr w:type="gramEnd"/>
+      <w:r>
+        <w:t xml:space="preserve"> calorie production, yields and population.</w:t>
+      </w:r>
+    </w:p>
+    <w:p>
+      <w:pPr>
+        <w:jc w:val="both"/>
+      </w:pPr>
+      <w:r>
+        <w:t>Then we can easily see and compare where we produce food with or without high yields vs where the population is mostly located.</w:t>
       </w:r>
     </w:p>
     <w:p>
@@ -1765,23 +2081,15 @@
         <w:tab/>
       </w:r>
       <w:r>
-        <w:t xml:space="preserve">As explained in the pre processing data, </w:t>
+        <w:t xml:space="preserve">As explained in the </w:t>
       </w:r>
       <w:proofErr w:type="gramStart"/>
       <w:r>
-        <w:t xml:space="preserve">we were provided by some </w:t>
-      </w:r>
-      <w:proofErr w:type="spellStart"/>
-      <w:r>
-        <w:t>csv</w:t>
-      </w:r>
-      <w:proofErr w:type="spellEnd"/>
-      <w:r>
-        <w:t xml:space="preserve"> files</w:t>
+        <w:t>pre processing</w:t>
       </w:r>
       <w:proofErr w:type="gramEnd"/>
       <w:r>
-        <w:t>.</w:t>
+        <w:t xml:space="preserve"> data, we were provided by some csv files.</w:t>
       </w:r>
       <w:r>
         <w:t xml:space="preserve"> Our data consists of one millions points that we reduced by the data processing, and </w:t>
@@ -1789,11 +2097,9 @@
       <w:r>
         <w:t xml:space="preserve">comes the idea of displaying it on a map. At first we query a world </w:t>
       </w:r>
-      <w:proofErr w:type="spellStart"/>
       <w:r>
         <w:t>JSON</w:t>
       </w:r>
-      <w:proofErr w:type="spellEnd"/>
       <w:r>
         <w:t xml:space="preserve"> file online and display the data on it as points. The</w:t>
       </w:r>
@@ -1826,7 +2132,6 @@
           <w:i/>
           <w:u w:val="single"/>
         </w:rPr>
-        <w:lastRenderedPageBreak/>
         <w:t xml:space="preserve">Figure: </w:t>
       </w:r>
       <w:r>
@@ -1853,97 +2158,87 @@
         <w:t>, a high resolution is not that mandatory as the data might change</w:t>
       </w:r>
       <w:r>
-        <w:t xml:space="preserve"> and </w:t>
+        <w:t xml:space="preserve"> and variate in the </w:t>
       </w:r>
       <w:proofErr w:type="spellStart"/>
       <w:r>
-        <w:t>variate</w:t>
+        <w:t>futur</w:t>
       </w:r>
       <w:proofErr w:type="spellEnd"/>
       <w:r>
-        <w:t xml:space="preserve"> in the </w:t>
+        <w:t>. So</w:t>
+      </w:r>
+      <w:r>
+        <w:t>,</w:t>
+      </w:r>
+      <w:r>
+        <w:t xml:space="preserve"> instead of a </w:t>
+      </w:r>
+      <w:r>
+        <w:t>high</w:t>
+      </w:r>
+      <w:r>
+        <w:t xml:space="preserve"> precision at </w:t>
+      </w:r>
+      <w:r>
+        <w:t xml:space="preserve">every </w:t>
+      </w:r>
+      <w:r>
+        <w:t>coordinate point</w:t>
+      </w:r>
+      <w:r>
+        <w:t xml:space="preserve">, a global overview by region/country can be more relevant. Thus we decided to go though a heatmap. </w:t>
+      </w:r>
+    </w:p>
+    <w:p>
+      <w:pPr>
+        <w:jc w:val="both"/>
+        <w:rPr>
+          <w:rFonts w:eastAsia="Times New Roman"/>
+        </w:rPr>
+      </w:pPr>
+      <w:r>
+        <w:rPr>
+          <w:rFonts w:eastAsia="Times New Roman"/>
+        </w:rPr>
+        <w:t>Heatmaps</w:t>
+      </w:r>
+      <w:r>
+        <w:rPr>
+          <w:rFonts w:eastAsia="Times New Roman"/>
+        </w:rPr>
+        <w:t xml:space="preserve"> are good for showing variance across multiple variables, revealing any patterns, displaying whether any variables are similar to each other, and for detecting if any correlations exist in-between them.</w:t>
+      </w:r>
+      <w:r>
+        <w:rPr>
+          <w:rFonts w:eastAsia="Times New Roman"/>
+        </w:rPr>
+        <w:t xml:space="preserve"> </w:t>
+      </w:r>
+    </w:p>
+    <w:p>
+      <w:pPr>
+        <w:jc w:val="both"/>
+      </w:pPr>
+      <w:r>
+        <w:t>In that case,</w:t>
+      </w:r>
+      <w:r>
+        <w:t xml:space="preserve"> we are using </w:t>
       </w:r>
       <w:proofErr w:type="spellStart"/>
       <w:r>
-        <w:t>futur</w:t>
+        <w:t>Mapbox</w:t>
       </w:r>
       <w:proofErr w:type="spellEnd"/>
       <w:r>
-        <w:t>. So</w:t>
-      </w:r>
-      <w:r>
-        <w:t>,</w:t>
-      </w:r>
-      <w:r>
-        <w:t xml:space="preserve"> instead of a </w:t>
-      </w:r>
-      <w:r>
-        <w:t>high</w:t>
-      </w:r>
-      <w:r>
-        <w:t xml:space="preserve"> precision at </w:t>
-      </w:r>
-      <w:r>
-        <w:t xml:space="preserve">every </w:t>
-      </w:r>
-      <w:r>
-        <w:t>coordinate point</w:t>
-      </w:r>
-      <w:r>
-        <w:t xml:space="preserve">, a global overview by region/country can be more relevant. Thus we decided to go though a heatmap. </w:t>
-      </w:r>
-    </w:p>
-    <w:p>
-      <w:pPr>
-        <w:jc w:val="both"/>
-        <w:rPr>
-          <w:rFonts w:eastAsia="Times New Roman"/>
-        </w:rPr>
-      </w:pPr>
+        <w:t xml:space="preserve"> </w:t>
+      </w:r>
       <w:proofErr w:type="spellStart"/>
       <w:r>
-        <w:rPr>
-          <w:rFonts w:eastAsia="Times New Roman"/>
-        </w:rPr>
-        <w:t>Heatmaps</w:t>
+        <w:t>api</w:t>
       </w:r>
       <w:proofErr w:type="spellEnd"/>
-      <w:r>
-        <w:rPr>
-          <w:rFonts w:eastAsia="Times New Roman"/>
-        </w:rPr>
-        <w:t xml:space="preserve"> are good for showing variance across multiple variables, revealing any patterns, displaying whether any variables are similar to each other, and for detecting if any correlations exist in-between them.</w:t>
-      </w:r>
-      <w:r>
-        <w:rPr>
-          <w:rFonts w:eastAsia="Times New Roman"/>
-        </w:rPr>
-        <w:t xml:space="preserve"> </w:t>
-      </w:r>
-    </w:p>
-    <w:p>
-      <w:pPr>
-        <w:jc w:val="both"/>
-      </w:pPr>
-      <w:r>
-        <w:t>In that case,</w:t>
-      </w:r>
-      <w:r>
-        <w:t xml:space="preserve"> we are using </w:t>
-      </w:r>
-      <w:proofErr w:type="spellStart"/>
-      <w:r>
-        <w:t>Mapbox</w:t>
-      </w:r>
-      <w:proofErr w:type="spellEnd"/>
-      <w:r>
-        <w:t xml:space="preserve"> </w:t>
-      </w:r>
-      <w:proofErr w:type="gramStart"/>
-      <w:r>
-        <w:t>api</w:t>
-      </w:r>
-      <w:proofErr w:type="gramEnd"/>
       <w:r>
         <w:t xml:space="preserve"> (free until 50 000 visits/month) with Mercator map. The Mercator map is not most efficient because it distorts the size of objects as the latitude increases from the Equator to the poles but is relevant for worldwide overview.</w:t>
       </w:r>
@@ -1960,6 +2255,7 @@
           <w:noProof/>
           <w:lang w:val="fr-FR" w:eastAsia="fr-FR"/>
         </w:rPr>
+        <w:lastRenderedPageBreak/>
         <w:drawing>
           <wp:anchor distT="0" distB="0" distL="114300" distR="114300" simplePos="0" relativeHeight="251661312" behindDoc="0" locked="0" layoutInCell="1" allowOverlap="1" wp14:anchorId="07CA4BE1" wp14:editId="456EE240">
             <wp:simplePos x="0" y="0"/>
@@ -2092,7 +2388,7 @@
       <w:r>
         <w:rPr>
           <w:noProof/>
-          <w:lang w:val="fr-FR" w:eastAsia="fr-FR"/>
+          <w:lang w:eastAsia="fr-FR"/>
         </w:rPr>
         <w:t>Heatmaps</w:t>
       </w:r>
@@ -2112,7 +2408,15 @@
         <w:t xml:space="preserve">in </w:t>
       </w:r>
       <w:r>
-        <w:t xml:space="preserve">giving a really global overview by region but also has some bias. From this point of view, if we take a look at Europe, it seems completely covered by green. But then if we zoom at it, this is what we </w:t>
+        <w:t xml:space="preserve">giving a </w:t>
+      </w:r>
+      <w:proofErr w:type="gramStart"/>
+      <w:r>
+        <w:t>really global</w:t>
+      </w:r>
+      <w:proofErr w:type="gramEnd"/>
+      <w:r>
+        <w:t xml:space="preserve"> overview by region but also has some bias. From this point of view, if we take a look at Europe, it seems completely covered by green. But then if we zoom at it, this is what we </w:t>
       </w:r>
       <w:r>
         <w:t>obtained:</w:t>
@@ -2140,7 +2444,6 @@
           <w:noProof/>
           <w:lang w:val="fr-FR" w:eastAsia="fr-FR"/>
         </w:rPr>
-        <w:lastRenderedPageBreak/>
         <w:drawing>
           <wp:anchor distT="0" distB="0" distL="114300" distR="114300" simplePos="0" relativeHeight="251662336" behindDoc="0" locked="0" layoutInCell="1" allowOverlap="1" wp14:anchorId="4D5A65F3" wp14:editId="16082A0C">
             <wp:simplePos x="0" y="0"/>
@@ -2290,6 +2593,7 @@
         <w:jc w:val="both"/>
       </w:pPr>
       <w:r>
+        <w:lastRenderedPageBreak/>
         <w:t xml:space="preserve">Indeed </w:t>
       </w:r>
       <w:r>
@@ -2494,11 +2798,11 @@
         <w:t>useful</w:t>
       </w:r>
       <w:r>
-        <w:t xml:space="preserve"> (search for location, full screen mode</w:t>
+        <w:t xml:space="preserve"> (search for location, full screen </w:t>
       </w:r>
       <w:proofErr w:type="gramStart"/>
       <w:r>
-        <w:t>, ..</w:t>
+        <w:t>mode, ..</w:t>
       </w:r>
       <w:proofErr w:type="gramEnd"/>
       <w:r>
@@ -2514,13 +2818,19 @@
         <w:t>t</w:t>
       </w:r>
       <w:r>
-        <w:t xml:space="preserve"> from the data reduction we made and to keep regional overviews. Indeed our data contains predicted scenario not ground </w:t>
+        <w:t xml:space="preserve"> from the data reduction we made and to keep regional overviews. </w:t>
       </w:r>
       <w:proofErr w:type="gramStart"/>
       <w:r>
+        <w:t>Indeed</w:t>
+      </w:r>
+      <w:proofErr w:type="gramEnd"/>
+      <w:r>
+        <w:t xml:space="preserve"> our data contains predicted scenario not ground </w:t>
+      </w:r>
+      <w:r>
         <w:t>truth,</w:t>
       </w:r>
-      <w:proofErr w:type="gramEnd"/>
       <w:r>
         <w:t xml:space="preserve"> this is why we can set a precision threshold.</w:t>
       </w:r>
@@ -2544,7 +2854,11 @@
         <w:t>for scenario and parameters selection.</w:t>
       </w:r>
       <w:r>
-        <w:t xml:space="preserve"> It is not apart from the visualization itself but contributes to the user experience.</w:t>
+        <w:t xml:space="preserve"> It is not apart from the visualization itself but contributes to the </w:t>
+      </w:r>
+      <w:r>
+        <w:lastRenderedPageBreak/>
+        <w:t>user experience.</w:t>
       </w:r>
       <w:r>
         <w:t xml:space="preserve"> </w:t>
@@ -2640,24 +2954,215 @@
     <w:p>
       <w:pPr>
         <w:pStyle w:val="Titre1"/>
+      </w:pPr>
+      <w:r>
+        <w:t>Implementation</w:t>
+      </w:r>
+    </w:p>
+    <w:p>
+      <w:pPr>
+        <w:pStyle w:val="Sansinterligne"/>
+      </w:pPr>
+    </w:p>
+    <w:p>
+      <w:pPr>
+        <w:pStyle w:val="Sansinterligne"/>
+        <w:jc w:val="both"/>
+      </w:pPr>
+      <w:r>
+        <w:t>In this section we will further discuss implementational details, based on the final</w:t>
+      </w:r>
+      <w:r>
+        <w:t xml:space="preserve"> i</w:t>
+      </w:r>
+      <w:r>
+        <w:t>mplementation model in the previous section.</w:t>
+      </w:r>
+    </w:p>
+    <w:p>
+      <w:pPr>
+        <w:pStyle w:val="Sansinterligne"/>
+        <w:jc w:val="both"/>
+      </w:pPr>
+      <w:r>
+        <w:t xml:space="preserve">We will cover technical details: </w:t>
+      </w:r>
+      <w:r>
+        <w:t xml:space="preserve">libraries, the functionalities and </w:t>
+      </w:r>
+      <w:r>
+        <w:t>reasoning</w:t>
+      </w:r>
+      <w:r>
+        <w:t xml:space="preserve"> </w:t>
+      </w:r>
+      <w:r>
+        <w:t>behind it, as well as the overview and uses of the visualization.</w:t>
+      </w:r>
+    </w:p>
+    <w:p/>
+    <w:p>
+      <w:pPr>
+        <w:pStyle w:val="Titre2"/>
         <w:rPr>
           <w:lang w:val="fr-FR"/>
         </w:rPr>
       </w:pPr>
+      <w:r>
+        <w:tab/>
+      </w:r>
       <w:proofErr w:type="spellStart"/>
       <w:r>
         <w:rPr>
           <w:lang w:val="fr-FR"/>
         </w:rPr>
+        <w:t>Technical</w:t>
+      </w:r>
+      <w:proofErr w:type="spellEnd"/>
+      <w:r>
+        <w:rPr>
+          <w:lang w:val="fr-FR"/>
+        </w:rPr>
+        <w:t xml:space="preserve"> </w:t>
+      </w:r>
+      <w:proofErr w:type="spellStart"/>
+      <w:r>
+        <w:rPr>
+          <w:lang w:val="fr-FR"/>
+        </w:rPr>
+        <w:t>details</w:t>
+      </w:r>
+      <w:proofErr w:type="spellEnd"/>
+    </w:p>
+    <w:p>
+      <w:pPr>
+        <w:jc w:val="both"/>
+      </w:pPr>
+    </w:p>
+    <w:p>
+      <w:pPr>
+        <w:jc w:val="both"/>
+      </w:pPr>
+      <w:r>
+        <w:t>We will start by an honest remark</w:t>
+      </w:r>
+      <w:r>
+        <w:t>,</w:t>
+      </w:r>
+      <w:r>
+        <w:t xml:space="preserve"> that we have </w:t>
+      </w:r>
+      <w:r>
+        <w:t xml:space="preserve">used the a powerful api map for of visualizing with existing libraries and wrappers: </w:t>
+      </w:r>
+      <w:proofErr w:type="spellStart"/>
+      <w:r>
+        <w:t>mapbox</w:t>
+      </w:r>
+      <w:proofErr w:type="spellEnd"/>
+      <w:r>
+        <w:t>.</w:t>
+      </w:r>
+      <w:r>
+        <w:t xml:space="preserve"> We already presented it earlier </w:t>
+      </w:r>
+      <w:proofErr w:type="gramStart"/>
+      <w:r>
+        <w:t xml:space="preserve">but </w:t>
+      </w:r>
+      <w:r>
+        <w:t xml:space="preserve"> </w:t>
+      </w:r>
+      <w:r>
+        <w:t>we</w:t>
+      </w:r>
+      <w:proofErr w:type="gramEnd"/>
+      <w:r>
+        <w:t xml:space="preserve"> will dwell more on it in this section. </w:t>
+      </w:r>
+    </w:p>
+    <w:p>
+      <w:pPr>
+        <w:pStyle w:val="Sansinterligne"/>
+        <w:jc w:val="both"/>
+      </w:pPr>
+    </w:p>
+    <w:p>
+      <w:pPr>
+        <w:pStyle w:val="Sansinterligne"/>
+        <w:jc w:val="both"/>
+        <w:rPr>
+          <w:lang w:val="fr-FR"/>
+        </w:rPr>
+      </w:pPr>
+      <w:r>
+        <w:rPr>
+          <w:highlight w:val="green"/>
+          <w:lang w:val="fr-FR"/>
+        </w:rPr>
         <w:lastRenderedPageBreak/>
-        <w:t>Implementation</w:t>
+        <w:t>PARTIE ELIOTT SUR SON COMPTE MAPBOX ET MODIF DES CARACTÉRISTIQUES DE LA MAP</w:t>
+      </w:r>
+    </w:p>
+    <w:p>
+      <w:pPr>
+        <w:pStyle w:val="Sansinterligne"/>
+        <w:jc w:val="both"/>
+        <w:rPr>
+          <w:lang w:val="fr-FR"/>
+        </w:rPr>
+      </w:pPr>
+    </w:p>
+    <w:p>
+      <w:pPr>
+        <w:pStyle w:val="Sansinterligne"/>
+        <w:jc w:val="both"/>
+      </w:pPr>
+      <w:r>
+        <w:t xml:space="preserve">The first step is the creation of an empty map where we specified the center coordinates and the zoom levels. Then we bound the data, in </w:t>
+      </w:r>
+      <w:proofErr w:type="spellStart"/>
+      <w:r>
+        <w:t>geojson</w:t>
       </w:r>
       <w:proofErr w:type="spellEnd"/>
+      <w:r>
+        <w:t xml:space="preserve"> format, which corresponds to the </w:t>
+      </w:r>
+      <w:r>
+        <w:t xml:space="preserve">map’s </w:t>
+      </w:r>
+      <w:r>
+        <w:t>source. The source is where the api will look for the data to display on the map.</w:t>
+      </w:r>
     </w:p>
     <w:p>
       <w:pPr>
         <w:pStyle w:val="Sansinterligne"/>
-      </w:pPr>
+        <w:jc w:val="both"/>
+      </w:pPr>
+      <w:r>
+        <w:t xml:space="preserve">The last part is layers. Indeed, the </w:t>
+      </w:r>
+      <w:proofErr w:type="spellStart"/>
+      <w:r>
+        <w:t>geojson</w:t>
+      </w:r>
+      <w:proofErr w:type="spellEnd"/>
+      <w:r>
+        <w:t xml:space="preserve"> files contain several properties (calories, </w:t>
+      </w:r>
+      <w:proofErr w:type="gramStart"/>
+      <w:r>
+        <w:t>population, ..</w:t>
+      </w:r>
+      <w:proofErr w:type="gramEnd"/>
+      <w:r>
+        <w:t>)</w:t>
+      </w:r>
+      <w:r>
+        <w:t>, and thus we can display the data as an layer over the map. Layers can be easily add and remove once the source file has been loaded.</w:t>
+      </w:r>
     </w:p>
     <w:p>
       <w:pPr>
@@ -2665,321 +3170,22 @@
         <w:jc w:val="both"/>
       </w:pPr>
       <w:r>
-        <w:t xml:space="preserve">In this section we will further discuss </w:t>
-      </w:r>
-      <w:proofErr w:type="spellStart"/>
-      <w:r>
-        <w:t>implementational</w:t>
-      </w:r>
-      <w:proofErr w:type="spellEnd"/>
-      <w:r>
-        <w:t xml:space="preserve"> details, based on the final</w:t>
-      </w:r>
-      <w:r>
-        <w:t xml:space="preserve"> i</w:t>
-      </w:r>
-      <w:r>
-        <w:t>mplementation model in the previous section.</w:t>
-      </w:r>
-    </w:p>
-    <w:p>
-      <w:pPr>
-        <w:pStyle w:val="Sansinterligne"/>
-        <w:jc w:val="both"/>
-      </w:pPr>
-      <w:r>
-        <w:t xml:space="preserve">We will cover technical details: </w:t>
-      </w:r>
-      <w:r>
-        <w:t xml:space="preserve">libraries, the functionalities and </w:t>
-      </w:r>
-      <w:r>
-        <w:t>reasoning</w:t>
+        <w:t xml:space="preserve">This comes to one of our biggest problem: size of our data files. Indeed, even after data processing and reduction, each file is </w:t>
+      </w:r>
+      <w:proofErr w:type="gramStart"/>
+      <w:r>
+        <w:t xml:space="preserve">around </w:t>
       </w:r>
       <w:r>
         <w:t xml:space="preserve"> </w:t>
       </w:r>
       <w:r>
-        <w:t>behind it, as well as the overview and uses of the visualization.</w:t>
-      </w:r>
-    </w:p>
-    <w:p/>
-    <w:p>
-      <w:pPr>
-        <w:pStyle w:val="Titre2"/>
-        <w:rPr>
-          <w:lang w:val="fr-FR"/>
-        </w:rPr>
-      </w:pPr>
-      <w:r>
-        <w:rPr>
-          <w:lang w:val="fr-FR"/>
-        </w:rPr>
-        <w:tab/>
-      </w:r>
-      <w:proofErr w:type="spellStart"/>
-      <w:r>
-        <w:rPr>
-          <w:lang w:val="fr-FR"/>
-        </w:rPr>
-        <w:t>Technical</w:t>
-      </w:r>
-      <w:proofErr w:type="spellEnd"/>
-      <w:r>
-        <w:rPr>
-          <w:lang w:val="fr-FR"/>
-        </w:rPr>
-        <w:t xml:space="preserve"> </w:t>
-      </w:r>
-      <w:proofErr w:type="spellStart"/>
-      <w:r>
-        <w:rPr>
-          <w:lang w:val="fr-FR"/>
-        </w:rPr>
-        <w:t>details</w:t>
-      </w:r>
-      <w:proofErr w:type="spellEnd"/>
-    </w:p>
-    <w:p>
-      <w:pPr>
-        <w:jc w:val="both"/>
-      </w:pPr>
-    </w:p>
-    <w:p>
-      <w:pPr>
-        <w:jc w:val="both"/>
-      </w:pPr>
-      <w:r>
-        <w:t xml:space="preserve">We will start by an honest </w:t>
-      </w:r>
-      <w:proofErr w:type="gramStart"/>
-      <w:r>
-        <w:t>remark</w:t>
-      </w:r>
-      <w:r>
-        <w:t>,</w:t>
-      </w:r>
-      <w:r>
-        <w:t xml:space="preserve"> that</w:t>
+        <w:t>40</w:t>
       </w:r>
       <w:proofErr w:type="gramEnd"/>
       <w:r>
-        <w:t xml:space="preserve"> we have </w:t>
-      </w:r>
-      <w:r>
-        <w:t xml:space="preserve">used the a powerful api map for of visualizing with existing libraries and wrappers: </w:t>
-      </w:r>
-      <w:proofErr w:type="spellStart"/>
-      <w:r>
-        <w:t>mapbox</w:t>
-      </w:r>
-      <w:proofErr w:type="spellEnd"/>
-      <w:r>
-        <w:t>.</w:t>
-      </w:r>
-      <w:r>
-        <w:t xml:space="preserve"> We already presented it earlier </w:t>
-      </w:r>
-      <w:proofErr w:type="gramStart"/>
-      <w:r>
-        <w:t xml:space="preserve">but </w:t>
-      </w:r>
-      <w:r>
-        <w:t xml:space="preserve"> </w:t>
-      </w:r>
-      <w:r>
-        <w:t>we</w:t>
-      </w:r>
-      <w:proofErr w:type="gramEnd"/>
-      <w:r>
-        <w:t xml:space="preserve"> will dwell more on it in this section. </w:t>
-      </w:r>
-    </w:p>
-    <w:p>
-      <w:pPr>
-        <w:pStyle w:val="Sansinterligne"/>
-        <w:jc w:val="both"/>
-      </w:pPr>
-    </w:p>
-    <w:p>
-      <w:pPr>
-        <w:pStyle w:val="Sansinterligne"/>
-        <w:jc w:val="both"/>
-      </w:pPr>
-      <w:proofErr w:type="spellStart"/>
-      <w:r>
-        <w:rPr>
-          <w:highlight w:val="green"/>
-        </w:rPr>
-        <w:t>PARTIE</w:t>
-      </w:r>
-      <w:proofErr w:type="spellEnd"/>
-      <w:r>
-        <w:rPr>
-          <w:highlight w:val="green"/>
-        </w:rPr>
-        <w:t xml:space="preserve"> </w:t>
-      </w:r>
-      <w:proofErr w:type="spellStart"/>
-      <w:r>
-        <w:rPr>
-          <w:highlight w:val="green"/>
-        </w:rPr>
-        <w:t>ELIOTT</w:t>
-      </w:r>
-      <w:proofErr w:type="spellEnd"/>
-      <w:r>
-        <w:rPr>
-          <w:highlight w:val="green"/>
-        </w:rPr>
-        <w:t xml:space="preserve"> SUR SON </w:t>
-      </w:r>
-      <w:proofErr w:type="spellStart"/>
-      <w:r>
-        <w:rPr>
-          <w:highlight w:val="green"/>
-        </w:rPr>
-        <w:t>COMPTE</w:t>
-      </w:r>
-      <w:proofErr w:type="spellEnd"/>
-      <w:r>
-        <w:rPr>
-          <w:highlight w:val="green"/>
-        </w:rPr>
-        <w:t xml:space="preserve"> </w:t>
-      </w:r>
-      <w:proofErr w:type="spellStart"/>
-      <w:r>
-        <w:rPr>
-          <w:highlight w:val="green"/>
-        </w:rPr>
-        <w:t>MAPBOX</w:t>
-      </w:r>
-      <w:proofErr w:type="spellEnd"/>
-      <w:r>
-        <w:rPr>
-          <w:highlight w:val="green"/>
-        </w:rPr>
-        <w:t xml:space="preserve"> ET </w:t>
-      </w:r>
-      <w:proofErr w:type="spellStart"/>
-      <w:r>
-        <w:rPr>
-          <w:highlight w:val="green"/>
-        </w:rPr>
-        <w:t>MODIF</w:t>
-      </w:r>
-      <w:proofErr w:type="spellEnd"/>
-      <w:r>
-        <w:rPr>
-          <w:highlight w:val="green"/>
-        </w:rPr>
-        <w:t xml:space="preserve"> DES </w:t>
-      </w:r>
-      <w:proofErr w:type="spellStart"/>
-      <w:r>
-        <w:rPr>
-          <w:highlight w:val="green"/>
-        </w:rPr>
-        <w:t>CARACTÉRISTIQUES</w:t>
-      </w:r>
-      <w:proofErr w:type="spellEnd"/>
-      <w:r>
-        <w:rPr>
-          <w:highlight w:val="green"/>
-        </w:rPr>
-        <w:t xml:space="preserve"> DE LA MAP</w:t>
-      </w:r>
-    </w:p>
-    <w:p>
-      <w:pPr>
-        <w:pStyle w:val="Sansinterligne"/>
-        <w:jc w:val="both"/>
-      </w:pPr>
-    </w:p>
-    <w:p>
-      <w:pPr>
-        <w:pStyle w:val="Sansinterligne"/>
-        <w:jc w:val="both"/>
-      </w:pPr>
-      <w:r>
-        <w:t xml:space="preserve">The first step is the creation of an empty map where we specified the center coordinates and the zoom levels. Then we bound the data, in </w:t>
-      </w:r>
-      <w:proofErr w:type="spellStart"/>
-      <w:r>
-        <w:t>geojson</w:t>
-      </w:r>
-      <w:proofErr w:type="spellEnd"/>
-      <w:r>
-        <w:t xml:space="preserve"> format, which corresponds to the </w:t>
-      </w:r>
-      <w:r>
-        <w:t xml:space="preserve">map’s </w:t>
-      </w:r>
-      <w:r>
-        <w:t xml:space="preserve">source. The source is where the </w:t>
-      </w:r>
-      <w:proofErr w:type="gramStart"/>
-      <w:r>
-        <w:t>api</w:t>
-      </w:r>
-      <w:proofErr w:type="gramEnd"/>
-      <w:r>
-        <w:t xml:space="preserve"> will look for the data to display on the map.</w:t>
-      </w:r>
-    </w:p>
-    <w:p>
-      <w:pPr>
-        <w:pStyle w:val="Sansinterligne"/>
-        <w:jc w:val="both"/>
-      </w:pPr>
-      <w:r>
-        <w:t xml:space="preserve">The last part is layers. Indeed, the </w:t>
-      </w:r>
-      <w:proofErr w:type="spellStart"/>
-      <w:r>
-        <w:t>geojson</w:t>
-      </w:r>
-      <w:proofErr w:type="spellEnd"/>
-      <w:r>
-        <w:t xml:space="preserve"> files contain several properties (calories, population</w:t>
-      </w:r>
-      <w:proofErr w:type="gramStart"/>
-      <w:r>
-        <w:t>, ..</w:t>
-      </w:r>
-      <w:proofErr w:type="gramEnd"/>
-      <w:r>
-        <w:t>)</w:t>
-      </w:r>
-      <w:r>
-        <w:t>, and thus we can display the data as an layer over the map. Layers can be easily add and remove once the source file has been loaded.</w:t>
-      </w:r>
-    </w:p>
-    <w:p>
-      <w:pPr>
-        <w:pStyle w:val="Sansinterligne"/>
-        <w:jc w:val="both"/>
-      </w:pPr>
-      <w:r>
-        <w:t xml:space="preserve">This comes to one of our biggest problem: size of our data files. Indeed, even after data processing and reduction, each file is </w:t>
-      </w:r>
-      <w:proofErr w:type="gramStart"/>
-      <w:r>
-        <w:t xml:space="preserve">around </w:t>
-      </w:r>
-      <w:r>
-        <w:t xml:space="preserve"> </w:t>
-      </w:r>
-      <w:r>
-        <w:t>40MB</w:t>
-      </w:r>
-      <w:proofErr w:type="gramEnd"/>
-      <w:r>
-        <w:t xml:space="preserve">. Each time the user change the scenario, we have the remove the previous source and bind the new file as the new map’s source, and it takes time. The solution would have been to store those data in the user’s session storage. But </w:t>
-      </w:r>
-      <w:bookmarkStart w:id="0" w:name="_GoBack"/>
-      <w:bookmarkEnd w:id="0"/>
+        <w:t xml:space="preserve">MB. Each time the user change the scenario, we have the remove the previous source and bind the new file as the new map’s source, and it takes time. The solution would have been to store those data in the user’s session storage. But </w:t>
+      </w:r>
     </w:p>
     <w:p>
       <w:pPr>
@@ -3020,8 +3226,8 @@
 </file>
 
 <file path=word/numbering.xml><?xml version="1.0" encoding="utf-8"?>
-<w:numbering xmlns:wpc="http://schemas.microsoft.com/office/word/2010/wordprocessingCanvas" xmlns:mo="http://schemas.microsoft.com/office/mac/office/2008/main" xmlns:mc="http://schemas.openxmlformats.org/markup-compatibility/2006" xmlns:mv="urn:schemas-microsoft-com:mac:vml" xmlns:o="urn:schemas-microsoft-com:office:office" xmlns:r="http://schemas.openxmlformats.org/officeDocument/2006/relationships" xmlns:m="http://schemas.openxmlformats.org/officeDocument/2006/math" xmlns:v="urn:schemas-microsoft-com:vml" xmlns:wp14="http://schemas.microsoft.com/office/word/2010/wordprocessingDrawing" xmlns:wp="http://schemas.openxmlformats.org/drawingml/2006/wordprocessingDrawing" xmlns:w10="urn:schemas-microsoft-com:office:word" xmlns:w="http://schemas.openxmlformats.org/wordprocessingml/2006/main" xmlns:w14="http://schemas.microsoft.com/office/word/2010/wordml" xmlns:wpg="http://schemas.microsoft.com/office/word/2010/wordprocessingGroup" xmlns:wpi="http://schemas.microsoft.com/office/word/2010/wordprocessingInk" xmlns:wne="http://schemas.microsoft.com/office/word/2006/wordml" xmlns:wps="http://schemas.microsoft.com/office/word/2010/wordprocessingShape" mc:Ignorable="w14 wp14">
-  <w:abstractNum w:abstractNumId="0">
+<w:numbering xmlns:wpc="http://schemas.microsoft.com/office/word/2010/wordprocessingCanvas" xmlns:cx="http://schemas.microsoft.com/office/drawing/2014/chartex" xmlns:cx1="http://schemas.microsoft.com/office/drawing/2015/9/8/chartex" xmlns:cx2="http://schemas.microsoft.com/office/drawing/2015/10/21/chartex" xmlns:cx3="http://schemas.microsoft.com/office/drawing/2016/5/9/chartex" xmlns:cx4="http://schemas.microsoft.com/office/drawing/2016/5/10/chartex" xmlns:cx5="http://schemas.microsoft.com/office/drawing/2016/5/11/chartex" xmlns:cx6="http://schemas.microsoft.com/office/drawing/2016/5/12/chartex" xmlns:cx7="http://schemas.microsoft.com/office/drawing/2016/5/13/chartex" xmlns:cx8="http://schemas.microsoft.com/office/drawing/2016/5/14/chartex" xmlns:mc="http://schemas.openxmlformats.org/markup-compatibility/2006" xmlns:aink="http://schemas.microsoft.com/office/drawing/2016/ink" xmlns:am3d="http://schemas.microsoft.com/office/drawing/2017/model3d" xmlns:o="urn:schemas-microsoft-com:office:office" xmlns:r="http://schemas.openxmlformats.org/officeDocument/2006/relationships" xmlns:m="http://schemas.openxmlformats.org/officeDocument/2006/math" xmlns:v="urn:schemas-microsoft-com:vml" xmlns:wp14="http://schemas.microsoft.com/office/word/2010/wordprocessingDrawing" xmlns:wp="http://schemas.openxmlformats.org/drawingml/2006/wordprocessingDrawing" xmlns:w10="urn:schemas-microsoft-com:office:word" xmlns:w="http://schemas.openxmlformats.org/wordprocessingml/2006/main" xmlns:w14="http://schemas.microsoft.com/office/word/2010/wordml" xmlns:w15="http://schemas.microsoft.com/office/word/2012/wordml" xmlns:w16cid="http://schemas.microsoft.com/office/word/2016/wordml/cid" xmlns:w16se="http://schemas.microsoft.com/office/word/2015/wordml/symex" xmlns:wpg="http://schemas.microsoft.com/office/word/2010/wordprocessingGroup" xmlns:wpi="http://schemas.microsoft.com/office/word/2010/wordprocessingInk" xmlns:wne="http://schemas.microsoft.com/office/word/2006/wordml" xmlns:wps="http://schemas.microsoft.com/office/word/2010/wordprocessingShape" mc:Ignorable="w14 w15 w16se w16cid wp14">
+  <w:abstractNum w:abstractNumId="0" w15:restartNumberingAfterBreak="0">
     <w:nsid w:val="05FB0E3D"/>
     <w:multiLevelType w:val="hybridMultilevel"/>
     <w:tmpl w:val="E1AC05EA"/>
@@ -3134,7 +3340,7 @@
       </w:rPr>
     </w:lvl>
   </w:abstractNum>
-  <w:abstractNum w:abstractNumId="1">
+  <w:abstractNum w:abstractNumId="1" w15:restartNumberingAfterBreak="0">
     <w:nsid w:val="091D44B5"/>
     <w:multiLevelType w:val="hybridMultilevel"/>
     <w:tmpl w:val="439AB870"/>
@@ -3247,7 +3453,7 @@
       </w:rPr>
     </w:lvl>
   </w:abstractNum>
-  <w:abstractNum w:abstractNumId="2">
+  <w:abstractNum w:abstractNumId="2" w15:restartNumberingAfterBreak="0">
     <w:nsid w:val="12BE36E8"/>
     <w:multiLevelType w:val="hybridMultilevel"/>
     <w:tmpl w:val="3B6E5AE0"/>
@@ -3359,7 +3565,7 @@
       </w:rPr>
     </w:lvl>
   </w:abstractNum>
-  <w:abstractNum w:abstractNumId="3">
+  <w:abstractNum w:abstractNumId="3" w15:restartNumberingAfterBreak="0">
     <w:nsid w:val="15E77ABE"/>
     <w:multiLevelType w:val="hybridMultilevel"/>
     <w:tmpl w:val="D31EB318"/>
@@ -3445,7 +3651,7 @@
       </w:pPr>
     </w:lvl>
   </w:abstractNum>
-  <w:abstractNum w:abstractNumId="4">
+  <w:abstractNum w:abstractNumId="4" w15:restartNumberingAfterBreak="0">
     <w:nsid w:val="1BC218A3"/>
     <w:multiLevelType w:val="hybridMultilevel"/>
     <w:tmpl w:val="9FD88922"/>
@@ -3531,7 +3737,7 @@
       </w:pPr>
     </w:lvl>
   </w:abstractNum>
-  <w:abstractNum w:abstractNumId="5">
+  <w:abstractNum w:abstractNumId="5" w15:restartNumberingAfterBreak="0">
     <w:nsid w:val="1C0B112A"/>
     <w:multiLevelType w:val="hybridMultilevel"/>
     <w:tmpl w:val="6E10EE30"/>
@@ -3617,7 +3823,7 @@
       </w:pPr>
     </w:lvl>
   </w:abstractNum>
-  <w:abstractNum w:abstractNumId="6">
+  <w:abstractNum w:abstractNumId="6" w15:restartNumberingAfterBreak="0">
     <w:nsid w:val="4EEF64FF"/>
     <w:multiLevelType w:val="hybridMultilevel"/>
     <w:tmpl w:val="D31EB318"/>
@@ -3703,7 +3909,7 @@
       </w:pPr>
     </w:lvl>
   </w:abstractNum>
-  <w:abstractNum w:abstractNumId="7">
+  <w:abstractNum w:abstractNumId="7" w15:restartNumberingAfterBreak="0">
     <w:nsid w:val="796E4779"/>
     <w:multiLevelType w:val="hybridMultilevel"/>
     <w:tmpl w:val="52BECF52"/>
@@ -3843,7 +4049,7 @@
 </file>
 
 <file path=word/styles.xml><?xml version="1.0" encoding="utf-8"?>
-<w:styles xmlns:mc="http://schemas.openxmlformats.org/markup-compatibility/2006" xmlns:r="http://schemas.openxmlformats.org/officeDocument/2006/relationships" xmlns:w="http://schemas.openxmlformats.org/wordprocessingml/2006/main" xmlns:w14="http://schemas.microsoft.com/office/word/2010/wordml" mc:Ignorable="w14">
+<w:styles xmlns:mc="http://schemas.openxmlformats.org/markup-compatibility/2006" xmlns:r="http://schemas.openxmlformats.org/officeDocument/2006/relationships" xmlns:w="http://schemas.openxmlformats.org/wordprocessingml/2006/main" xmlns:w14="http://schemas.microsoft.com/office/word/2010/wordml" xmlns:w15="http://schemas.microsoft.com/office/word/2012/wordml" xmlns:w16cid="http://schemas.microsoft.com/office/word/2016/wordml/cid" xmlns:w16se="http://schemas.microsoft.com/office/word/2015/wordml/symex" mc:Ignorable="w14 w15 w16se w16cid">
   <w:docDefaults>
     <w:rPrDefault>
       <w:rPr>
@@ -3859,594 +4065,377 @@
       </w:pPr>
     </w:pPrDefault>
   </w:docDefaults>
-  <w:latentStyles w:defLockedState="0" w:defUIPriority="99" w:defSemiHidden="1" w:defUnhideWhenUsed="1" w:defQFormat="0" w:count="276">
-    <w:lsdException w:name="Normal" w:semiHidden="0" w:uiPriority="0" w:unhideWhenUsed="0" w:qFormat="1"/>
-    <w:lsdException w:name="heading 1" w:semiHidden="0" w:uiPriority="9" w:unhideWhenUsed="0" w:qFormat="1"/>
-    <w:lsdException w:name="heading 2" w:uiPriority="9" w:qFormat="1"/>
-    <w:lsdException w:name="heading 3" w:uiPriority="9" w:qFormat="1"/>
-    <w:lsdException w:name="heading 4" w:uiPriority="9" w:qFormat="1"/>
-    <w:lsdException w:name="heading 5" w:uiPriority="9" w:qFormat="1"/>
-    <w:lsdException w:name="heading 6" w:uiPriority="9" w:qFormat="1"/>
-    <w:lsdException w:name="heading 7" w:uiPriority="9" w:qFormat="1"/>
-    <w:lsdException w:name="heading 8" w:uiPriority="9" w:qFormat="1"/>
-    <w:lsdException w:name="heading 9" w:uiPriority="9" w:qFormat="1"/>
-    <w:lsdException w:name="toc 1" w:uiPriority="39"/>
-    <w:lsdException w:name="toc 2" w:uiPriority="39"/>
-    <w:lsdException w:name="toc 3" w:uiPriority="39"/>
-    <w:lsdException w:name="toc 4" w:uiPriority="39"/>
-    <w:lsdException w:name="toc 5" w:uiPriority="39"/>
-    <w:lsdException w:name="toc 6" w:uiPriority="39"/>
-    <w:lsdException w:name="toc 7" w:uiPriority="39"/>
-    <w:lsdException w:name="toc 8" w:uiPriority="39"/>
-    <w:lsdException w:name="toc 9" w:uiPriority="39"/>
-    <w:lsdException w:name="caption" w:uiPriority="35" w:qFormat="1"/>
-    <w:lsdException w:name="Title" w:semiHidden="0" w:uiPriority="10" w:unhideWhenUsed="0" w:qFormat="1"/>
-    <w:lsdException w:name="Default Paragraph Font" w:uiPriority="1"/>
-    <w:lsdException w:name="Subtitle" w:semiHidden="0" w:uiPriority="11" w:unhideWhenUsed="0" w:qFormat="1"/>
-    <w:lsdException w:name="Strong" w:semiHidden="0" w:uiPriority="22" w:unhideWhenUsed="0" w:qFormat="1"/>
-    <w:lsdException w:name="Emphasis" w:semiHidden="0" w:uiPriority="20" w:unhideWhenUsed="0" w:qFormat="1"/>
-    <w:lsdException w:name="Table Grid" w:semiHidden="0" w:uiPriority="39" w:unhideWhenUsed="0"/>
-    <w:lsdException w:name="Note Level 1" w:semiHidden="0" w:unhideWhenUsed="0"/>
-    <w:lsdException w:name="Note Level 2" w:semiHidden="0" w:unhideWhenUsed="0"/>
-    <w:lsdException w:name="Note Level 3" w:semiHidden="0" w:unhideWhenUsed="0"/>
-    <w:lsdException w:name="Note Level 4" w:semiHidden="0" w:unhideWhenUsed="0"/>
-    <w:lsdException w:name="Note Level 5" w:semiHidden="0" w:unhideWhenUsed="0"/>
-    <w:lsdException w:name="Note Level 6" w:semiHidden="0" w:unhideWhenUsed="0"/>
-    <w:lsdException w:name="Note Level 7" w:semiHidden="0" w:unhideWhenUsed="0"/>
-    <w:lsdException w:name="Note Level 8" w:semiHidden="0" w:unhideWhenUsed="0"/>
-    <w:lsdException w:name="Note Level 9" w:semiHidden="0" w:unhideWhenUsed="0"/>
-    <w:lsdException w:name="Placeholder Text" w:unhideWhenUsed="0"/>
-    <w:lsdException w:name="No Spacing" w:semiHidden="0" w:uiPriority="1" w:unhideWhenUsed="0" w:qFormat="1"/>
-    <w:lsdException w:name="Light Shading" w:semiHidden="0" w:uiPriority="60" w:unhideWhenUsed="0"/>
-    <w:lsdException w:name="Light List" w:semiHidden="0" w:uiPriority="61" w:unhideWhenUsed="0"/>
-    <w:lsdException w:name="Light Grid" w:semiHidden="0" w:uiPriority="62" w:unhideWhenUsed="0"/>
-    <w:lsdException w:name="Medium Shading 1" w:semiHidden="0" w:uiPriority="63" w:unhideWhenUsed="0"/>
-    <w:lsdException w:name="Medium Shading 2" w:semiHidden="0" w:uiPriority="64" w:unhideWhenUsed="0"/>
-    <w:lsdException w:name="Medium List 1" w:semiHidden="0" w:uiPriority="65" w:unhideWhenUsed="0"/>
-    <w:lsdException w:name="Medium List 2" w:semiHidden="0" w:uiPriority="66" w:unhideWhenUsed="0"/>
-    <w:lsdException w:name="Medium Grid 1" w:semiHidden="0" w:uiPriority="67" w:unhideWhenUsed="0"/>
-    <w:lsdException w:name="Medium Grid 2" w:semiHidden="0" w:uiPriority="68" w:unhideWhenUsed="0"/>
-    <w:lsdException w:name="Medium Grid 3" w:semiHidden="0" w:uiPriority="69" w:unhideWhenUsed="0"/>
-    <w:lsdException w:name="Dark List" w:semiHidden="0" w:uiPriority="70" w:unhideWhenUsed="0"/>
-    <w:lsdException w:name="Colorful Shading" w:semiHidden="0" w:uiPriority="71" w:unhideWhenUsed="0"/>
-    <w:lsdException w:name="Colorful List" w:semiHidden="0" w:uiPriority="72" w:unhideWhenUsed="0"/>
-    <w:lsdException w:name="Colorful Grid" w:semiHidden="0" w:uiPriority="73" w:unhideWhenUsed="0"/>
-    <w:lsdException w:name="Light Shading Accent 1" w:semiHidden="0" w:uiPriority="60" w:unhideWhenUsed="0"/>
-    <w:lsdException w:name="Light List Accent 1" w:semiHidden="0" w:uiPriority="61" w:unhideWhenUsed="0"/>
-    <w:lsdException w:name="Light Grid Accent 1" w:semiHidden="0" w:uiPriority="62" w:unhideWhenUsed="0"/>
-    <w:lsdException w:name="Medium Shading 1 Accent 1" w:semiHidden="0" w:uiPriority="63" w:unhideWhenUsed="0"/>
-    <w:lsdException w:name="Medium Shading 2 Accent 1" w:semiHidden="0" w:uiPriority="64" w:unhideWhenUsed="0"/>
-    <w:lsdException w:name="Medium List 1 Accent 1" w:semiHidden="0" w:uiPriority="65" w:unhideWhenUsed="0"/>
-    <w:lsdException w:name="Revision" w:unhideWhenUsed="0"/>
-    <w:lsdException w:name="List Paragraph" w:semiHidden="0" w:uiPriority="34" w:unhideWhenUsed="0" w:qFormat="1"/>
-    <w:lsdException w:name="Quote" w:semiHidden="0" w:uiPriority="29" w:unhideWhenUsed="0" w:qFormat="1"/>
-    <w:lsdException w:name="Intense Quote" w:semiHidden="0" w:uiPriority="30" w:unhideWhenUsed="0" w:qFormat="1"/>
-    <w:lsdException w:name="Medium List 2 Accent 1" w:semiHidden="0" w:uiPriority="66" w:unhideWhenUsed="0"/>
-    <w:lsdException w:name="Medium Grid 1 Accent 1" w:semiHidden="0" w:uiPriority="67" w:unhideWhenUsed="0"/>
-    <w:lsdException w:name="Medium Grid 2 Accent 1" w:semiHidden="0" w:uiPriority="68" w:unhideWhenUsed="0"/>
-    <w:lsdException w:name="Medium Grid 3 Accent 1" w:semiHidden="0" w:uiPriority="69" w:unhideWhenUsed="0"/>
-    <w:lsdException w:name="Dark List Accent 1" w:semiHidden="0" w:uiPriority="70" w:unhideWhenUsed="0"/>
-    <w:lsdException w:name="Colorful Shading Accent 1" w:semiHidden="0" w:uiPriority="71" w:unhideWhenUsed="0"/>
-    <w:lsdException w:name="Colorful List Accent 1" w:semiHidden="0" w:uiPriority="72" w:unhideWhenUsed="0"/>
-    <w:lsdException w:name="Colorful Grid Accent 1" w:semiHidden="0" w:uiPriority="73" w:unhideWhenUsed="0"/>
-    <w:lsdException w:name="Light Shading Accent 2" w:semiHidden="0" w:uiPriority="60" w:unhideWhenUsed="0"/>
-    <w:lsdException w:name="Light List Accent 2" w:semiHidden="0" w:uiPriority="61" w:unhideWhenUsed="0"/>
-    <w:lsdException w:name="Light Grid Accent 2" w:semiHidden="0" w:uiPriority="62" w:unhideWhenUsed="0"/>
-    <w:lsdException w:name="Medium Shading 1 Accent 2" w:semiHidden="0" w:uiPriority="63" w:unhideWhenUsed="0"/>
-    <w:lsdException w:name="Medium Shading 2 Accent 2" w:semiHidden="0" w:uiPriority="64" w:unhideWhenUsed="0"/>
-    <w:lsdException w:name="Medium List 1 Accent 2" w:semiHidden="0" w:uiPriority="65" w:unhideWhenUsed="0"/>
-    <w:lsdException w:name="Medium List 2 Accent 2" w:semiHidden="0" w:uiPriority="66" w:unhideWhenUsed="0"/>
-    <w:lsdException w:name="Medium Grid 1 Accent 2" w:semiHidden="0" w:uiPriority="67" w:unhideWhenUsed="0"/>
-    <w:lsdException w:name="Medium Grid 2 Accent 2" w:semiHidden="0" w:uiPriority="68" w:unhideWhenUsed="0"/>
-    <w:lsdException w:name="Medium Grid 3 Accent 2" w:semiHidden="0" w:uiPriority="69" w:unhideWhenUsed="0"/>
-    <w:lsdException w:name="Dark List Accent 2" w:semiHidden="0" w:uiPriority="70" w:unhideWhenUsed="0"/>
-    <w:lsdException w:name="Colorful Shading Accent 2" w:semiHidden="0" w:uiPriority="71" w:unhideWhenUsed="0"/>
-    <w:lsdException w:name="Colorful List Accent 2" w:semiHidden="0" w:uiPriority="72" w:unhideWhenUsed="0"/>
-    <w:lsdException w:name="Colorful Grid Accent 2" w:semiHidden="0" w:uiPriority="73" w:unhideWhenUsed="0"/>
-    <w:lsdException w:name="Light Shading Accent 3" w:semiHidden="0" w:uiPriority="60" w:unhideWhenUsed="0"/>
-    <w:lsdException w:name="Light List Accent 3" w:semiHidden="0" w:uiPriority="61" w:unhideWhenUsed="0"/>
-    <w:lsdException w:name="Light Grid Accent 3" w:semiHidden="0" w:uiPriority="62" w:unhideWhenUsed="0"/>
-    <w:lsdException w:name="Medium Shading 1 Accent 3" w:semiHidden="0" w:uiPriority="63" w:unhideWhenUsed="0"/>
-    <w:lsdException w:name="Medium Shading 2 Accent 3" w:semiHidden="0" w:uiPriority="64" w:unhideWhenUsed="0"/>
-    <w:lsdException w:name="Medium List 1 Accent 3" w:semiHidden="0" w:uiPriority="65" w:unhideWhenUsed="0"/>
-    <w:lsdException w:name="Medium List 2 Accent 3" w:semiHidden="0" w:uiPriority="66" w:unhideWhenUsed="0"/>
-    <w:lsdException w:name="Medium Grid 1 Accent 3" w:semiHidden="0" w:uiPriority="67" w:unhideWhenUsed="0"/>
-    <w:lsdException w:name="Medium Grid 2 Accent 3" w:semiHidden="0" w:uiPriority="68" w:unhideWhenUsed="0"/>
-    <w:lsdException w:name="Medium Grid 3 Accent 3" w:semiHidden="0" w:uiPriority="69" w:unhideWhenUsed="0"/>
-    <w:lsdException w:name="Dark List Accent 3" w:semiHidden="0" w:uiPriority="70" w:unhideWhenUsed="0"/>
-    <w:lsdException w:name="Colorful Shading Accent 3" w:semiHidden="0" w:uiPriority="71" w:unhideWhenUsed="0"/>
-    <w:lsdException w:name="Colorful List Accent 3" w:semiHidden="0" w:uiPriority="72" w:unhideWhenUsed="0"/>
-    <w:lsdException w:name="Colorful Grid Accent 3" w:semiHidden="0" w:uiPriority="73" w:unhideWhenUsed="0"/>
-    <w:lsdException w:name="Light Shading Accent 4" w:semiHidden="0" w:uiPriority="60" w:unhideWhenUsed="0"/>
-    <w:lsdException w:name="Light List Accent 4" w:semiHidden="0" w:uiPriority="61" w:unhideWhenUsed="0"/>
-    <w:lsdException w:name="Light Grid Accent 4" w:semiHidden="0" w:uiPriority="62" w:unhideWhenUsed="0"/>
-    <w:lsdException w:name="Medium Shading 1 Accent 4" w:semiHidden="0" w:uiPriority="63" w:unhideWhenUsed="0"/>
-    <w:lsdException w:name="Medium Shading 2 Accent 4" w:semiHidden="0" w:uiPriority="64" w:unhideWhenUsed="0"/>
-    <w:lsdException w:name="Medium List 1 Accent 4" w:semiHidden="0" w:uiPriority="65" w:unhideWhenUsed="0"/>
-    <w:lsdException w:name="Medium List 2 Accent 4" w:semiHidden="0" w:uiPriority="66" w:unhideWhenUsed="0"/>
-    <w:lsdException w:name="Medium Grid 1 Accent 4" w:semiHidden="0" w:uiPriority="67" w:unhideWhenUsed="0"/>
-    <w:lsdException w:name="Medium Grid 2 Accent 4" w:semiHidden="0" w:uiPriority="68" w:unhideWhenUsed="0"/>
-    <w:lsdException w:name="Medium Grid 3 Accent 4" w:semiHidden="0" w:uiPriority="69" w:unhideWhenUsed="0"/>
-    <w:lsdException w:name="Dark List Accent 4" w:semiHidden="0" w:uiPriority="70" w:unhideWhenUsed="0"/>
-    <w:lsdException w:name="Colorful Shading Accent 4" w:semiHidden="0" w:uiPriority="71" w:unhideWhenUsed="0"/>
-    <w:lsdException w:name="Colorful List Accent 4" w:semiHidden="0" w:uiPriority="72" w:unhideWhenUsed="0"/>
-    <w:lsdException w:name="Colorful Grid Accent 4" w:semiHidden="0" w:uiPriority="73" w:unhideWhenUsed="0"/>
-    <w:lsdException w:name="Light Shading Accent 5" w:semiHidden="0" w:uiPriority="60" w:unhideWhenUsed="0"/>
-    <w:lsdException w:name="Light List Accent 5" w:semiHidden="0" w:uiPriority="61" w:unhideWhenUsed="0"/>
-    <w:lsdException w:name="Light Grid Accent 5" w:semiHidden="0" w:uiPriority="62" w:unhideWhenUsed="0"/>
-    <w:lsdException w:name="Medium Shading 1 Accent 5" w:semiHidden="0" w:uiPriority="63" w:unhideWhenUsed="0"/>
-    <w:lsdException w:name="Medium Shading 2 Accent 5" w:semiHidden="0" w:uiPriority="64" w:unhideWhenUsed="0"/>
-    <w:lsdException w:name="Medium List 1 Accent 5" w:semiHidden="0" w:uiPriority="65" w:unhideWhenUsed="0"/>
-    <w:lsdException w:name="Medium List 2 Accent 5" w:semiHidden="0" w:uiPriority="66" w:unhideWhenUsed="0"/>
-    <w:lsdException w:name="Medium Grid 1 Accent 5" w:semiHidden="0" w:uiPriority="67" w:unhideWhenUsed="0"/>
-    <w:lsdException w:name="Medium Grid 2 Accent 5" w:semiHidden="0" w:uiPriority="68" w:unhideWhenUsed="0"/>
-    <w:lsdException w:name="Medium Grid 3 Accent 5" w:semiHidden="0" w:uiPriority="69" w:unhideWhenUsed="0"/>
-    <w:lsdException w:name="Dark List Accent 5" w:semiHidden="0" w:uiPriority="70" w:unhideWhenUsed="0"/>
-    <w:lsdException w:name="Colorful Shading Accent 5" w:semiHidden="0" w:uiPriority="71" w:unhideWhenUsed="0"/>
-    <w:lsdException w:name="Colorful List Accent 5" w:semiHidden="0" w:uiPriority="72" w:unhideWhenUsed="0"/>
-    <w:lsdException w:name="Colorful Grid Accent 5" w:semiHidden="0" w:uiPriority="73" w:unhideWhenUsed="0"/>
-    <w:lsdException w:name="Light Shading Accent 6" w:semiHidden="0" w:uiPriority="60" w:unhideWhenUsed="0"/>
-    <w:lsdException w:name="Light List Accent 6" w:semiHidden="0" w:uiPriority="61" w:unhideWhenUsed="0"/>
-    <w:lsdException w:name="Light Grid Accent 6" w:semiHidden="0" w:uiPriority="62" w:unhideWhenUsed="0"/>
-    <w:lsdException w:name="Medium Shading 1 Accent 6" w:semiHidden="0" w:uiPriority="63" w:unhideWhenUsed="0"/>
-    <w:lsdException w:name="Medium Shading 2 Accent 6" w:semiHidden="0" w:uiPriority="64" w:unhideWhenUsed="0"/>
-    <w:lsdException w:name="Medium List 1 Accent 6" w:semiHidden="0" w:uiPriority="65" w:unhideWhenUsed="0"/>
-    <w:lsdException w:name="Medium List 2 Accent 6" w:semiHidden="0" w:uiPriority="66" w:unhideWhenUsed="0"/>
-    <w:lsdException w:name="Medium Grid 1 Accent 6" w:semiHidden="0" w:uiPriority="67" w:unhideWhenUsed="0"/>
-    <w:lsdException w:name="Medium Grid 2 Accent 6" w:semiHidden="0" w:uiPriority="68" w:unhideWhenUsed="0"/>
-    <w:lsdException w:name="Medium Grid 3 Accent 6" w:semiHidden="0" w:uiPriority="69" w:unhideWhenUsed="0"/>
-    <w:lsdException w:name="Dark List Accent 6" w:semiHidden="0" w:uiPriority="70" w:unhideWhenUsed="0"/>
-    <w:lsdException w:name="Colorful Shading Accent 6" w:semiHidden="0" w:uiPriority="71" w:unhideWhenUsed="0"/>
-    <w:lsdException w:name="Colorful List Accent 6" w:semiHidden="0" w:uiPriority="72" w:unhideWhenUsed="0"/>
-    <w:lsdException w:name="Colorful Grid Accent 6" w:semiHidden="0" w:uiPriority="73" w:unhideWhenUsed="0"/>
-    <w:lsdException w:name="Subtle Emphasis" w:semiHidden="0" w:uiPriority="19" w:unhideWhenUsed="0" w:qFormat="1"/>
-    <w:lsdException w:name="Intense Emphasis" w:semiHidden="0" w:uiPriority="21" w:unhideWhenUsed="0" w:qFormat="1"/>
-    <w:lsdException w:name="Subtle Reference" w:semiHidden="0" w:uiPriority="31" w:unhideWhenUsed="0" w:qFormat="1"/>
-    <w:lsdException w:name="Intense Reference" w:semiHidden="0" w:uiPriority="32" w:unhideWhenUsed="0" w:qFormat="1"/>
-    <w:lsdException w:name="Book Title" w:semiHidden="0" w:uiPriority="33" w:unhideWhenUsed="0" w:qFormat="1"/>
-    <w:lsdException w:name="Bibliography" w:uiPriority="37"/>
-    <w:lsdException w:name="TOC Heading" w:uiPriority="39" w:qFormat="1"/>
-  </w:latentStyles>
-  <w:style w:type="paragraph" w:default="1" w:styleId="Normal">
-    <w:name w:val="Normal"/>
-    <w:qFormat/>
-    <w:rsid w:val="00B55B8F"/>
-    <w:rPr>
-      <w:sz w:val="28"/>
-      <w:lang w:val="en-US"/>
-    </w:rPr>
-  </w:style>
-  <w:style w:type="paragraph" w:styleId="Titre1">
-    <w:name w:val="heading 1"/>
-    <w:basedOn w:val="Normal"/>
-    <w:next w:val="Normal"/>
-    <w:link w:val="Titre1Car"/>
-    <w:uiPriority w:val="9"/>
-    <w:qFormat/>
-    <w:rsid w:val="00043236"/>
-    <w:pPr>
-      <w:keepNext/>
-      <w:keepLines/>
-      <w:spacing w:before="240" w:after="0"/>
-      <w:outlineLvl w:val="0"/>
-    </w:pPr>
-    <w:rPr>
-      <w:rFonts w:asciiTheme="majorHAnsi" w:eastAsiaTheme="majorEastAsia" w:hAnsiTheme="majorHAnsi" w:cstheme="majorBidi"/>
-      <w:color w:val="2F5496" w:themeColor="accent1" w:themeShade="BF"/>
-      <w:sz w:val="32"/>
-      <w:szCs w:val="32"/>
-    </w:rPr>
-  </w:style>
-  <w:style w:type="paragraph" w:styleId="Titre2">
-    <w:name w:val="heading 2"/>
-    <w:basedOn w:val="Normal"/>
-    <w:next w:val="Normal"/>
-    <w:link w:val="Titre2Car"/>
-    <w:uiPriority w:val="9"/>
-    <w:unhideWhenUsed/>
-    <w:qFormat/>
-    <w:rsid w:val="00043236"/>
-    <w:pPr>
-      <w:keepNext/>
-      <w:keepLines/>
-      <w:spacing w:before="40" w:after="0"/>
-      <w:outlineLvl w:val="1"/>
-    </w:pPr>
-    <w:rPr>
-      <w:rFonts w:asciiTheme="majorHAnsi" w:eastAsiaTheme="majorEastAsia" w:hAnsiTheme="majorHAnsi" w:cstheme="majorBidi"/>
-      <w:color w:val="2F5496" w:themeColor="accent1" w:themeShade="BF"/>
-      <w:sz w:val="26"/>
-      <w:szCs w:val="26"/>
-    </w:rPr>
-  </w:style>
-  <w:style w:type="paragraph" w:styleId="Titre3">
-    <w:name w:val="heading 3"/>
-    <w:basedOn w:val="Normal"/>
-    <w:next w:val="Normal"/>
-    <w:link w:val="Titre3Car"/>
-    <w:uiPriority w:val="9"/>
-    <w:unhideWhenUsed/>
-    <w:qFormat/>
-    <w:rsid w:val="00B53835"/>
-    <w:pPr>
-      <w:keepNext/>
-      <w:keepLines/>
-      <w:spacing w:before="200" w:after="0"/>
-      <w:outlineLvl w:val="2"/>
-    </w:pPr>
-    <w:rPr>
-      <w:rFonts w:asciiTheme="majorHAnsi" w:eastAsiaTheme="majorEastAsia" w:hAnsiTheme="majorHAnsi" w:cstheme="majorBidi"/>
-      <w:b/>
-      <w:bCs/>
-      <w:color w:val="4472C4" w:themeColor="accent1"/>
-    </w:rPr>
-  </w:style>
-  <w:style w:type="character" w:default="1" w:styleId="Policepardfaut">
-    <w:name w:val="Default Paragraph Font"/>
-    <w:uiPriority w:val="1"/>
-    <w:semiHidden/>
-    <w:unhideWhenUsed/>
-  </w:style>
-  <w:style w:type="table" w:default="1" w:styleId="TableauNormal">
-    <w:name w:val="Normal Table"/>
-    <w:uiPriority w:val="99"/>
-    <w:semiHidden/>
-    <w:unhideWhenUsed/>
-    <w:tblPr>
-      <w:tblInd w:w="0" w:type="dxa"/>
-      <w:tblCellMar>
-        <w:top w:w="0" w:type="dxa"/>
-        <w:left w:w="108" w:type="dxa"/>
-        <w:bottom w:w="0" w:type="dxa"/>
-        <w:right w:w="108" w:type="dxa"/>
-      </w:tblCellMar>
-    </w:tblPr>
-  </w:style>
-  <w:style w:type="numbering" w:default="1" w:styleId="Aucuneliste">
-    <w:name w:val="No List"/>
-    <w:uiPriority w:val="99"/>
-    <w:semiHidden/>
-    <w:unhideWhenUsed/>
-  </w:style>
-  <w:style w:type="character" w:customStyle="1" w:styleId="Titre1Car">
-    <w:name w:val="Titre 1 Car"/>
-    <w:basedOn w:val="Policepardfaut"/>
-    <w:link w:val="Titre1"/>
-    <w:uiPriority w:val="9"/>
-    <w:rsid w:val="00043236"/>
-    <w:rPr>
-      <w:rFonts w:asciiTheme="majorHAnsi" w:eastAsiaTheme="majorEastAsia" w:hAnsiTheme="majorHAnsi" w:cstheme="majorBidi"/>
-      <w:color w:val="2F5496" w:themeColor="accent1" w:themeShade="BF"/>
-      <w:sz w:val="32"/>
-      <w:szCs w:val="32"/>
-      <w:lang w:val="en-US"/>
-    </w:rPr>
-  </w:style>
-  <w:style w:type="paragraph" w:styleId="Titre">
-    <w:name w:val="Title"/>
-    <w:basedOn w:val="Normal"/>
-    <w:next w:val="Normal"/>
-    <w:link w:val="TitreCar"/>
-    <w:uiPriority w:val="10"/>
-    <w:qFormat/>
-    <w:rsid w:val="00043236"/>
-    <w:pPr>
-      <w:spacing w:after="0" w:line="240" w:lineRule="auto"/>
-      <w:contextualSpacing/>
-    </w:pPr>
-    <w:rPr>
-      <w:rFonts w:asciiTheme="majorHAnsi" w:eastAsiaTheme="majorEastAsia" w:hAnsiTheme="majorHAnsi" w:cstheme="majorBidi"/>
-      <w:spacing w:val="-10"/>
-      <w:kern w:val="28"/>
-      <w:sz w:val="56"/>
-      <w:szCs w:val="56"/>
-    </w:rPr>
-  </w:style>
-  <w:style w:type="character" w:customStyle="1" w:styleId="TitreCar">
-    <w:name w:val="Titre Car"/>
-    <w:basedOn w:val="Policepardfaut"/>
-    <w:link w:val="Titre"/>
-    <w:uiPriority w:val="10"/>
-    <w:rsid w:val="00043236"/>
-    <w:rPr>
-      <w:rFonts w:asciiTheme="majorHAnsi" w:eastAsiaTheme="majorEastAsia" w:hAnsiTheme="majorHAnsi" w:cstheme="majorBidi"/>
-      <w:spacing w:val="-10"/>
-      <w:kern w:val="28"/>
-      <w:sz w:val="56"/>
-      <w:szCs w:val="56"/>
-      <w:lang w:val="en-US"/>
-    </w:rPr>
-  </w:style>
-  <w:style w:type="paragraph" w:styleId="Sous-titre">
-    <w:name w:val="Subtitle"/>
-    <w:basedOn w:val="Normal"/>
-    <w:next w:val="Normal"/>
-    <w:link w:val="Sous-titreCar"/>
-    <w:uiPriority w:val="11"/>
-    <w:qFormat/>
-    <w:rsid w:val="00043236"/>
-    <w:pPr>
-      <w:numPr>
-        <w:ilvl w:val="1"/>
-      </w:numPr>
-    </w:pPr>
-    <w:rPr>
-      <w:rFonts w:eastAsiaTheme="minorEastAsia"/>
-      <w:color w:val="5A5A5A" w:themeColor="text1" w:themeTint="A5"/>
-      <w:spacing w:val="15"/>
-    </w:rPr>
-  </w:style>
-  <w:style w:type="character" w:customStyle="1" w:styleId="Sous-titreCar">
-    <w:name w:val="Sous-titre Car"/>
-    <w:basedOn w:val="Policepardfaut"/>
-    <w:link w:val="Sous-titre"/>
-    <w:uiPriority w:val="11"/>
-    <w:rsid w:val="00043236"/>
-    <w:rPr>
-      <w:rFonts w:eastAsiaTheme="minorEastAsia"/>
-      <w:color w:val="5A5A5A" w:themeColor="text1" w:themeTint="A5"/>
-      <w:spacing w:val="15"/>
-      <w:lang w:val="en-US"/>
-    </w:rPr>
-  </w:style>
-  <w:style w:type="character" w:customStyle="1" w:styleId="Titre2Car">
-    <w:name w:val="Titre 2 Car"/>
-    <w:basedOn w:val="Policepardfaut"/>
-    <w:link w:val="Titre2"/>
-    <w:uiPriority w:val="9"/>
-    <w:rsid w:val="00043236"/>
-    <w:rPr>
-      <w:rFonts w:asciiTheme="majorHAnsi" w:eastAsiaTheme="majorEastAsia" w:hAnsiTheme="majorHAnsi" w:cstheme="majorBidi"/>
-      <w:color w:val="2F5496" w:themeColor="accent1" w:themeShade="BF"/>
-      <w:sz w:val="26"/>
-      <w:szCs w:val="26"/>
-      <w:lang w:val="en-US"/>
-    </w:rPr>
-  </w:style>
-  <w:style w:type="paragraph" w:styleId="Paragraphedeliste">
-    <w:name w:val="List Paragraph"/>
-    <w:basedOn w:val="Normal"/>
-    <w:uiPriority w:val="34"/>
-    <w:qFormat/>
-    <w:rsid w:val="00B53835"/>
-    <w:pPr>
-      <w:spacing w:after="0" w:line="240" w:lineRule="auto"/>
-      <w:ind w:left="720"/>
-      <w:contextualSpacing/>
-    </w:pPr>
-    <w:rPr>
-      <w:rFonts w:eastAsiaTheme="minorEastAsia"/>
-      <w:sz w:val="24"/>
-      <w:szCs w:val="24"/>
-      <w:lang w:val="fr-FR" w:eastAsia="fr-FR"/>
-    </w:rPr>
-  </w:style>
-  <w:style w:type="character" w:customStyle="1" w:styleId="Titre3Car">
-    <w:name w:val="Titre 3 Car"/>
-    <w:basedOn w:val="Policepardfaut"/>
-    <w:link w:val="Titre3"/>
-    <w:uiPriority w:val="9"/>
-    <w:rsid w:val="00B53835"/>
-    <w:rPr>
-      <w:rFonts w:asciiTheme="majorHAnsi" w:eastAsiaTheme="majorEastAsia" w:hAnsiTheme="majorHAnsi" w:cstheme="majorBidi"/>
-      <w:b/>
-      <w:bCs/>
-      <w:color w:val="4472C4" w:themeColor="accent1"/>
-      <w:sz w:val="28"/>
-      <w:lang w:val="en-US"/>
-    </w:rPr>
-  </w:style>
-  <w:style w:type="paragraph" w:styleId="Textedebulles">
-    <w:name w:val="Balloon Text"/>
-    <w:basedOn w:val="Normal"/>
-    <w:link w:val="TextedebullesCar"/>
-    <w:uiPriority w:val="99"/>
-    <w:semiHidden/>
-    <w:unhideWhenUsed/>
-    <w:rsid w:val="00430CC8"/>
-    <w:pPr>
-      <w:spacing w:after="0" w:line="240" w:lineRule="auto"/>
-    </w:pPr>
-    <w:rPr>
-      <w:rFonts w:ascii="Lucida Grande" w:hAnsi="Lucida Grande" w:cs="Lucida Grande"/>
-      <w:sz w:val="18"/>
-      <w:szCs w:val="18"/>
-    </w:rPr>
-  </w:style>
-  <w:style w:type="character" w:customStyle="1" w:styleId="TextedebullesCar">
-    <w:name w:val="Texte de bulles Car"/>
-    <w:basedOn w:val="Policepardfaut"/>
-    <w:link w:val="Textedebulles"/>
-    <w:uiPriority w:val="99"/>
-    <w:semiHidden/>
-    <w:rsid w:val="00430CC8"/>
-    <w:rPr>
-      <w:rFonts w:ascii="Lucida Grande" w:hAnsi="Lucida Grande" w:cs="Lucida Grande"/>
-      <w:sz w:val="18"/>
-      <w:szCs w:val="18"/>
-      <w:lang w:val="en-US"/>
-    </w:rPr>
-  </w:style>
-  <w:style w:type="paragraph" w:styleId="Sansinterligne">
-    <w:name w:val="No Spacing"/>
-    <w:uiPriority w:val="1"/>
-    <w:qFormat/>
-    <w:rsid w:val="00911DA1"/>
-    <w:pPr>
-      <w:spacing w:after="0" w:line="240" w:lineRule="auto"/>
-    </w:pPr>
-    <w:rPr>
-      <w:sz w:val="28"/>
-      <w:lang w:val="en-US"/>
-    </w:rPr>
-  </w:style>
-</w:styles>
-</file>
-
-<file path=word/stylesWithEffects.xml><?xml version="1.0" encoding="utf-8"?>
-<w:styles xmlns:wpc="http://schemas.microsoft.com/office/word/2010/wordprocessingCanvas" xmlns:mo="http://schemas.microsoft.com/office/mac/office/2008/main" xmlns:mc="http://schemas.openxmlformats.org/markup-compatibility/2006" xmlns:mv="urn:schemas-microsoft-com:mac:vml" xmlns:o="urn:schemas-microsoft-com:office:office" xmlns:r="http://schemas.openxmlformats.org/officeDocument/2006/relationships" xmlns:m="http://schemas.openxmlformats.org/officeDocument/2006/math" xmlns:v="urn:schemas-microsoft-com:vml" xmlns:wp14="http://schemas.microsoft.com/office/word/2010/wordprocessingDrawing" xmlns:wp="http://schemas.openxmlformats.org/drawingml/2006/wordprocessingDrawing" xmlns:w10="urn:schemas-microsoft-com:office:word" xmlns:w="http://schemas.openxmlformats.org/wordprocessingml/2006/main" xmlns:w14="http://schemas.microsoft.com/office/word/2010/wordml" xmlns:wpg="http://schemas.microsoft.com/office/word/2010/wordprocessingGroup" xmlns:wpi="http://schemas.microsoft.com/office/word/2010/wordprocessingInk" xmlns:wne="http://schemas.microsoft.com/office/word/2006/wordml" xmlns:wps="http://schemas.microsoft.com/office/word/2010/wordprocessingShape" mc:Ignorable="w14 wp14">
-  <w:docDefaults>
-    <w:rPrDefault>
-      <w:rPr>
-        <w:rFonts w:asciiTheme="minorHAnsi" w:eastAsiaTheme="minorHAnsi" w:hAnsiTheme="minorHAnsi" w:cstheme="minorBidi"/>
-        <w:sz w:val="22"/>
-        <w:szCs w:val="22"/>
-        <w:lang w:val="fr-FR" w:eastAsia="en-US" w:bidi="ar-SA"/>
-      </w:rPr>
-    </w:rPrDefault>
-    <w:pPrDefault>
-      <w:pPr>
-        <w:spacing w:after="160" w:line="259" w:lineRule="auto"/>
-      </w:pPr>
-    </w:pPrDefault>
-  </w:docDefaults>
-  <w:latentStyles w:defLockedState="0" w:defUIPriority="99" w:defSemiHidden="1" w:defUnhideWhenUsed="1" w:defQFormat="0" w:count="276">
-    <w:lsdException w:name="Normal" w:semiHidden="0" w:uiPriority="0" w:unhideWhenUsed="0" w:qFormat="1"/>
-    <w:lsdException w:name="heading 1" w:semiHidden="0" w:uiPriority="9" w:unhideWhenUsed="0" w:qFormat="1"/>
-    <w:lsdException w:name="heading 2" w:uiPriority="9" w:qFormat="1"/>
-    <w:lsdException w:name="heading 3" w:uiPriority="9" w:qFormat="1"/>
-    <w:lsdException w:name="heading 4" w:uiPriority="9" w:qFormat="1"/>
-    <w:lsdException w:name="heading 5" w:uiPriority="9" w:qFormat="1"/>
-    <w:lsdException w:name="heading 6" w:uiPriority="9" w:qFormat="1"/>
-    <w:lsdException w:name="heading 7" w:uiPriority="9" w:qFormat="1"/>
-    <w:lsdException w:name="heading 8" w:uiPriority="9" w:qFormat="1"/>
-    <w:lsdException w:name="heading 9" w:uiPriority="9" w:qFormat="1"/>
-    <w:lsdException w:name="toc 1" w:uiPriority="39"/>
-    <w:lsdException w:name="toc 2" w:uiPriority="39"/>
-    <w:lsdException w:name="toc 3" w:uiPriority="39"/>
-    <w:lsdException w:name="toc 4" w:uiPriority="39"/>
-    <w:lsdException w:name="toc 5" w:uiPriority="39"/>
-    <w:lsdException w:name="toc 6" w:uiPriority="39"/>
-    <w:lsdException w:name="toc 7" w:uiPriority="39"/>
-    <w:lsdException w:name="toc 8" w:uiPriority="39"/>
-    <w:lsdException w:name="toc 9" w:uiPriority="39"/>
-    <w:lsdException w:name="caption" w:uiPriority="35" w:qFormat="1"/>
-    <w:lsdException w:name="Title" w:semiHidden="0" w:uiPriority="10" w:unhideWhenUsed="0" w:qFormat="1"/>
-    <w:lsdException w:name="Default Paragraph Font" w:uiPriority="1"/>
-    <w:lsdException w:name="Subtitle" w:semiHidden="0" w:uiPriority="11" w:unhideWhenUsed="0" w:qFormat="1"/>
-    <w:lsdException w:name="Strong" w:semiHidden="0" w:uiPriority="22" w:unhideWhenUsed="0" w:qFormat="1"/>
-    <w:lsdException w:name="Emphasis" w:semiHidden="0" w:uiPriority="20" w:unhideWhenUsed="0" w:qFormat="1"/>
-    <w:lsdException w:name="Table Grid" w:semiHidden="0" w:uiPriority="39" w:unhideWhenUsed="0"/>
-    <w:lsdException w:name="Note Level 1" w:semiHidden="0" w:unhideWhenUsed="0"/>
-    <w:lsdException w:name="Note Level 2" w:semiHidden="0" w:unhideWhenUsed="0"/>
-    <w:lsdException w:name="Note Level 3" w:semiHidden="0" w:unhideWhenUsed="0"/>
-    <w:lsdException w:name="Note Level 4" w:semiHidden="0" w:unhideWhenUsed="0"/>
-    <w:lsdException w:name="Note Level 5" w:semiHidden="0" w:unhideWhenUsed="0"/>
-    <w:lsdException w:name="Note Level 6" w:semiHidden="0" w:unhideWhenUsed="0"/>
-    <w:lsdException w:name="Note Level 7" w:semiHidden="0" w:unhideWhenUsed="0"/>
-    <w:lsdException w:name="Note Level 8" w:semiHidden="0" w:unhideWhenUsed="0"/>
-    <w:lsdException w:name="Note Level 9" w:semiHidden="0" w:unhideWhenUsed="0"/>
-    <w:lsdException w:name="Placeholder Text" w:unhideWhenUsed="0"/>
-    <w:lsdException w:name="No Spacing" w:semiHidden="0" w:uiPriority="1" w:unhideWhenUsed="0" w:qFormat="1"/>
-    <w:lsdException w:name="Light Shading" w:semiHidden="0" w:uiPriority="60" w:unhideWhenUsed="0"/>
-    <w:lsdException w:name="Light List" w:semiHidden="0" w:uiPriority="61" w:unhideWhenUsed="0"/>
-    <w:lsdException w:name="Light Grid" w:semiHidden="0" w:uiPriority="62" w:unhideWhenUsed="0"/>
-    <w:lsdException w:name="Medium Shading 1" w:semiHidden="0" w:uiPriority="63" w:unhideWhenUsed="0"/>
-    <w:lsdException w:name="Medium Shading 2" w:semiHidden="0" w:uiPriority="64" w:unhideWhenUsed="0"/>
-    <w:lsdException w:name="Medium List 1" w:semiHidden="0" w:uiPriority="65" w:unhideWhenUsed="0"/>
-    <w:lsdException w:name="Medium List 2" w:semiHidden="0" w:uiPriority="66" w:unhideWhenUsed="0"/>
-    <w:lsdException w:name="Medium Grid 1" w:semiHidden="0" w:uiPriority="67" w:unhideWhenUsed="0"/>
-    <w:lsdException w:name="Medium Grid 2" w:semiHidden="0" w:uiPriority="68" w:unhideWhenUsed="0"/>
-    <w:lsdException w:name="Medium Grid 3" w:semiHidden="0" w:uiPriority="69" w:unhideWhenUsed="0"/>
-    <w:lsdException w:name="Dark List" w:semiHidden="0" w:uiPriority="70" w:unhideWhenUsed="0"/>
-    <w:lsdException w:name="Colorful Shading" w:semiHidden="0" w:uiPriority="71" w:unhideWhenUsed="0"/>
-    <w:lsdException w:name="Colorful List" w:semiHidden="0" w:uiPriority="72" w:unhideWhenUsed="0"/>
-    <w:lsdException w:name="Colorful Grid" w:semiHidden="0" w:uiPriority="73" w:unhideWhenUsed="0"/>
-    <w:lsdException w:name="Light Shading Accent 1" w:semiHidden="0" w:uiPriority="60" w:unhideWhenUsed="0"/>
-    <w:lsdException w:name="Light List Accent 1" w:semiHidden="0" w:uiPriority="61" w:unhideWhenUsed="0"/>
-    <w:lsdException w:name="Light Grid Accent 1" w:semiHidden="0" w:uiPriority="62" w:unhideWhenUsed="0"/>
-    <w:lsdException w:name="Medium Shading 1 Accent 1" w:semiHidden="0" w:uiPriority="63" w:unhideWhenUsed="0"/>
-    <w:lsdException w:name="Medium Shading 2 Accent 1" w:semiHidden="0" w:uiPriority="64" w:unhideWhenUsed="0"/>
-    <w:lsdException w:name="Medium List 1 Accent 1" w:semiHidden="0" w:uiPriority="65" w:unhideWhenUsed="0"/>
-    <w:lsdException w:name="Revision" w:unhideWhenUsed="0"/>
-    <w:lsdException w:name="List Paragraph" w:semiHidden="0" w:uiPriority="34" w:unhideWhenUsed="0" w:qFormat="1"/>
-    <w:lsdException w:name="Quote" w:semiHidden="0" w:uiPriority="29" w:unhideWhenUsed="0" w:qFormat="1"/>
-    <w:lsdException w:name="Intense Quote" w:semiHidden="0" w:uiPriority="30" w:unhideWhenUsed="0" w:qFormat="1"/>
-    <w:lsdException w:name="Medium List 2 Accent 1" w:semiHidden="0" w:uiPriority="66" w:unhideWhenUsed="0"/>
-    <w:lsdException w:name="Medium Grid 1 Accent 1" w:semiHidden="0" w:uiPriority="67" w:unhideWhenUsed="0"/>
-    <w:lsdException w:name="Medium Grid 2 Accent 1" w:semiHidden="0" w:uiPriority="68" w:unhideWhenUsed="0"/>
-    <w:lsdException w:name="Medium Grid 3 Accent 1" w:semiHidden="0" w:uiPriority="69" w:unhideWhenUsed="0"/>
-    <w:lsdException w:name="Dark List Accent 1" w:semiHidden="0" w:uiPriority="70" w:unhideWhenUsed="0"/>
-    <w:lsdException w:name="Colorful Shading Accent 1" w:semiHidden="0" w:uiPriority="71" w:unhideWhenUsed="0"/>
-    <w:lsdException w:name="Colorful List Accent 1" w:semiHidden="0" w:uiPriority="72" w:unhideWhenUsed="0"/>
-    <w:lsdException w:name="Colorful Grid Accent 1" w:semiHidden="0" w:uiPriority="73" w:unhideWhenUsed="0"/>
-    <w:lsdException w:name="Light Shading Accent 2" w:semiHidden="0" w:uiPriority="60" w:unhideWhenUsed="0"/>
-    <w:lsdException w:name="Light List Accent 2" w:semiHidden="0" w:uiPriority="61" w:unhideWhenUsed="0"/>
-    <w:lsdException w:name="Light Grid Accent 2" w:semiHidden="0" w:uiPriority="62" w:unhideWhenUsed="0"/>
-    <w:lsdException w:name="Medium Shading 1 Accent 2" w:semiHidden="0" w:uiPriority="63" w:unhideWhenUsed="0"/>
-    <w:lsdException w:name="Medium Shading 2 Accent 2" w:semiHidden="0" w:uiPriority="64" w:unhideWhenUsed="0"/>
-    <w:lsdException w:name="Medium List 1 Accent 2" w:semiHidden="0" w:uiPriority="65" w:unhideWhenUsed="0"/>
-    <w:lsdException w:name="Medium List 2 Accent 2" w:semiHidden="0" w:uiPriority="66" w:unhideWhenUsed="0"/>
-    <w:lsdException w:name="Medium Grid 1 Accent 2" w:semiHidden="0" w:uiPriority="67" w:unhideWhenUsed="0"/>
-    <w:lsdException w:name="Medium Grid 2 Accent 2" w:semiHidden="0" w:uiPriority="68" w:unhideWhenUsed="0"/>
-    <w:lsdException w:name="Medium Grid 3 Accent 2" w:semiHidden="0" w:uiPriority="69" w:unhideWhenUsed="0"/>
-    <w:lsdException w:name="Dark List Accent 2" w:semiHidden="0" w:uiPriority="70" w:unhideWhenUsed="0"/>
-    <w:lsdException w:name="Colorful Shading Accent 2" w:semiHidden="0" w:uiPriority="71" w:unhideWhenUsed="0"/>
-    <w:lsdException w:name="Colorful List Accent 2" w:semiHidden="0" w:uiPriority="72" w:unhideWhenUsed="0"/>
-    <w:lsdException w:name="Colorful Grid Accent 2" w:semiHidden="0" w:uiPriority="73" w:unhideWhenUsed="0"/>
-    <w:lsdException w:name="Light Shading Accent 3" w:semiHidden="0" w:uiPriority="60" w:unhideWhenUsed="0"/>
-    <w:lsdException w:name="Light List Accent 3" w:semiHidden="0" w:uiPriority="61" w:unhideWhenUsed="0"/>
-    <w:lsdException w:name="Light Grid Accent 3" w:semiHidden="0" w:uiPriority="62" w:unhideWhenUsed="0"/>
-    <w:lsdException w:name="Medium Shading 1 Accent 3" w:semiHidden="0" w:uiPriority="63" w:unhideWhenUsed="0"/>
-    <w:lsdException w:name="Medium Shading 2 Accent 3" w:semiHidden="0" w:uiPriority="64" w:unhideWhenUsed="0"/>
-    <w:lsdException w:name="Medium List 1 Accent 3" w:semiHidden="0" w:uiPriority="65" w:unhideWhenUsed="0"/>
-    <w:lsdException w:name="Medium List 2 Accent 3" w:semiHidden="0" w:uiPriority="66" w:unhideWhenUsed="0"/>
-    <w:lsdException w:name="Medium Grid 1 Accent 3" w:semiHidden="0" w:uiPriority="67" w:unhideWhenUsed="0"/>
-    <w:lsdException w:name="Medium Grid 2 Accent 3" w:semiHidden="0" w:uiPriority="68" w:unhideWhenUsed="0"/>
-    <w:lsdException w:name="Medium Grid 3 Accent 3" w:semiHidden="0" w:uiPriority="69" w:unhideWhenUsed="0"/>
-    <w:lsdException w:name="Dark List Accent 3" w:semiHidden="0" w:uiPriority="70" w:unhideWhenUsed="0"/>
-    <w:lsdException w:name="Colorful Shading Accent 3" w:semiHidden="0" w:uiPriority="71" w:unhideWhenUsed="0"/>
-    <w:lsdException w:name="Colorful List Accent 3" w:semiHidden="0" w:uiPriority="72" w:unhideWhenUsed="0"/>
-    <w:lsdException w:name="Colorful Grid Accent 3" w:semiHidden="0" w:uiPriority="73" w:unhideWhenUsed="0"/>
-    <w:lsdException w:name="Light Shading Accent 4" w:semiHidden="0" w:uiPriority="60" w:unhideWhenUsed="0"/>
-    <w:lsdException w:name="Light List Accent 4" w:semiHidden="0" w:uiPriority="61" w:unhideWhenUsed="0"/>
-    <w:lsdException w:name="Light Grid Accent 4" w:semiHidden="0" w:uiPriority="62" w:unhideWhenUsed="0"/>
-    <w:lsdException w:name="Medium Shading 1 Accent 4" w:semiHidden="0" w:uiPriority="63" w:unhideWhenUsed="0"/>
-    <w:lsdException w:name="Medium Shading 2 Accent 4" w:semiHidden="0" w:uiPriority="64" w:unhideWhenUsed="0"/>
-    <w:lsdException w:name="Medium List 1 Accent 4" w:semiHidden="0" w:uiPriority="65" w:unhideWhenUsed="0"/>
-    <w:lsdException w:name="Medium List 2 Accent 4" w:semiHidden="0" w:uiPriority="66" w:unhideWhenUsed="0"/>
-    <w:lsdException w:name="Medium Grid 1 Accent 4" w:semiHidden="0" w:uiPriority="67" w:unhideWhenUsed="0"/>
-    <w:lsdException w:name="Medium Grid 2 Accent 4" w:semiHidden="0" w:uiPriority="68" w:unhideWhenUsed="0"/>
-    <w:lsdException w:name="Medium Grid 3 Accent 4" w:semiHidden="0" w:uiPriority="69" w:unhideWhenUsed="0"/>
-    <w:lsdException w:name="Dark List Accent 4" w:semiHidden="0" w:uiPriority="70" w:unhideWhenUsed="0"/>
-    <w:lsdException w:name="Colorful Shading Accent 4" w:semiHidden="0" w:uiPriority="71" w:unhideWhenUsed="0"/>
-    <w:lsdException w:name="Colorful List Accent 4" w:semiHidden="0" w:uiPriority="72" w:unhideWhenUsed="0"/>
-    <w:lsdException w:name="Colorful Grid Accent 4" w:semiHidden="0" w:uiPriority="73" w:unhideWhenUsed="0"/>
-    <w:lsdException w:name="Light Shading Accent 5" w:semiHidden="0" w:uiPriority="60" w:unhideWhenUsed="0"/>
-    <w:lsdException w:name="Light List Accent 5" w:semiHidden="0" w:uiPriority="61" w:unhideWhenUsed="0"/>
-    <w:lsdException w:name="Light Grid Accent 5" w:semiHidden="0" w:uiPriority="62" w:unhideWhenUsed="0"/>
-    <w:lsdException w:name="Medium Shading 1 Accent 5" w:semiHidden="0" w:uiPriority="63" w:unhideWhenUsed="0"/>
-    <w:lsdException w:name="Medium Shading 2 Accent 5" w:semiHidden="0" w:uiPriority="64" w:unhideWhenUsed="0"/>
-    <w:lsdException w:name="Medium List 1 Accent 5" w:semiHidden="0" w:uiPriority="65" w:unhideWhenUsed="0"/>
-    <w:lsdException w:name="Medium List 2 Accent 5" w:semiHidden="0" w:uiPriority="66" w:unhideWhenUsed="0"/>
-    <w:lsdException w:name="Medium Grid 1 Accent 5" w:semiHidden="0" w:uiPriority="67" w:unhideWhenUsed="0"/>
-    <w:lsdException w:name="Medium Grid 2 Accent 5" w:semiHidden="0" w:uiPriority="68" w:unhideWhenUsed="0"/>
-    <w:lsdException w:name="Medium Grid 3 Accent 5" w:semiHidden="0" w:uiPriority="69" w:unhideWhenUsed="0"/>
-    <w:lsdException w:name="Dark List Accent 5" w:semiHidden="0" w:uiPriority="70" w:unhideWhenUsed="0"/>
-    <w:lsdException w:name="Colorful Shading Accent 5" w:semiHidden="0" w:uiPriority="71" w:unhideWhenUsed="0"/>
-    <w:lsdException w:name="Colorful List Accent 5" w:semiHidden="0" w:uiPriority="72" w:unhideWhenUsed="0"/>
-    <w:lsdException w:name="Colorful Grid Accent 5" w:semiHidden="0" w:uiPriority="73" w:unhideWhenUsed="0"/>
-    <w:lsdException w:name="Light Shading Accent 6" w:semiHidden="0" w:uiPriority="60" w:unhideWhenUsed="0"/>
-    <w:lsdException w:name="Light List Accent 6" w:semiHidden="0" w:uiPriority="61" w:unhideWhenUsed="0"/>
-    <w:lsdException w:name="Light Grid Accent 6" w:semiHidden="0" w:uiPriority="62" w:unhideWhenUsed="0"/>
-    <w:lsdException w:name="Medium Shading 1 Accent 6" w:semiHidden="0" w:uiPriority="63" w:unhideWhenUsed="0"/>
-    <w:lsdException w:name="Medium Shading 2 Accent 6" w:semiHidden="0" w:uiPriority="64" w:unhideWhenUsed="0"/>
-    <w:lsdException w:name="Medium List 1 Accent 6" w:semiHidden="0" w:uiPriority="65" w:unhideWhenUsed="0"/>
-    <w:lsdException w:name="Medium List 2 Accent 6" w:semiHidden="0" w:uiPriority="66" w:unhideWhenUsed="0"/>
-    <w:lsdException w:name="Medium Grid 1 Accent 6" w:semiHidden="0" w:uiPriority="67" w:unhideWhenUsed="0"/>
-    <w:lsdException w:name="Medium Grid 2 Accent 6" w:semiHidden="0" w:uiPriority="68" w:unhideWhenUsed="0"/>
-    <w:lsdException w:name="Medium Grid 3 Accent 6" w:semiHidden="0" w:uiPriority="69" w:unhideWhenUsed="0"/>
-    <w:lsdException w:name="Dark List Accent 6" w:semiHidden="0" w:uiPriority="70" w:unhideWhenUsed="0"/>
-    <w:lsdException w:name="Colorful Shading Accent 6" w:semiHidden="0" w:uiPriority="71" w:unhideWhenUsed="0"/>
-    <w:lsdException w:name="Colorful List Accent 6" w:semiHidden="0" w:uiPriority="72" w:unhideWhenUsed="0"/>
-    <w:lsdException w:name="Colorful Grid Accent 6" w:semiHidden="0" w:uiPriority="73" w:unhideWhenUsed="0"/>
-    <w:lsdException w:name="Subtle Emphasis" w:semiHidden="0" w:uiPriority="19" w:unhideWhenUsed="0" w:qFormat="1"/>
-    <w:lsdException w:name="Intense Emphasis" w:semiHidden="0" w:uiPriority="21" w:unhideWhenUsed="0" w:qFormat="1"/>
-    <w:lsdException w:name="Subtle Reference" w:semiHidden="0" w:uiPriority="31" w:unhideWhenUsed="0" w:qFormat="1"/>
-    <w:lsdException w:name="Intense Reference" w:semiHidden="0" w:uiPriority="32" w:unhideWhenUsed="0" w:qFormat="1"/>
-    <w:lsdException w:name="Book Title" w:semiHidden="0" w:uiPriority="33" w:unhideWhenUsed="0" w:qFormat="1"/>
-    <w:lsdException w:name="Bibliography" w:uiPriority="37"/>
-    <w:lsdException w:name="TOC Heading" w:uiPriority="39" w:qFormat="1"/>
+  <w:latentStyles w:defLockedState="0" w:defUIPriority="99" w:defSemiHidden="0" w:defUnhideWhenUsed="0" w:defQFormat="0" w:count="375">
+    <w:lsdException w:name="Normal" w:uiPriority="0" w:qFormat="1"/>
+    <w:lsdException w:name="heading 1" w:uiPriority="9" w:qFormat="1"/>
+    <w:lsdException w:name="heading 2" w:semiHidden="1" w:uiPriority="9" w:unhideWhenUsed="1" w:qFormat="1"/>
+    <w:lsdException w:name="heading 3" w:semiHidden="1" w:uiPriority="9" w:unhideWhenUsed="1" w:qFormat="1"/>
+    <w:lsdException w:name="heading 4" w:semiHidden="1" w:uiPriority="9" w:unhideWhenUsed="1" w:qFormat="1"/>
+    <w:lsdException w:name="heading 5" w:semiHidden="1" w:uiPriority="9" w:unhideWhenUsed="1" w:qFormat="1"/>
+    <w:lsdException w:name="heading 6" w:semiHidden="1" w:uiPriority="9" w:unhideWhenUsed="1" w:qFormat="1"/>
+    <w:lsdException w:name="heading 7" w:semiHidden="1" w:uiPriority="9" w:unhideWhenUsed="1" w:qFormat="1"/>
+    <w:lsdException w:name="heading 8" w:semiHidden="1" w:uiPriority="9" w:unhideWhenUsed="1" w:qFormat="1"/>
+    <w:lsdException w:name="heading 9" w:semiHidden="1" w:uiPriority="9" w:unhideWhenUsed="1" w:qFormat="1"/>
+    <w:lsdException w:name="index 1" w:semiHidden="1" w:unhideWhenUsed="1"/>
+    <w:lsdException w:name="index 2" w:semiHidden="1" w:unhideWhenUsed="1"/>
+    <w:lsdException w:name="index 3" w:semiHidden="1" w:unhideWhenUsed="1"/>
+    <w:lsdException w:name="index 4" w:semiHidden="1" w:unhideWhenUsed="1"/>
+    <w:lsdException w:name="index 5" w:semiHidden="1" w:unhideWhenUsed="1"/>
+    <w:lsdException w:name="index 6" w:semiHidden="1" w:unhideWhenUsed="1"/>
+    <w:lsdException w:name="index 7" w:semiHidden="1" w:unhideWhenUsed="1"/>
+    <w:lsdException w:name="index 8" w:semiHidden="1" w:unhideWhenUsed="1"/>
+    <w:lsdException w:name="index 9" w:semiHidden="1" w:unhideWhenUsed="1"/>
+    <w:lsdException w:name="toc 1" w:semiHidden="1" w:uiPriority="39" w:unhideWhenUsed="1"/>
+    <w:lsdException w:name="toc 2" w:semiHidden="1" w:uiPriority="39" w:unhideWhenUsed="1"/>
+    <w:lsdException w:name="toc 3" w:semiHidden="1" w:uiPriority="39" w:unhideWhenUsed="1"/>
+    <w:lsdException w:name="toc 4" w:semiHidden="1" w:uiPriority="39" w:unhideWhenUsed="1"/>
+    <w:lsdException w:name="toc 5" w:semiHidden="1" w:uiPriority="39" w:unhideWhenUsed="1"/>
+    <w:lsdException w:name="toc 6" w:semiHidden="1" w:uiPriority="39" w:unhideWhenUsed="1"/>
+    <w:lsdException w:name="toc 7" w:semiHidden="1" w:uiPriority="39" w:unhideWhenUsed="1"/>
+    <w:lsdException w:name="toc 8" w:semiHidden="1" w:uiPriority="39" w:unhideWhenUsed="1"/>
+    <w:lsdException w:name="toc 9" w:semiHidden="1" w:uiPriority="39" w:unhideWhenUsed="1"/>
+    <w:lsdException w:name="Normal Indent" w:semiHidden="1" w:unhideWhenUsed="1"/>
+    <w:lsdException w:name="footnote text" w:semiHidden="1" w:unhideWhenUsed="1"/>
+    <w:lsdException w:name="annotation text" w:semiHidden="1" w:unhideWhenUsed="1"/>
+    <w:lsdException w:name="header" w:semiHidden="1" w:unhideWhenUsed="1"/>
+    <w:lsdException w:name="footer" w:semiHidden="1" w:unhideWhenUsed="1"/>
+    <w:lsdException w:name="index heading" w:semiHidden="1" w:unhideWhenUsed="1"/>
+    <w:lsdException w:name="caption" w:semiHidden="1" w:uiPriority="35" w:unhideWhenUsed="1" w:qFormat="1"/>
+    <w:lsdException w:name="table of figures" w:semiHidden="1" w:unhideWhenUsed="1"/>
+    <w:lsdException w:name="envelope address" w:semiHidden="1" w:unhideWhenUsed="1"/>
+    <w:lsdException w:name="envelope return" w:semiHidden="1" w:unhideWhenUsed="1"/>
+    <w:lsdException w:name="footnote reference" w:semiHidden="1" w:unhideWhenUsed="1"/>
+    <w:lsdException w:name="annotation reference" w:semiHidden="1" w:unhideWhenUsed="1"/>
+    <w:lsdException w:name="line number" w:semiHidden="1" w:unhideWhenUsed="1"/>
+    <w:lsdException w:name="page number" w:semiHidden="1" w:unhideWhenUsed="1"/>
+    <w:lsdException w:name="endnote reference" w:semiHidden="1" w:unhideWhenUsed="1"/>
+    <w:lsdException w:name="endnote text" w:semiHidden="1" w:unhideWhenUsed="1"/>
+    <w:lsdException w:name="table of authorities" w:semiHidden="1" w:unhideWhenUsed="1"/>
+    <w:lsdException w:name="macro" w:semiHidden="1" w:unhideWhenUsed="1"/>
+    <w:lsdException w:name="toa heading" w:semiHidden="1" w:unhideWhenUsed="1"/>
+    <w:lsdException w:name="List" w:semiHidden="1" w:unhideWhenUsed="1"/>
+    <w:lsdException w:name="List Bullet" w:semiHidden="1" w:unhideWhenUsed="1"/>
+    <w:lsdException w:name="List Number" w:semiHidden="1" w:unhideWhenUsed="1"/>
+    <w:lsdException w:name="List 2" w:semiHidden="1" w:unhideWhenUsed="1"/>
+    <w:lsdException w:name="List 3" w:semiHidden="1" w:unhideWhenUsed="1"/>
+    <w:lsdException w:name="List 4" w:semiHidden="1" w:unhideWhenUsed="1"/>
+    <w:lsdException w:name="List 5" w:semiHidden="1" w:unhideWhenUsed="1"/>
+    <w:lsdException w:name="List Bullet 2" w:semiHidden="1" w:unhideWhenUsed="1"/>
+    <w:lsdException w:name="List Bullet 3" w:semiHidden="1" w:unhideWhenUsed="1"/>
+    <w:lsdException w:name="List Bullet 4" w:semiHidden="1" w:unhideWhenUsed="1"/>
+    <w:lsdException w:name="List Bullet 5" w:semiHidden="1" w:unhideWhenUsed="1"/>
+    <w:lsdException w:name="List Number 2" w:semiHidden="1" w:unhideWhenUsed="1"/>
+    <w:lsdException w:name="List Number 3" w:semiHidden="1" w:unhideWhenUsed="1"/>
+    <w:lsdException w:name="List Number 4" w:semiHidden="1" w:unhideWhenUsed="1"/>
+    <w:lsdException w:name="List Number 5" w:semiHidden="1" w:unhideWhenUsed="1"/>
+    <w:lsdException w:name="Title" w:uiPriority="10" w:qFormat="1"/>
+    <w:lsdException w:name="Closing" w:semiHidden="1" w:unhideWhenUsed="1"/>
+    <w:lsdException w:name="Signature" w:semiHidden="1" w:unhideWhenUsed="1"/>
+    <w:lsdException w:name="Default Paragraph Font" w:semiHidden="1" w:uiPriority="1" w:unhideWhenUsed="1"/>
+    <w:lsdException w:name="Body Text" w:semiHidden="1" w:unhideWhenUsed="1"/>
+    <w:lsdException w:name="Body Text Indent" w:semiHidden="1" w:unhideWhenUsed="1"/>
+    <w:lsdException w:name="List Continue" w:semiHidden="1" w:unhideWhenUsed="1"/>
+    <w:lsdException w:name="List Continue 2" w:semiHidden="1" w:unhideWhenUsed="1"/>
+    <w:lsdException w:name="List Continue 3" w:semiHidden="1" w:unhideWhenUsed="1"/>
+    <w:lsdException w:name="List Continue 4" w:semiHidden="1" w:unhideWhenUsed="1"/>
+    <w:lsdException w:name="List Continue 5" w:semiHidden="1" w:unhideWhenUsed="1"/>
+    <w:lsdException w:name="Message Header" w:semiHidden="1" w:unhideWhenUsed="1"/>
+    <w:lsdException w:name="Subtitle" w:uiPriority="11" w:qFormat="1"/>
+    <w:lsdException w:name="Salutation" w:semiHidden="1" w:unhideWhenUsed="1"/>
+    <w:lsdException w:name="Date" w:semiHidden="1" w:unhideWhenUsed="1"/>
+    <w:lsdException w:name="Body Text First Indent" w:semiHidden="1" w:unhideWhenUsed="1"/>
+    <w:lsdException w:name="Body Text First Indent 2" w:semiHidden="1" w:unhideWhenUsed="1"/>
+    <w:lsdException w:name="Note Heading" w:semiHidden="1" w:unhideWhenUsed="1"/>
+    <w:lsdException w:name="Body Text 2" w:semiHidden="1" w:unhideWhenUsed="1"/>
+    <w:lsdException w:name="Body Text 3" w:semiHidden="1" w:unhideWhenUsed="1"/>
+    <w:lsdException w:name="Body Text Indent 2" w:semiHidden="1" w:unhideWhenUsed="1"/>
+    <w:lsdException w:name="Body Text Indent 3" w:semiHidden="1" w:unhideWhenUsed="1"/>
+    <w:lsdException w:name="Block Text" w:semiHidden="1" w:unhideWhenUsed="1"/>
+    <w:lsdException w:name="Hyperlink" w:semiHidden="1" w:unhideWhenUsed="1"/>
+    <w:lsdException w:name="FollowedHyperlink" w:semiHidden="1" w:unhideWhenUsed="1"/>
+    <w:lsdException w:name="Strong" w:uiPriority="22" w:qFormat="1"/>
+    <w:lsdException w:name="Emphasis" w:uiPriority="20" w:qFormat="1"/>
+    <w:lsdException w:name="Document Map" w:semiHidden="1" w:unhideWhenUsed="1"/>
+    <w:lsdException w:name="Plain Text" w:semiHidden="1" w:unhideWhenUsed="1"/>
+    <w:lsdException w:name="E-mail Signature" w:semiHidden="1" w:unhideWhenUsed="1"/>
+    <w:lsdException w:name="HTML Top of Form" w:semiHidden="1" w:unhideWhenUsed="1"/>
+    <w:lsdException w:name="HTML Bottom of Form" w:semiHidden="1" w:unhideWhenUsed="1"/>
+    <w:lsdException w:name="Normal (Web)" w:semiHidden="1" w:unhideWhenUsed="1"/>
+    <w:lsdException w:name="HTML Acronym" w:semiHidden="1" w:unhideWhenUsed="1"/>
+    <w:lsdException w:name="HTML Address" w:semiHidden="1" w:unhideWhenUsed="1"/>
+    <w:lsdException w:name="HTML Cite" w:semiHidden="1" w:unhideWhenUsed="1"/>
+    <w:lsdException w:name="HTML Code" w:semiHidden="1" w:unhideWhenUsed="1"/>
+    <w:lsdException w:name="HTML Definition" w:semiHidden="1" w:unhideWhenUsed="1"/>
+    <w:lsdException w:name="HTML Keyboard" w:semiHidden="1" w:unhideWhenUsed="1"/>
+    <w:lsdException w:name="HTML Preformatted" w:semiHidden="1" w:unhideWhenUsed="1"/>
+    <w:lsdException w:name="HTML Sample" w:semiHidden="1" w:unhideWhenUsed="1"/>
+    <w:lsdException w:name="HTML Typewriter" w:semiHidden="1" w:unhideWhenUsed="1"/>
+    <w:lsdException w:name="HTML Variable" w:semiHidden="1" w:unhideWhenUsed="1"/>
+    <w:lsdException w:name="Normal Table" w:semiHidden="1" w:unhideWhenUsed="1"/>
+    <w:lsdException w:name="annotation subject" w:semiHidden="1" w:unhideWhenUsed="1"/>
+    <w:lsdException w:name="No List" w:semiHidden="1" w:unhideWhenUsed="1"/>
+    <w:lsdException w:name="Outline List 1" w:semiHidden="1" w:unhideWhenUsed="1"/>
+    <w:lsdException w:name="Outline List 2" w:semiHidden="1" w:unhideWhenUsed="1"/>
+    <w:lsdException w:name="Outline List 3" w:semiHidden="1" w:unhideWhenUsed="1"/>
+    <w:lsdException w:name="Table Simple 1" w:semiHidden="1" w:unhideWhenUsed="1"/>
+    <w:lsdException w:name="Table Simple 2" w:semiHidden="1" w:unhideWhenUsed="1"/>
+    <w:lsdException w:name="Table Simple 3" w:semiHidden="1" w:unhideWhenUsed="1"/>
+    <w:lsdException w:name="Table Classic 1" w:semiHidden="1" w:unhideWhenUsed="1"/>
+    <w:lsdException w:name="Table Classic 2" w:semiHidden="1" w:unhideWhenUsed="1"/>
+    <w:lsdException w:name="Table Classic 3" w:semiHidden="1" w:unhideWhenUsed="1"/>
+    <w:lsdException w:name="Table Classic 4" w:semiHidden="1" w:unhideWhenUsed="1"/>
+    <w:lsdException w:name="Table Colorful 1" w:semiHidden="1" w:unhideWhenUsed="1"/>
+    <w:lsdException w:name="Table Colorful 2" w:semiHidden="1" w:unhideWhenUsed="1"/>
+    <w:lsdException w:name="Table Colorful 3" w:semiHidden="1" w:unhideWhenUsed="1"/>
+    <w:lsdException w:name="Table Columns 1" w:semiHidden="1" w:unhideWhenUsed="1"/>
+    <w:lsdException w:name="Table Columns 2" w:semiHidden="1" w:unhideWhenUsed="1"/>
+    <w:lsdException w:name="Table Columns 3" w:semiHidden="1" w:unhideWhenUsed="1"/>
+    <w:lsdException w:name="Table Columns 4" w:semiHidden="1" w:unhideWhenUsed="1"/>
+    <w:lsdException w:name="Table Columns 5" w:semiHidden="1" w:unhideWhenUsed="1"/>
+    <w:lsdException w:name="Table Grid 1" w:semiHidden="1" w:unhideWhenUsed="1"/>
+    <w:lsdException w:name="Table Grid 2" w:semiHidden="1" w:unhideWhenUsed="1"/>
+    <w:lsdException w:name="Table Grid 3" w:semiHidden="1" w:unhideWhenUsed="1"/>
+    <w:lsdException w:name="Table Grid 4" w:semiHidden="1" w:unhideWhenUsed="1"/>
+    <w:lsdException w:name="Table Grid 5" w:semiHidden="1" w:unhideWhenUsed="1"/>
+    <w:lsdException w:name="Table Grid 6" w:semiHidden="1" w:unhideWhenUsed="1"/>
+    <w:lsdException w:name="Table Grid 7" w:semiHidden="1" w:unhideWhenUsed="1"/>
+    <w:lsdException w:name="Table Grid 8" w:semiHidden="1" w:unhideWhenUsed="1"/>
+    <w:lsdException w:name="Table List 1" w:semiHidden="1" w:unhideWhenUsed="1"/>
+    <w:lsdException w:name="Table List 2" w:semiHidden="1" w:unhideWhenUsed="1"/>
+    <w:lsdException w:name="Table List 3" w:semiHidden="1" w:unhideWhenUsed="1"/>
+    <w:lsdException w:name="Table List 4" w:semiHidden="1" w:unhideWhenUsed="1"/>
+    <w:lsdException w:name="Table List 5" w:semiHidden="1" w:unhideWhenUsed="1"/>
+    <w:lsdException w:name="Table List 6" w:semiHidden="1" w:unhideWhenUsed="1"/>
+    <w:lsdException w:name="Table List 7" w:semiHidden="1" w:unhideWhenUsed="1"/>
+    <w:lsdException w:name="Table List 8" w:semiHidden="1" w:unhideWhenUsed="1"/>
+    <w:lsdException w:name="Table 3D effects 1" w:semiHidden="1" w:unhideWhenUsed="1"/>
+    <w:lsdException w:name="Table 3D effects 2" w:semiHidden="1" w:unhideWhenUsed="1"/>
+    <w:lsdException w:name="Table 3D effects 3" w:semiHidden="1" w:unhideWhenUsed="1"/>
+    <w:lsdException w:name="Table Contemporary" w:semiHidden="1" w:unhideWhenUsed="1"/>
+    <w:lsdException w:name="Table Elegant" w:semiHidden="1" w:unhideWhenUsed="1"/>
+    <w:lsdException w:name="Table Professional" w:semiHidden="1" w:unhideWhenUsed="1"/>
+    <w:lsdException w:name="Table Subtle 1" w:semiHidden="1" w:unhideWhenUsed="1"/>
+    <w:lsdException w:name="Table Subtle 2" w:semiHidden="1" w:unhideWhenUsed="1"/>
+    <w:lsdException w:name="Table Web 1" w:semiHidden="1" w:unhideWhenUsed="1"/>
+    <w:lsdException w:name="Table Web 2" w:semiHidden="1" w:unhideWhenUsed="1"/>
+    <w:lsdException w:name="Table Web 3" w:semiHidden="1" w:unhideWhenUsed="1"/>
+    <w:lsdException w:name="Balloon Text" w:semiHidden="1" w:unhideWhenUsed="1"/>
+    <w:lsdException w:name="Table Grid" w:uiPriority="39"/>
+    <w:lsdException w:name="Table Theme" w:semiHidden="1" w:unhideWhenUsed="1"/>
+    <w:lsdException w:name="Placeholder Text" w:semiHidden="1"/>
+    <w:lsdException w:name="No Spacing" w:uiPriority="1" w:qFormat="1"/>
+    <w:lsdException w:name="Light Shading" w:uiPriority="60"/>
+    <w:lsdException w:name="Light List" w:uiPriority="61"/>
+    <w:lsdException w:name="Light Grid" w:uiPriority="62"/>
+    <w:lsdException w:name="Medium Shading 1" w:uiPriority="63"/>
+    <w:lsdException w:name="Medium Shading 2" w:uiPriority="64"/>
+    <w:lsdException w:name="Medium List 1" w:uiPriority="65"/>
+    <w:lsdException w:name="Medium List 2" w:uiPriority="66"/>
+    <w:lsdException w:name="Medium Grid 1" w:uiPriority="67"/>
+    <w:lsdException w:name="Medium Grid 2" w:uiPriority="68"/>
+    <w:lsdException w:name="Medium Grid 3" w:uiPriority="69"/>
+    <w:lsdException w:name="Dark List" w:uiPriority="70"/>
+    <w:lsdException w:name="Colorful Shading" w:uiPriority="71"/>
+    <w:lsdException w:name="Colorful List" w:uiPriority="72"/>
+    <w:lsdException w:name="Colorful Grid" w:uiPriority="73"/>
+    <w:lsdException w:name="Light Shading Accent 1" w:uiPriority="60"/>
+    <w:lsdException w:name="Light List Accent 1" w:uiPriority="61"/>
+    <w:lsdException w:name="Light Grid Accent 1" w:uiPriority="62"/>
+    <w:lsdException w:name="Medium Shading 1 Accent 1" w:uiPriority="63"/>
+    <w:lsdException w:name="Medium Shading 2 Accent 1" w:uiPriority="64"/>
+    <w:lsdException w:name="Medium List 1 Accent 1" w:uiPriority="65"/>
+    <w:lsdException w:name="Revision" w:semiHidden="1"/>
+    <w:lsdException w:name="List Paragraph" w:uiPriority="34" w:qFormat="1"/>
+    <w:lsdException w:name="Quote" w:uiPriority="29" w:qFormat="1"/>
+    <w:lsdException w:name="Intense Quote" w:uiPriority="30" w:qFormat="1"/>
+    <w:lsdException w:name="Medium List 2 Accent 1" w:uiPriority="66"/>
+    <w:lsdException w:name="Medium Grid 1 Accent 1" w:uiPriority="67"/>
+    <w:lsdException w:name="Medium Grid 2 Accent 1" w:uiPriority="68"/>
+    <w:lsdException w:name="Medium Grid 3 Accent 1" w:uiPriority="69"/>
+    <w:lsdException w:name="Dark List Accent 1" w:uiPriority="70"/>
+    <w:lsdException w:name="Colorful Shading Accent 1" w:uiPriority="71"/>
+    <w:lsdException w:name="Colorful List Accent 1" w:uiPriority="72"/>
+    <w:lsdException w:name="Colorful Grid Accent 1" w:uiPriority="73"/>
+    <w:lsdException w:name="Light Shading Accent 2" w:uiPriority="60"/>
+    <w:lsdException w:name="Light List Accent 2" w:uiPriority="61"/>
+    <w:lsdException w:name="Light Grid Accent 2" w:uiPriority="62"/>
+    <w:lsdException w:name="Medium Shading 1 Accent 2" w:uiPriority="63"/>
+    <w:lsdException w:name="Medium Shading 2 Accent 2" w:uiPriority="64"/>
+    <w:lsdException w:name="Medium List 1 Accent 2" w:uiPriority="65"/>
+    <w:lsdException w:name="Medium List 2 Accent 2" w:uiPriority="66"/>
+    <w:lsdException w:name="Medium Grid 1 Accent 2" w:uiPriority="67"/>
+    <w:lsdException w:name="Medium Grid 2 Accent 2" w:uiPriority="68"/>
+    <w:lsdException w:name="Medium Grid 3 Accent 2" w:uiPriority="69"/>
+    <w:lsdException w:name="Dark List Accent 2" w:uiPriority="70"/>
+    <w:lsdException w:name="Colorful Shading Accent 2" w:uiPriority="71"/>
+    <w:lsdException w:name="Colorful List Accent 2" w:uiPriority="72"/>
+    <w:lsdException w:name="Colorful Grid Accent 2" w:uiPriority="73"/>
+    <w:lsdException w:name="Light Shading Accent 3" w:uiPriority="60"/>
+    <w:lsdException w:name="Light List Accent 3" w:uiPriority="61"/>
+    <w:lsdException w:name="Light Grid Accent 3" w:uiPriority="62"/>
+    <w:lsdException w:name="Medium Shading 1 Accent 3" w:uiPriority="63"/>
+    <w:lsdException w:name="Medium Shading 2 Accent 3" w:uiPriority="64"/>
+    <w:lsdException w:name="Medium List 1 Accent 3" w:uiPriority="65"/>
+    <w:lsdException w:name="Medium List 2 Accent 3" w:uiPriority="66"/>
+    <w:lsdException w:name="Medium Grid 1 Accent 3" w:uiPriority="67"/>
+    <w:lsdException w:name="Medium Grid 2 Accent 3" w:uiPriority="68"/>
+    <w:lsdException w:name="Medium Grid 3 Accent 3" w:uiPriority="69"/>
+    <w:lsdException w:name="Dark List Accent 3" w:uiPriority="70"/>
+    <w:lsdException w:name="Colorful Shading Accent 3" w:uiPriority="71"/>
+    <w:lsdException w:name="Colorful List Accent 3" w:uiPriority="72"/>
+    <w:lsdException w:name="Colorful Grid Accent 3" w:uiPriority="73"/>
+    <w:lsdException w:name="Light Shading Accent 4" w:uiPriority="60"/>
+    <w:lsdException w:name="Light List Accent 4" w:uiPriority="61"/>
+    <w:lsdException w:name="Light Grid Accent 4" w:uiPriority="62"/>
+    <w:lsdException w:name="Medium Shading 1 Accent 4" w:uiPriority="63"/>
+    <w:lsdException w:name="Medium Shading 2 Accent 4" w:uiPriority="64"/>
+    <w:lsdException w:name="Medium List 1 Accent 4" w:uiPriority="65"/>
+    <w:lsdException w:name="Medium List 2 Accent 4" w:uiPriority="66"/>
+    <w:lsdException w:name="Medium Grid 1 Accent 4" w:uiPriority="67"/>
+    <w:lsdException w:name="Medium Grid 2 Accent 4" w:uiPriority="68"/>
+    <w:lsdException w:name="Medium Grid 3 Accent 4" w:uiPriority="69"/>
+    <w:lsdException w:name="Dark List Accent 4" w:uiPriority="70"/>
+    <w:lsdException w:name="Colorful Shading Accent 4" w:uiPriority="71"/>
+    <w:lsdException w:name="Colorful List Accent 4" w:uiPriority="72"/>
+    <w:lsdException w:name="Colorful Grid Accent 4" w:uiPriority="73"/>
+    <w:lsdException w:name="Light Shading Accent 5" w:uiPriority="60"/>
+    <w:lsdException w:name="Light List Accent 5" w:uiPriority="61"/>
+    <w:lsdException w:name="Light Grid Accent 5" w:uiPriority="62"/>
+    <w:lsdException w:name="Medium Shading 1 Accent 5" w:uiPriority="63"/>
+    <w:lsdException w:name="Medium Shading 2 Accent 5" w:uiPriority="64"/>
+    <w:lsdException w:name="Medium List 1 Accent 5" w:uiPriority="65"/>
+    <w:lsdException w:name="Medium List 2 Accent 5" w:uiPriority="66"/>
+    <w:lsdException w:name="Medium Grid 1 Accent 5" w:uiPriority="67"/>
+    <w:lsdException w:name="Medium Grid 2 Accent 5" w:uiPriority="68"/>
+    <w:lsdException w:name="Medium Grid 3 Accent 5" w:uiPriority="69"/>
+    <w:lsdException w:name="Dark List Accent 5" w:uiPriority="70"/>
+    <w:lsdException w:name="Colorful Shading Accent 5" w:uiPriority="71"/>
+    <w:lsdException w:name="Colorful List Accent 5" w:uiPriority="72"/>
+    <w:lsdException w:name="Colorful Grid Accent 5" w:uiPriority="73"/>
+    <w:lsdException w:name="Light Shading Accent 6" w:uiPriority="60"/>
+    <w:lsdException w:name="Light List Accent 6" w:uiPriority="61"/>
+    <w:lsdException w:name="Light Grid Accent 6" w:uiPriority="62"/>
+    <w:lsdException w:name="Medium Shading 1 Accent 6" w:uiPriority="63"/>
+    <w:lsdException w:name="Medium Shading 2 Accent 6" w:uiPriority="64"/>
+    <w:lsdException w:name="Medium List 1 Accent 6" w:uiPriority="65"/>
+    <w:lsdException w:name="Medium List 2 Accent 6" w:uiPriority="66"/>
+    <w:lsdException w:name="Medium Grid 1 Accent 6" w:uiPriority="67"/>
+    <w:lsdException w:name="Medium Grid 2 Accent 6" w:uiPriority="68"/>
+    <w:lsdException w:name="Medium Grid 3 Accent 6" w:uiPriority="69"/>
+    <w:lsdException w:name="Dark List Accent 6" w:uiPriority="70"/>
+    <w:lsdException w:name="Colorful Shading Accent 6" w:uiPriority="71"/>
+    <w:lsdException w:name="Colorful List Accent 6" w:uiPriority="72"/>
+    <w:lsdException w:name="Colorful Grid Accent 6" w:uiPriority="73"/>
+    <w:lsdException w:name="Subtle Emphasis" w:uiPriority="19" w:qFormat="1"/>
+    <w:lsdException w:name="Intense Emphasis" w:uiPriority="21" w:qFormat="1"/>
+    <w:lsdException w:name="Subtle Reference" w:uiPriority="31" w:qFormat="1"/>
+    <w:lsdException w:name="Intense Reference" w:uiPriority="32" w:qFormat="1"/>
+    <w:lsdException w:name="Book Title" w:uiPriority="33" w:qFormat="1"/>
+    <w:lsdException w:name="Bibliography" w:semiHidden="1" w:uiPriority="37" w:unhideWhenUsed="1"/>
+    <w:lsdException w:name="TOC Heading" w:semiHidden="1" w:uiPriority="39" w:unhideWhenUsed="1" w:qFormat="1"/>
+    <w:lsdException w:name="Grid Table Light" w:semiHidden="1" w:unhideWhenUsed="1"/>
+    <w:lsdException w:name="Grid Table 1 Light" w:semiHidden="1" w:unhideWhenUsed="1"/>
+    <w:lsdException w:name="Grid Table 2" w:semiHidden="1" w:unhideWhenUsed="1"/>
+    <w:lsdException w:name="Grid Table 3" w:semiHidden="1" w:unhideWhenUsed="1"/>
+    <w:lsdException w:name="Grid Table 4" w:uiPriority="49"/>
+    <w:lsdException w:name="Grid Table 5 Dark" w:uiPriority="50"/>
+    <w:lsdException w:name="Grid Table 6 Colorful" w:uiPriority="51"/>
+    <w:lsdException w:name="Grid Table 7 Colorful" w:uiPriority="52"/>
+    <w:lsdException w:name="Grid Table 1 Light Accent 1" w:uiPriority="46"/>
+    <w:lsdException w:name="Grid Table 2 Accent 1" w:uiPriority="47"/>
+    <w:lsdException w:name="Grid Table 3 Accent 1" w:uiPriority="48"/>
+    <w:lsdException w:name="Grid Table 4 Accent 1" w:uiPriority="49"/>
+    <w:lsdException w:name="Grid Table 5 Dark Accent 1" w:uiPriority="50"/>
+    <w:lsdException w:name="Grid Table 6 Colorful Accent 1" w:uiPriority="51"/>
+    <w:lsdException w:name="Grid Table 7 Colorful Accent 1" w:uiPriority="52"/>
+    <w:lsdException w:name="Grid Table 1 Light Accent 2" w:uiPriority="46"/>
+    <w:lsdException w:name="Grid Table 2 Accent 2" w:uiPriority="47"/>
+    <w:lsdException w:name="Grid Table 3 Accent 2" w:uiPriority="48"/>
+    <w:lsdException w:name="Grid Table 4 Accent 2" w:uiPriority="49"/>
+    <w:lsdException w:name="Grid Table 5 Dark Accent 2" w:uiPriority="50"/>
+    <w:lsdException w:name="Grid Table 6 Colorful Accent 2" w:uiPriority="51"/>
+    <w:lsdException w:name="Grid Table 7 Colorful Accent 2" w:uiPriority="52"/>
+    <w:lsdException w:name="Grid Table 1 Light Accent 3" w:uiPriority="46"/>
+    <w:lsdException w:name="Grid Table 2 Accent 3" w:uiPriority="47"/>
+    <w:lsdException w:name="Grid Table 3 Accent 3" w:uiPriority="48"/>
+    <w:lsdException w:name="Grid Table 4 Accent 3" w:uiPriority="49"/>
+    <w:lsdException w:name="Grid Table 5 Dark Accent 3" w:uiPriority="50"/>
+    <w:lsdException w:name="Grid Table 6 Colorful Accent 3" w:uiPriority="51"/>
+    <w:lsdException w:name="Grid Table 7 Colorful Accent 3" w:uiPriority="52"/>
+    <w:lsdException w:name="Grid Table 1 Light Accent 4" w:uiPriority="46"/>
+    <w:lsdException w:name="Grid Table 2 Accent 4" w:uiPriority="47"/>
+    <w:lsdException w:name="Grid Table 3 Accent 4" w:uiPriority="48"/>
+    <w:lsdException w:name="Grid Table 4 Accent 4" w:uiPriority="49"/>
+    <w:lsdException w:name="Grid Table 5 Dark Accent 4" w:uiPriority="50"/>
+    <w:lsdException w:name="Grid Table 6 Colorful Accent 4" w:uiPriority="51"/>
+    <w:lsdException w:name="Grid Table 7 Colorful Accent 4" w:uiPriority="52"/>
+    <w:lsdException w:name="Grid Table 1 Light Accent 5" w:uiPriority="46"/>
+    <w:lsdException w:name="Grid Table 2 Accent 5" w:uiPriority="47"/>
+    <w:lsdException w:name="Grid Table 3 Accent 5" w:uiPriority="48"/>
+    <w:lsdException w:name="Grid Table 4 Accent 5" w:uiPriority="49"/>
+    <w:lsdException w:name="Grid Table 5 Dark Accent 5" w:uiPriority="50"/>
+    <w:lsdException w:name="Grid Table 6 Colorful Accent 5" w:uiPriority="51"/>
+    <w:lsdException w:name="Grid Table 7 Colorful Accent 5" w:uiPriority="52"/>
+    <w:lsdException w:name="Grid Table 1 Light Accent 6" w:uiPriority="46"/>
+    <w:lsdException w:name="Grid Table 2 Accent 6" w:uiPriority="47"/>
+    <w:lsdException w:name="Grid Table 3 Accent 6" w:uiPriority="48"/>
+    <w:lsdException w:name="Grid Table 4 Accent 6" w:uiPriority="49"/>
+    <w:lsdException w:name="Grid Table 5 Dark Accent 6" w:uiPriority="50"/>
+    <w:lsdException w:name="Grid Table 6 Colorful Accent 6" w:uiPriority="51"/>
+    <w:lsdException w:name="Grid Table 7 Colorful Accent 6" w:uiPriority="52"/>
+    <w:lsdException w:name="List Table 1 Light" w:uiPriority="46"/>
+    <w:lsdException w:name="List Table 2" w:uiPriority="47"/>
+    <w:lsdException w:name="List Table 3" w:uiPriority="48"/>
+    <w:lsdException w:name="List Table 4" w:uiPriority="49"/>
+    <w:lsdException w:name="List Table 5 Dark" w:uiPriority="50"/>
+    <w:lsdException w:name="List Table 6 Colorful" w:uiPriority="51"/>
+    <w:lsdException w:name="List Table 7 Colorful" w:uiPriority="52"/>
+    <w:lsdException w:name="List Table 1 Light Accent 1" w:uiPriority="46"/>
+    <w:lsdException w:name="List Table 2 Accent 1" w:uiPriority="47"/>
+    <w:lsdException w:name="List Table 3 Accent 1" w:uiPriority="48"/>
+    <w:lsdException w:name="List Table 4 Accent 1" w:uiPriority="49"/>
+    <w:lsdException w:name="List Table 5 Dark Accent 1" w:uiPriority="50"/>
+    <w:lsdException w:name="List Table 6 Colorful Accent 1" w:uiPriority="51"/>
+    <w:lsdException w:name="List Table 7 Colorful Accent 1" w:uiPriority="52"/>
+    <w:lsdException w:name="List Table 1 Light Accent 2" w:uiPriority="46"/>
+    <w:lsdException w:name="List Table 2 Accent 2" w:uiPriority="47"/>
+    <w:lsdException w:name="List Table 3 Accent 2" w:uiPriority="48"/>
+    <w:lsdException w:name="List Table 4 Accent 2" w:uiPriority="49"/>
+    <w:lsdException w:name="List Table 5 Dark Accent 2" w:uiPriority="50"/>
+    <w:lsdException w:name="List Table 6 Colorful Accent 2" w:uiPriority="51"/>
+    <w:lsdException w:name="List Table 7 Colorful Accent 2" w:uiPriority="52"/>
+    <w:lsdException w:name="List Table 1 Light Accent 3" w:uiPriority="46"/>
+    <w:lsdException w:name="List Table 2 Accent 3" w:uiPriority="47"/>
+    <w:lsdException w:name="List Table 3 Accent 3" w:uiPriority="48"/>
+    <w:lsdException w:name="List Table 4 Accent 3" w:uiPriority="49"/>
+    <w:lsdException w:name="List Table 5 Dark Accent 3" w:uiPriority="50"/>
+    <w:lsdException w:name="List Table 6 Colorful Accent 3" w:uiPriority="51"/>
+    <w:lsdException w:name="List Table 7 Colorful Accent 3" w:uiPriority="52"/>
+    <w:lsdException w:name="List Table 1 Light Accent 4" w:uiPriority="46"/>
+    <w:lsdException w:name="List Table 2 Accent 4" w:uiPriority="47"/>
+    <w:lsdException w:name="List Table 3 Accent 4" w:uiPriority="48"/>
+    <w:lsdException w:name="List Table 4 Accent 4" w:uiPriority="49"/>
+    <w:lsdException w:name="List Table 5 Dark Accent 4" w:uiPriority="50"/>
+    <w:lsdException w:name="List Table 6 Colorful Accent 4" w:uiPriority="51"/>
+    <w:lsdException w:name="List Table 7 Colorful Accent 4" w:uiPriority="52"/>
+    <w:lsdException w:name="List Table 1 Light Accent 5" w:uiPriority="46"/>
+    <w:lsdException w:name="List Table 2 Accent 5" w:uiPriority="47"/>
+    <w:lsdException w:name="List Table 3 Accent 5" w:uiPriority="48"/>
+    <w:lsdException w:name="List Table 4 Accent 5" w:uiPriority="49"/>
+    <w:lsdException w:name="List Table 5 Dark Accent 5" w:uiPriority="50"/>
+    <w:lsdException w:name="List Table 6 Colorful Accent 5" w:uiPriority="51"/>
+    <w:lsdException w:name="List Table 7 Colorful Accent 5" w:uiPriority="52"/>
+    <w:lsdException w:name="List Table 1 Light Accent 6" w:uiPriority="46"/>
+    <w:lsdException w:name="List Table 2 Accent 6" w:uiPriority="47"/>
+    <w:lsdException w:name="List Table 3 Accent 6" w:uiPriority="48"/>
+    <w:lsdException w:name="List Table 4 Accent 6" w:uiPriority="49"/>
+    <w:lsdException w:name="List Table 5 Dark Accent 6" w:uiPriority="50"/>
+    <w:lsdException w:name="List Table 6 Colorful Accent 6" w:uiPriority="51"/>
+    <w:lsdException w:name="List Table 7 Colorful Accent 6" w:uiPriority="52"/>
+    <w:lsdException w:name="Mention" w:semiHidden="1" w:unhideWhenUsed="1"/>
+    <w:lsdException w:name="Smart Hyperlink" w:semiHidden="1" w:unhideWhenUsed="1"/>
+    <w:lsdException w:name="Hashtag" w:semiHidden="1" w:unhideWhenUsed="1"/>
+    <w:lsdException w:name="Unresolved Mention" w:semiHidden="1" w:unhideWhenUsed="1"/>
   </w:latentStyles>
   <w:style w:type="paragraph" w:default="1" w:styleId="Normal">
     <w:name w:val="Normal"/>
@@ -4979,7 +4968,7 @@
   <a:extraClrSchemeLst/>
   <a:extLst>
     <a:ext uri="{05A4C25C-085E-4340-85A3-A5531E510DB2}">
-      <thm15:themeFamily xmlns:thm15="http://schemas.microsoft.com/office/thememl/2012/main" xmlns="" name="Office Theme" id="{62F939B6-93AF-4DB8-9C6B-D6C7DFDC589F}" vid="{4A3C46E8-61CC-4603-A589-7422A47A8E4A}"/>
+      <thm15:themeFamily xmlns:thm15="http://schemas.microsoft.com/office/thememl/2012/main" name="Office Theme" id="{62F939B6-93AF-4DB8-9C6B-D6C7DFDC589F}" vid="{4A3C46E8-61CC-4603-A589-7422A47A8E4A}"/>
     </a:ext>
   </a:extLst>
 </a:theme>

</xml_diff>

<commit_message>
popup how to use
</commit_message>
<xml_diff>
--- a/Process_Book.docx
+++ b/Process_Book.docx
@@ -1,6 +1,6 @@
 
 <file path=word/document.xml><?xml version="1.0" encoding="utf-8"?>
-<w:document xmlns:wpc="http://schemas.microsoft.com/office/word/2010/wordprocessingCanvas" xmlns:mo="http://schemas.microsoft.com/office/mac/office/2008/main" xmlns:mc="http://schemas.openxmlformats.org/markup-compatibility/2006" xmlns:mv="urn:schemas-microsoft-com:mac:vml" xmlns:o="urn:schemas-microsoft-com:office:office" xmlns:r="http://schemas.openxmlformats.org/officeDocument/2006/relationships" xmlns:m="http://schemas.openxmlformats.org/officeDocument/2006/math" xmlns:v="urn:schemas-microsoft-com:vml" xmlns:wp14="http://schemas.microsoft.com/office/word/2010/wordprocessingDrawing" xmlns:wp="http://schemas.openxmlformats.org/drawingml/2006/wordprocessingDrawing" xmlns:w10="urn:schemas-microsoft-com:office:word" xmlns:w="http://schemas.openxmlformats.org/wordprocessingml/2006/main" xmlns:w14="http://schemas.microsoft.com/office/word/2010/wordml" xmlns:wpg="http://schemas.microsoft.com/office/word/2010/wordprocessingGroup" xmlns:wpi="http://schemas.microsoft.com/office/word/2010/wordprocessingInk" xmlns:wne="http://schemas.microsoft.com/office/word/2006/wordml" xmlns:wps="http://schemas.microsoft.com/office/word/2010/wordprocessingShape" mc:Ignorable="w14 wp14">
+<w:document xmlns:wpc="http://schemas.microsoft.com/office/word/2010/wordprocessingCanvas" xmlns:cx="http://schemas.microsoft.com/office/drawing/2014/chartex" xmlns:cx1="http://schemas.microsoft.com/office/drawing/2015/9/8/chartex" xmlns:cx2="http://schemas.microsoft.com/office/drawing/2015/10/21/chartex" xmlns:cx3="http://schemas.microsoft.com/office/drawing/2016/5/9/chartex" xmlns:cx4="http://schemas.microsoft.com/office/drawing/2016/5/10/chartex" xmlns:cx5="http://schemas.microsoft.com/office/drawing/2016/5/11/chartex" xmlns:cx6="http://schemas.microsoft.com/office/drawing/2016/5/12/chartex" xmlns:cx7="http://schemas.microsoft.com/office/drawing/2016/5/13/chartex" xmlns:cx8="http://schemas.microsoft.com/office/drawing/2016/5/14/chartex" xmlns:mc="http://schemas.openxmlformats.org/markup-compatibility/2006" xmlns:aink="http://schemas.microsoft.com/office/drawing/2016/ink" xmlns:am3d="http://schemas.microsoft.com/office/drawing/2017/model3d" xmlns:o="urn:schemas-microsoft-com:office:office" xmlns:r="http://schemas.openxmlformats.org/officeDocument/2006/relationships" xmlns:m="http://schemas.openxmlformats.org/officeDocument/2006/math" xmlns:v="urn:schemas-microsoft-com:vml" xmlns:wp14="http://schemas.microsoft.com/office/word/2010/wordprocessingDrawing" xmlns:wp="http://schemas.openxmlformats.org/drawingml/2006/wordprocessingDrawing" xmlns:w10="urn:schemas-microsoft-com:office:word" xmlns:w="http://schemas.openxmlformats.org/wordprocessingml/2006/main" xmlns:w14="http://schemas.microsoft.com/office/word/2010/wordml" xmlns:w15="http://schemas.microsoft.com/office/word/2012/wordml" xmlns:w16cid="http://schemas.microsoft.com/office/word/2016/wordml/cid" xmlns:w16se="http://schemas.microsoft.com/office/word/2015/wordml/symex" xmlns:wpg="http://schemas.microsoft.com/office/word/2010/wordprocessingGroup" xmlns:wpi="http://schemas.microsoft.com/office/word/2010/wordprocessingInk" xmlns:wne="http://schemas.microsoft.com/office/word/2006/wordml" xmlns:wps="http://schemas.microsoft.com/office/word/2010/wordprocessingShape" mc:Ignorable="w14 w15 w16se w16cid wp14">
   <w:body>
     <w:p>
       <w:pPr>
@@ -266,18 +266,18 @@
         <w:t>of approximately 1 million samples described by 20 features each. Indeed, there is 5 SSP (</w:t>
       </w:r>
       <w:r>
-        <w:t>Shared Socio Economic Pathways</w:t>
+        <w:t xml:space="preserve">Shared </w:t>
       </w:r>
       <w:proofErr w:type="gramStart"/>
       <w:r>
-        <w:t xml:space="preserve">) </w:t>
-      </w:r>
-      <w:r>
-        <w:t>which</w:t>
+        <w:t>Socio Economic</w:t>
       </w:r>
       <w:proofErr w:type="gramEnd"/>
       <w:r>
-        <w:t xml:space="preserve"> are then split in 4 different RCP</w:t>
+        <w:t xml:space="preserve"> Pathways) </w:t>
+      </w:r>
+      <w:r>
+        <w:t>which are then split in 4 different RCP</w:t>
       </w:r>
       <w:r>
         <w:t>s</w:t>
@@ -378,6 +378,7 @@
         <w:jc w:val="both"/>
       </w:pPr>
       <w:r>
+        <w:lastRenderedPageBreak/>
         <w:t xml:space="preserve">As it </w:t>
       </w:r>
       <w:r>
@@ -390,11 +391,7 @@
         <w:t xml:space="preserve">illion), we decided to create </w:t>
       </w:r>
       <w:r>
-        <w:t xml:space="preserve">data compression. For this we implemented an algorithm </w:t>
-      </w:r>
-      <w:r>
-        <w:lastRenderedPageBreak/>
-        <w:t xml:space="preserve">that will iterate through the different discrete values of latitude (north to south) and for each latitude value, iterate through the longitude west to east. Then we will cluster every </w:t>
+        <w:t xml:space="preserve">data compression. For this we implemented an algorithm that will iterate through the different discrete values of latitude (north to south) and for each latitude value, iterate through the longitude west to east. Then we will cluster every </w:t>
       </w:r>
       <w:r>
         <w:t>8</w:t>
@@ -535,9 +532,9 @@
               </wp:anchor>
             </w:drawing>
           </mc:Choice>
-          <mc:Fallback xmlns:w16se="http://schemas.microsoft.com/office/word/2015/wordml/symex" xmlns:w16cid="http://schemas.microsoft.com/office/word/2016/wordml/cid" xmlns:w15="http://schemas.microsoft.com/office/word/2012/wordml" xmlns:am3d="http://schemas.microsoft.com/office/drawing/2017/model3d" xmlns:aink="http://schemas.microsoft.com/office/drawing/2016/ink" xmlns:cx8="http://schemas.microsoft.com/office/drawing/2016/5/14/chartex" xmlns:cx7="http://schemas.microsoft.com/office/drawing/2016/5/13/chartex" xmlns:cx6="http://schemas.microsoft.com/office/drawing/2016/5/12/chartex" xmlns:cx5="http://schemas.microsoft.com/office/drawing/2016/5/11/chartex" xmlns:cx4="http://schemas.microsoft.com/office/drawing/2016/5/10/chartex" xmlns:cx3="http://schemas.microsoft.com/office/drawing/2016/5/9/chartex" xmlns:cx2="http://schemas.microsoft.com/office/drawing/2015/10/21/chartex" xmlns:cx1="http://schemas.microsoft.com/office/drawing/2015/9/8/chartex" xmlns:cx="http://schemas.microsoft.com/office/drawing/2014/chartex">
+          <mc:Fallback>
             <w:pict>
-              <v:shapetype w14:anchorId="2797DEEA" id="_x0000_t32" coordsize="21600,21600" o:spt="32" o:oned="t" path="m,l21600,21600e" filled="f">
+              <v:shapetype w14:anchorId="681DDF24" id="_x0000_t32" coordsize="21600,21600" o:spt="32" o:oned="t" path="m,l21600,21600e" filled="f">
                 <v:path arrowok="t" fillok="f" o:connecttype="none"/>
                 <o:lock v:ext="edit" shapetype="t"/>
               </v:shapetype>
@@ -606,9 +603,9 @@
               </wp:anchor>
             </w:drawing>
           </mc:Choice>
-          <mc:Fallback xmlns:w16se="http://schemas.microsoft.com/office/word/2015/wordml/symex" xmlns:w16cid="http://schemas.microsoft.com/office/word/2016/wordml/cid" xmlns:w15="http://schemas.microsoft.com/office/word/2012/wordml" xmlns:am3d="http://schemas.microsoft.com/office/drawing/2017/model3d" xmlns:aink="http://schemas.microsoft.com/office/drawing/2016/ink" xmlns:cx8="http://schemas.microsoft.com/office/drawing/2016/5/14/chartex" xmlns:cx7="http://schemas.microsoft.com/office/drawing/2016/5/13/chartex" xmlns:cx6="http://schemas.microsoft.com/office/drawing/2016/5/12/chartex" xmlns:cx5="http://schemas.microsoft.com/office/drawing/2016/5/11/chartex" xmlns:cx4="http://schemas.microsoft.com/office/drawing/2016/5/10/chartex" xmlns:cx3="http://schemas.microsoft.com/office/drawing/2016/5/9/chartex" xmlns:cx2="http://schemas.microsoft.com/office/drawing/2015/10/21/chartex" xmlns:cx1="http://schemas.microsoft.com/office/drawing/2015/9/8/chartex" xmlns:cx="http://schemas.microsoft.com/office/drawing/2014/chartex">
+          <mc:Fallback>
             <w:pict>
-              <v:shape w14:anchorId="2D873384" id="Connecteur droit avec flèche 17" o:spid="_x0000_s1026" type="#_x0000_t32" style="position:absolute;margin-left:.9pt;margin-top:7.4pt;width:1.1pt;height:210.55pt;flip:x;z-index:251679744;visibility:visible;mso-wrap-style:square;mso-wrap-distance-left:9pt;mso-wrap-distance-top:0;mso-wrap-distance-right:9pt;mso-wrap-distance-bottom:0;mso-position-horizontal:absolute;mso-position-horizontal-relative:text;mso-position-vertical:absolute;mso-position-vertical-relative:text" o:gfxdata="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" strokecolor="#4472c4 [3204]" strokeweight=".5pt">
+              <v:shape w14:anchorId="0D2113D3" id="Connecteur droit avec flèche 17" o:spid="_x0000_s1026" type="#_x0000_t32" style="position:absolute;margin-left:.9pt;margin-top:7.4pt;width:1.1pt;height:210.55pt;flip:x;z-index:251679744;visibility:visible;mso-wrap-style:square;mso-wrap-distance-left:9pt;mso-wrap-distance-top:0;mso-wrap-distance-right:9pt;mso-wrap-distance-bottom:0;mso-position-horizontal:absolute;mso-position-horizontal-relative:text;mso-position-vertical:absolute;mso-position-vertical-relative:text" o:gfxdata="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" strokecolor="#4472c4 [3204]" strokeweight=".5pt">
                 <v:stroke endarrow="block" joinstyle="miter"/>
               </v:shape>
             </w:pict>
@@ -685,9 +682,9 @@
               </wp:anchor>
             </w:drawing>
           </mc:Choice>
-          <mc:Fallback xmlns:w16se="http://schemas.microsoft.com/office/word/2015/wordml/symex" xmlns:w16cid="http://schemas.microsoft.com/office/word/2016/wordml/cid" xmlns:w15="http://schemas.microsoft.com/office/word/2012/wordml" xmlns:am3d="http://schemas.microsoft.com/office/drawing/2017/model3d" xmlns:aink="http://schemas.microsoft.com/office/drawing/2016/ink" xmlns:cx8="http://schemas.microsoft.com/office/drawing/2016/5/14/chartex" xmlns:cx7="http://schemas.microsoft.com/office/drawing/2016/5/13/chartex" xmlns:cx6="http://schemas.microsoft.com/office/drawing/2016/5/12/chartex" xmlns:cx5="http://schemas.microsoft.com/office/drawing/2016/5/11/chartex" xmlns:cx4="http://schemas.microsoft.com/office/drawing/2016/5/10/chartex" xmlns:cx3="http://schemas.microsoft.com/office/drawing/2016/5/9/chartex" xmlns:cx2="http://schemas.microsoft.com/office/drawing/2015/10/21/chartex" xmlns:cx1="http://schemas.microsoft.com/office/drawing/2015/9/8/chartex" xmlns:cx="http://schemas.microsoft.com/office/drawing/2014/chartex">
+          <mc:Fallback>
             <w:pict>
-              <v:roundrect w14:anchorId="05221DE2" id="Rectangle : coins arrondis 15" o:spid="_x0000_s1026" style="position:absolute;margin-left:216.45pt;margin-top:38.3pt;width:11.3pt;height:3.6pt;z-index:251695616;visibility:visible;mso-wrap-style:square;mso-wrap-distance-left:9pt;mso-wrap-distance-top:0;mso-wrap-distance-right:9pt;mso-wrap-distance-bottom:0;mso-position-horizontal:absolute;mso-position-horizontal-relative:text;mso-position-vertical:absolute;mso-position-vertical-relative:text;v-text-anchor:middle" arcsize="10923f" o:gfxdata="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" filled="f" strokecolor="#4472c4 [3204]"/>
+              <v:roundrect w14:anchorId="497F0590" id="Rectangle : coins arrondis 15" o:spid="_x0000_s1026" style="position:absolute;margin-left:216.45pt;margin-top:38.3pt;width:11.3pt;height:3.6pt;z-index:251695616;visibility:visible;mso-wrap-style:square;mso-wrap-distance-left:9pt;mso-wrap-distance-top:0;mso-wrap-distance-right:9pt;mso-wrap-distance-bottom:0;mso-position-horizontal:absolute;mso-position-horizontal-relative:text;mso-position-vertical:absolute;mso-position-vertical-relative:text;v-text-anchor:middle" arcsize="10923f" o:gfxdata="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" filled="f" strokecolor="#4472c4 [3204]"/>
             </w:pict>
           </mc:Fallback>
         </mc:AlternateContent>
@@ -765,9 +762,9 @@
               </wp:anchor>
             </w:drawing>
           </mc:Choice>
-          <mc:Fallback xmlns:w16se="http://schemas.microsoft.com/office/word/2015/wordml/symex" xmlns:w16cid="http://schemas.microsoft.com/office/word/2016/wordml/cid" xmlns:w15="http://schemas.microsoft.com/office/word/2012/wordml" xmlns:am3d="http://schemas.microsoft.com/office/drawing/2017/model3d" xmlns:aink="http://schemas.microsoft.com/office/drawing/2016/ink" xmlns:cx8="http://schemas.microsoft.com/office/drawing/2016/5/14/chartex" xmlns:cx7="http://schemas.microsoft.com/office/drawing/2016/5/13/chartex" xmlns:cx6="http://schemas.microsoft.com/office/drawing/2016/5/12/chartex" xmlns:cx5="http://schemas.microsoft.com/office/drawing/2016/5/11/chartex" xmlns:cx4="http://schemas.microsoft.com/office/drawing/2016/5/10/chartex" xmlns:cx3="http://schemas.microsoft.com/office/drawing/2016/5/9/chartex" xmlns:cx2="http://schemas.microsoft.com/office/drawing/2015/10/21/chartex" xmlns:cx1="http://schemas.microsoft.com/office/drawing/2015/9/8/chartex" xmlns:cx="http://schemas.microsoft.com/office/drawing/2014/chartex">
+          <mc:Fallback>
             <w:pict>
-              <v:roundrect w14:anchorId="2380A993" id="Rectangle : coins arrondis 14" o:spid="_x0000_s1026" style="position:absolute;margin-left:206.9pt;margin-top:38.3pt;width:5.8pt;height:3.7pt;z-index:251693568;visibility:visible;mso-wrap-style:square;mso-width-percent:0;mso-wrap-distance-left:9pt;mso-wrap-distance-top:0;mso-wrap-distance-right:9pt;mso-wrap-distance-bottom:0;mso-position-horizontal:absolute;mso-position-horizontal-relative:text;mso-position-vertical:absolute;mso-position-vertical-relative:text;mso-width-percent:0;mso-width-relative:margin;v-text-anchor:middle" arcsize="10923f" o:gfxdata="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" filled="f" strokecolor="#4472c4 [3204]"/>
+              <v:roundrect w14:anchorId="1B71E8AB" id="Rectangle : coins arrondis 14" o:spid="_x0000_s1026" style="position:absolute;margin-left:206.9pt;margin-top:38.3pt;width:5.8pt;height:3.7pt;z-index:251693568;visibility:visible;mso-wrap-style:square;mso-width-percent:0;mso-wrap-distance-left:9pt;mso-wrap-distance-top:0;mso-wrap-distance-right:9pt;mso-wrap-distance-bottom:0;mso-position-horizontal:absolute;mso-position-horizontal-relative:text;mso-position-vertical:absolute;mso-position-vertical-relative:text;mso-width-percent:0;mso-width-relative:margin;v-text-anchor:middle" arcsize="10923f" o:gfxdata="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" filled="f" strokecolor="#4472c4 [3204]"/>
             </w:pict>
           </mc:Fallback>
         </mc:AlternateContent>
@@ -842,9 +839,9 @@
               </wp:anchor>
             </w:drawing>
           </mc:Choice>
-          <mc:Fallback xmlns:w16se="http://schemas.microsoft.com/office/word/2015/wordml/symex" xmlns:w16cid="http://schemas.microsoft.com/office/word/2016/wordml/cid" xmlns:w15="http://schemas.microsoft.com/office/word/2012/wordml" xmlns:am3d="http://schemas.microsoft.com/office/drawing/2017/model3d" xmlns:aink="http://schemas.microsoft.com/office/drawing/2016/ink" xmlns:cx8="http://schemas.microsoft.com/office/drawing/2016/5/14/chartex" xmlns:cx7="http://schemas.microsoft.com/office/drawing/2016/5/13/chartex" xmlns:cx6="http://schemas.microsoft.com/office/drawing/2016/5/12/chartex" xmlns:cx5="http://schemas.microsoft.com/office/drawing/2016/5/11/chartex" xmlns:cx4="http://schemas.microsoft.com/office/drawing/2016/5/10/chartex" xmlns:cx3="http://schemas.microsoft.com/office/drawing/2016/5/9/chartex" xmlns:cx2="http://schemas.microsoft.com/office/drawing/2015/10/21/chartex" xmlns:cx1="http://schemas.microsoft.com/office/drawing/2015/9/8/chartex" xmlns:cx="http://schemas.microsoft.com/office/drawing/2014/chartex">
+          <mc:Fallback>
             <w:pict>
-              <v:roundrect w14:anchorId="743629E7" id="Rectangle : coins arrondis 13" o:spid="_x0000_s1026" style="position:absolute;margin-left:185.45pt;margin-top:38.3pt;width:11.3pt;height:3.6pt;z-index:251689472;visibility:visible;mso-wrap-style:square;mso-wrap-distance-left:9pt;mso-wrap-distance-top:0;mso-wrap-distance-right:9pt;mso-wrap-distance-bottom:0;mso-position-horizontal:absolute;mso-position-horizontal-relative:text;mso-position-vertical:absolute;mso-position-vertical-relative:text;v-text-anchor:middle" arcsize="10923f" o:gfxdata="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" filled="f" strokecolor="#4472c4 [3204]"/>
+              <v:roundrect w14:anchorId="2A74F61B" id="Rectangle : coins arrondis 13" o:spid="_x0000_s1026" style="position:absolute;margin-left:185.45pt;margin-top:38.3pt;width:11.3pt;height:3.6pt;z-index:251689472;visibility:visible;mso-wrap-style:square;mso-wrap-distance-left:9pt;mso-wrap-distance-top:0;mso-wrap-distance-right:9pt;mso-wrap-distance-bottom:0;mso-position-horizontal:absolute;mso-position-horizontal-relative:text;mso-position-vertical:absolute;mso-position-vertical-relative:text;v-text-anchor:middle" arcsize="10923f" o:gfxdata="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" filled="f" strokecolor="#4472c4 [3204]"/>
             </w:pict>
           </mc:Fallback>
         </mc:AlternateContent>
@@ -919,9 +916,9 @@
               </wp:anchor>
             </w:drawing>
           </mc:Choice>
-          <mc:Fallback xmlns:w16se="http://schemas.microsoft.com/office/word/2015/wordml/symex" xmlns:w16cid="http://schemas.microsoft.com/office/word/2016/wordml/cid" xmlns:w15="http://schemas.microsoft.com/office/word/2012/wordml" xmlns:am3d="http://schemas.microsoft.com/office/drawing/2017/model3d" xmlns:aink="http://schemas.microsoft.com/office/drawing/2016/ink" xmlns:cx8="http://schemas.microsoft.com/office/drawing/2016/5/14/chartex" xmlns:cx7="http://schemas.microsoft.com/office/drawing/2016/5/13/chartex" xmlns:cx6="http://schemas.microsoft.com/office/drawing/2016/5/12/chartex" xmlns:cx5="http://schemas.microsoft.com/office/drawing/2016/5/11/chartex" xmlns:cx4="http://schemas.microsoft.com/office/drawing/2016/5/10/chartex" xmlns:cx3="http://schemas.microsoft.com/office/drawing/2016/5/9/chartex" xmlns:cx2="http://schemas.microsoft.com/office/drawing/2015/10/21/chartex" xmlns:cx1="http://schemas.microsoft.com/office/drawing/2015/9/8/chartex" xmlns:cx="http://schemas.microsoft.com/office/drawing/2014/chartex">
+          <mc:Fallback>
             <w:pict>
-              <v:roundrect w14:anchorId="40A9302A" id="Rectangle : coins arrondis 10" o:spid="_x0000_s1026" style="position:absolute;margin-left:75.55pt;margin-top:38.2pt;width:11.3pt;height:3.6pt;z-index:251660800;visibility:visible;mso-wrap-style:square;mso-wrap-distance-left:9pt;mso-wrap-distance-top:0;mso-wrap-distance-right:9pt;mso-wrap-distance-bottom:0;mso-position-horizontal:absolute;mso-position-horizontal-relative:text;mso-position-vertical:absolute;mso-position-vertical-relative:text;v-text-anchor:middle" arcsize="10923f" o:gfxdata="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" filled="f" strokecolor="#4472c4 [3204]"/>
+              <v:roundrect w14:anchorId="0BC89D89" id="Rectangle : coins arrondis 10" o:spid="_x0000_s1026" style="position:absolute;margin-left:75.55pt;margin-top:38.2pt;width:11.3pt;height:3.6pt;z-index:251660800;visibility:visible;mso-wrap-style:square;mso-wrap-distance-left:9pt;mso-wrap-distance-top:0;mso-wrap-distance-right:9pt;mso-wrap-distance-bottom:0;mso-position-horizontal:absolute;mso-position-horizontal-relative:text;mso-position-vertical:absolute;mso-position-vertical-relative:text;v-text-anchor:middle" arcsize="10923f" o:gfxdata="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" filled="f" strokecolor="#4472c4 [3204]"/>
             </w:pict>
           </mc:Fallback>
         </mc:AlternateContent>
@@ -999,9 +996,9 @@
               </wp:anchor>
             </w:drawing>
           </mc:Choice>
-          <mc:Fallback xmlns:w16se="http://schemas.microsoft.com/office/word/2015/wordml/symex" xmlns:w16cid="http://schemas.microsoft.com/office/word/2016/wordml/cid" xmlns:w15="http://schemas.microsoft.com/office/word/2012/wordml" xmlns:am3d="http://schemas.microsoft.com/office/drawing/2017/model3d" xmlns:aink="http://schemas.microsoft.com/office/drawing/2016/ink" xmlns:cx8="http://schemas.microsoft.com/office/drawing/2016/5/14/chartex" xmlns:cx7="http://schemas.microsoft.com/office/drawing/2016/5/13/chartex" xmlns:cx6="http://schemas.microsoft.com/office/drawing/2016/5/12/chartex" xmlns:cx5="http://schemas.microsoft.com/office/drawing/2016/5/11/chartex" xmlns:cx4="http://schemas.microsoft.com/office/drawing/2016/5/10/chartex" xmlns:cx3="http://schemas.microsoft.com/office/drawing/2016/5/9/chartex" xmlns:cx2="http://schemas.microsoft.com/office/drawing/2015/10/21/chartex" xmlns:cx1="http://schemas.microsoft.com/office/drawing/2015/9/8/chartex" xmlns:cx="http://schemas.microsoft.com/office/drawing/2014/chartex">
+          <mc:Fallback>
             <w:pict>
-              <v:roundrect w14:anchorId="457E9A0E" id="Rectangle : coins arrondis 12" o:spid="_x0000_s1026" style="position:absolute;margin-left:121.8pt;margin-top:38.4pt;width:3.6pt;height:3.6pt;z-index:251683328;visibility:visible;mso-wrap-style:square;mso-width-percent:0;mso-wrap-distance-left:9pt;mso-wrap-distance-top:0;mso-wrap-distance-right:9pt;mso-wrap-distance-bottom:0;mso-position-horizontal:absolute;mso-position-horizontal-relative:text;mso-position-vertical:absolute;mso-position-vertical-relative:text;mso-width-percent:0;mso-width-relative:margin;v-text-anchor:middle" arcsize="10923f" o:gfxdata="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" filled="f" strokecolor="#4472c4 [3204]"/>
+              <v:roundrect w14:anchorId="150E2A1C" id="Rectangle : coins arrondis 12" o:spid="_x0000_s1026" style="position:absolute;margin-left:121.8pt;margin-top:38.4pt;width:3.6pt;height:3.6pt;z-index:251683328;visibility:visible;mso-wrap-style:square;mso-width-percent:0;mso-wrap-distance-left:9pt;mso-wrap-distance-top:0;mso-wrap-distance-right:9pt;mso-wrap-distance-bottom:0;mso-position-horizontal:absolute;mso-position-horizontal-relative:text;mso-position-vertical:absolute;mso-position-vertical-relative:text;mso-width-percent:0;mso-width-relative:margin;v-text-anchor:middle" arcsize="10923f" o:gfxdata="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" filled="f" strokecolor="#4472c4 [3204]"/>
             </w:pict>
           </mc:Fallback>
         </mc:AlternateContent>
@@ -1076,9 +1073,9 @@
               </wp:anchor>
             </w:drawing>
           </mc:Choice>
-          <mc:Fallback xmlns:w16se="http://schemas.microsoft.com/office/word/2015/wordml/symex" xmlns:w16cid="http://schemas.microsoft.com/office/word/2016/wordml/cid" xmlns:w15="http://schemas.microsoft.com/office/word/2012/wordml" xmlns:am3d="http://schemas.microsoft.com/office/drawing/2017/model3d" xmlns:aink="http://schemas.microsoft.com/office/drawing/2016/ink" xmlns:cx8="http://schemas.microsoft.com/office/drawing/2016/5/14/chartex" xmlns:cx7="http://schemas.microsoft.com/office/drawing/2016/5/13/chartex" xmlns:cx6="http://schemas.microsoft.com/office/drawing/2016/5/12/chartex" xmlns:cx5="http://schemas.microsoft.com/office/drawing/2016/5/11/chartex" xmlns:cx4="http://schemas.microsoft.com/office/drawing/2016/5/10/chartex" xmlns:cx3="http://schemas.microsoft.com/office/drawing/2016/5/9/chartex" xmlns:cx2="http://schemas.microsoft.com/office/drawing/2015/10/21/chartex" xmlns:cx1="http://schemas.microsoft.com/office/drawing/2015/9/8/chartex" xmlns:cx="http://schemas.microsoft.com/office/drawing/2014/chartex">
+          <mc:Fallback>
             <w:pict>
-              <v:roundrect w14:anchorId="6914D30E" id="Rectangle : coins arrondis 11" o:spid="_x0000_s1026" style="position:absolute;margin-left:110.9pt;margin-top:38.35pt;width:11.3pt;height:3.6pt;z-index:251673088;visibility:visible;mso-wrap-style:square;mso-wrap-distance-left:9pt;mso-wrap-distance-top:0;mso-wrap-distance-right:9pt;mso-wrap-distance-bottom:0;mso-position-horizontal:absolute;mso-position-horizontal-relative:text;mso-position-vertical:absolute;mso-position-vertical-relative:text;v-text-anchor:middle" arcsize="10923f" o:gfxdata="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" filled="f" strokecolor="#4472c4 [3204]"/>
+              <v:roundrect w14:anchorId="020BB631" id="Rectangle : coins arrondis 11" o:spid="_x0000_s1026" style="position:absolute;margin-left:110.9pt;margin-top:38.35pt;width:11.3pt;height:3.6pt;z-index:251673088;visibility:visible;mso-wrap-style:square;mso-wrap-distance-left:9pt;mso-wrap-distance-top:0;mso-wrap-distance-right:9pt;mso-wrap-distance-bottom:0;mso-position-horizontal:absolute;mso-position-horizontal-relative:text;mso-position-vertical:absolute;mso-position-vertical-relative:text;v-text-anchor:middle" arcsize="10923f" o:gfxdata="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" filled="f" strokecolor="#4472c4 [3204]"/>
             </w:pict>
           </mc:Fallback>
         </mc:AlternateContent>
@@ -1153,9 +1150,9 @@
               </wp:anchor>
             </w:drawing>
           </mc:Choice>
-          <mc:Fallback xmlns:w16se="http://schemas.microsoft.com/office/word/2015/wordml/symex" xmlns:w16cid="http://schemas.microsoft.com/office/word/2016/wordml/cid" xmlns:w15="http://schemas.microsoft.com/office/word/2012/wordml" xmlns:am3d="http://schemas.microsoft.com/office/drawing/2017/model3d" xmlns:aink="http://schemas.microsoft.com/office/drawing/2016/ink" xmlns:cx8="http://schemas.microsoft.com/office/drawing/2016/5/14/chartex" xmlns:cx7="http://schemas.microsoft.com/office/drawing/2016/5/13/chartex" xmlns:cx6="http://schemas.microsoft.com/office/drawing/2016/5/12/chartex" xmlns:cx5="http://schemas.microsoft.com/office/drawing/2016/5/11/chartex" xmlns:cx4="http://schemas.microsoft.com/office/drawing/2016/5/10/chartex" xmlns:cx3="http://schemas.microsoft.com/office/drawing/2016/5/9/chartex" xmlns:cx2="http://schemas.microsoft.com/office/drawing/2015/10/21/chartex" xmlns:cx1="http://schemas.microsoft.com/office/drawing/2015/9/8/chartex" xmlns:cx="http://schemas.microsoft.com/office/drawing/2014/chartex">
+          <mc:Fallback>
             <w:pict>
-              <v:roundrect w14:anchorId="4006E7A0" id="Rectangle : coins arrondis 9" o:spid="_x0000_s1026" style="position:absolute;margin-left:86.5pt;margin-top:38.1pt;width:11.3pt;height:3.6pt;z-index:251646464;visibility:visible;mso-wrap-style:square;mso-wrap-distance-left:9pt;mso-wrap-distance-top:0;mso-wrap-distance-right:9pt;mso-wrap-distance-bottom:0;mso-position-horizontal:absolute;mso-position-horizontal-relative:text;mso-position-vertical:absolute;mso-position-vertical-relative:text;v-text-anchor:middle" arcsize="10923f" o:gfxdata="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" filled="f" strokecolor="#4472c4 [3204]"/>
+              <v:roundrect w14:anchorId="1F8DEA2D" id="Rectangle : coins arrondis 9" o:spid="_x0000_s1026" style="position:absolute;margin-left:86.5pt;margin-top:38.1pt;width:11.3pt;height:3.6pt;z-index:251646464;visibility:visible;mso-wrap-style:square;mso-wrap-distance-left:9pt;mso-wrap-distance-top:0;mso-wrap-distance-right:9pt;mso-wrap-distance-bottom:0;mso-position-horizontal:absolute;mso-position-horizontal-relative:text;mso-position-vertical:absolute;mso-position-vertical-relative:text;v-text-anchor:middle" arcsize="10923f" o:gfxdata="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" filled="f" strokecolor="#4472c4 [3204]"/>
             </w:pict>
           </mc:Fallback>
         </mc:AlternateContent>
@@ -1230,9 +1227,9 @@
               </wp:anchor>
             </w:drawing>
           </mc:Choice>
-          <mc:Fallback xmlns:w16se="http://schemas.microsoft.com/office/word/2015/wordml/symex" xmlns:w16cid="http://schemas.microsoft.com/office/word/2016/wordml/cid" xmlns:w15="http://schemas.microsoft.com/office/word/2012/wordml" xmlns:am3d="http://schemas.microsoft.com/office/drawing/2017/model3d" xmlns:aink="http://schemas.microsoft.com/office/drawing/2016/ink" xmlns:cx8="http://schemas.microsoft.com/office/drawing/2016/5/14/chartex" xmlns:cx7="http://schemas.microsoft.com/office/drawing/2016/5/13/chartex" xmlns:cx6="http://schemas.microsoft.com/office/drawing/2016/5/12/chartex" xmlns:cx5="http://schemas.microsoft.com/office/drawing/2016/5/11/chartex" xmlns:cx4="http://schemas.microsoft.com/office/drawing/2016/5/10/chartex" xmlns:cx3="http://schemas.microsoft.com/office/drawing/2016/5/9/chartex" xmlns:cx2="http://schemas.microsoft.com/office/drawing/2015/10/21/chartex" xmlns:cx1="http://schemas.microsoft.com/office/drawing/2015/9/8/chartex" xmlns:cx="http://schemas.microsoft.com/office/drawing/2014/chartex">
+          <mc:Fallback>
             <w:pict>
-              <v:roundrect w14:anchorId="65EF4F74" id="Rectangle : coins arrondis 8" o:spid="_x0000_s1026" style="position:absolute;margin-left:99.8pt;margin-top:38.3pt;width:11.3pt;height:3.6pt;z-index:251632128;visibility:visible;mso-wrap-style:square;mso-wrap-distance-left:9pt;mso-wrap-distance-top:0;mso-wrap-distance-right:9pt;mso-wrap-distance-bottom:0;mso-position-horizontal:absolute;mso-position-horizontal-relative:text;mso-position-vertical:absolute;mso-position-vertical-relative:text;v-text-anchor:middle" arcsize="10923f" o:gfxdata="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" filled="f" strokecolor="#4472c4 [3204]"/>
+              <v:roundrect w14:anchorId="1519F77E" id="Rectangle : coins arrondis 8" o:spid="_x0000_s1026" style="position:absolute;margin-left:99.8pt;margin-top:38.3pt;width:11.3pt;height:3.6pt;z-index:251632128;visibility:visible;mso-wrap-style:square;mso-wrap-distance-left:9pt;mso-wrap-distance-top:0;mso-wrap-distance-right:9pt;mso-wrap-distance-bottom:0;mso-position-horizontal:absolute;mso-position-horizontal-relative:text;mso-position-vertical:absolute;mso-position-vertical-relative:text;v-text-anchor:middle" arcsize="10923f" o:gfxdata="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" filled="f" strokecolor="#4472c4 [3204]"/>
             </w:pict>
           </mc:Fallback>
         </mc:AlternateContent>
@@ -1258,7 +1255,7 @@
                     <pic:cNvPicPr/>
                   </pic:nvPicPr>
                   <pic:blipFill>
-                    <a:blip r:embed="rId6"/>
+                    <a:blip r:embed="rId5"/>
                     <a:stretch>
                       <a:fillRect/>
                     </a:stretch>
@@ -1330,7 +1327,6 @@
         <w:pStyle w:val="Titre1"/>
       </w:pPr>
       <w:r>
-        <w:lastRenderedPageBreak/>
         <w:t>Designs</w:t>
       </w:r>
     </w:p>
@@ -1424,7 +1420,7 @@
                     </pic:cNvPicPr>
                   </pic:nvPicPr>
                   <pic:blipFill>
-                    <a:blip r:embed="rId7">
+                    <a:blip r:embed="rId6">
                       <a:extLst>
                         <a:ext uri="{28A0092B-C50C-407E-A947-70E740481C1C}">
                           <a14:useLocalDpi xmlns:a14="http://schemas.microsoft.com/office/drawing/2010/main" val="0"/>
@@ -1511,7 +1507,11 @@
         <w:t xml:space="preserve">. It is not user-friendly </w:t>
       </w:r>
       <w:r>
-        <w:t>for an audience and</w:t>
+        <w:t xml:space="preserve">for an audience </w:t>
+      </w:r>
+      <w:r>
+        <w:lastRenderedPageBreak/>
+        <w:t>and</w:t>
       </w:r>
       <w:r>
         <w:t xml:space="preserve"> is not really relevant. The comparison has to be made by our visualization and not</w:t>
@@ -1520,11 +1520,7 @@
         <w:t xml:space="preserve"> </w:t>
       </w:r>
       <w:r>
-        <w:t xml:space="preserve">by the user who has to make (or guess) the difference </w:t>
-      </w:r>
-      <w:r>
-        <w:lastRenderedPageBreak/>
-        <w:t>between t</w:t>
+        <w:t>by the user who has to make (or guess) the difference between t</w:t>
       </w:r>
       <w:r>
         <w:t>w</w:t>
@@ -1577,7 +1573,7 @@
                     </pic:cNvPicPr>
                   </pic:nvPicPr>
                   <pic:blipFill>
-                    <a:blip r:embed="rId8">
+                    <a:blip r:embed="rId7">
                       <a:extLst>
                         <a:ext uri="{28A0092B-C50C-407E-A947-70E740481C1C}">
                           <a14:useLocalDpi xmlns:a14="http://schemas.microsoft.com/office/drawing/2010/main" val="0"/>
@@ -1915,7 +1911,11 @@
       </w:r>
       <w:proofErr w:type="spellEnd"/>
       <w:r>
-        <w:t xml:space="preserve">/ha and population count per pixel. Thus we had in total 20 possible map visualization.  </w:t>
+        <w:t xml:space="preserve">/ha </w:t>
+      </w:r>
+      <w:r>
+        <w:lastRenderedPageBreak/>
+        <w:t xml:space="preserve">and population count per pixel. Thus we had in total 20 possible map visualization.  </w:t>
       </w:r>
     </w:p>
     <w:p>
@@ -1969,7 +1969,6 @@
     </w:p>
     <w:p>
       <w:r>
-        <w:lastRenderedPageBreak/>
         <w:tab/>
         <w:t>2. How to visualize the data</w:t>
       </w:r>
@@ -2019,7 +2018,7 @@
                     </pic:cNvPicPr>
                   </pic:nvPicPr>
                   <pic:blipFill>
-                    <a:blip r:embed="rId9">
+                    <a:blip r:embed="rId8">
                       <a:extLst>
                         <a:ext uri="{28A0092B-C50C-407E-A947-70E740481C1C}">
                           <a14:useLocalDpi xmlns:a14="http://schemas.microsoft.com/office/drawing/2010/main" val="0"/>
@@ -2196,6 +2195,7 @@
         <w:jc w:val="both"/>
       </w:pPr>
       <w:r>
+        <w:lastRenderedPageBreak/>
         <w:t>In that case,</w:t>
       </w:r>
       <w:r>
@@ -2207,7 +2207,15 @@
       </w:r>
       <w:proofErr w:type="spellEnd"/>
       <w:r>
-        <w:t xml:space="preserve"> api (free until 50 000 visits/month) with Mercator map. The Mercator map is not most efficient because it distorts the size of objects as the latitude increases from the Equator to the poles but is relevant for worldwide overview.</w:t>
+        <w:t xml:space="preserve"> </w:t>
+      </w:r>
+      <w:proofErr w:type="spellStart"/>
+      <w:r>
+        <w:t>api</w:t>
+      </w:r>
+      <w:proofErr w:type="spellEnd"/>
+      <w:r>
+        <w:t xml:space="preserve"> (free until 50 000 visits/month) with Mercator map. The Mercator map is not most efficient because it distorts the size of objects as the latitude increases from the Equator to the poles but is relevant for worldwide overview.</w:t>
       </w:r>
       <w:r>
         <w:t xml:space="preserve"> </w:t>
@@ -2242,7 +2250,6 @@
           <w:noProof/>
           <w:lang w:val="fr-FR" w:eastAsia="fr-FR"/>
         </w:rPr>
-        <w:lastRenderedPageBreak/>
         <w:drawing>
           <wp:anchor distT="0" distB="0" distL="114300" distR="114300" simplePos="0" relativeHeight="251696640" behindDoc="0" locked="0" layoutInCell="1" allowOverlap="1" wp14:anchorId="15F0A249" wp14:editId="1FACBA09">
             <wp:simplePos x="0" y="0"/>
@@ -2277,7 +2284,7 @@
                     </pic:cNvPicPr>
                   </pic:nvPicPr>
                   <pic:blipFill>
-                    <a:blip r:embed="rId10">
+                    <a:blip r:embed="rId9">
                       <a:extLst>
                         <a:ext uri="{28A0092B-C50C-407E-A947-70E740481C1C}">
                           <a14:useLocalDpi xmlns:a14="http://schemas.microsoft.com/office/drawing/2010/main" val="0"/>
@@ -2472,7 +2479,7 @@
                     </pic:cNvPicPr>
                   </pic:nvPicPr>
                   <pic:blipFill>
-                    <a:blip r:embed="rId11">
+                    <a:blip r:embed="rId10">
                       <a:extLst>
                         <a:ext uri="{28A0092B-C50C-407E-A947-70E740481C1C}">
                           <a14:useLocalDpi xmlns:a14="http://schemas.microsoft.com/office/drawing/2010/main" val="0"/>
@@ -2643,7 +2650,6 @@
           <w:noProof/>
           <w:lang w:val="fr-FR" w:eastAsia="fr-FR"/>
         </w:rPr>
-        <w:lastRenderedPageBreak/>
         <w:drawing>
           <wp:anchor distT="0" distB="0" distL="114300" distR="114300" simplePos="0" relativeHeight="251698688" behindDoc="0" locked="0" layoutInCell="1" allowOverlap="1" wp14:anchorId="753DCF99" wp14:editId="3FC7B20E">
             <wp:simplePos x="0" y="0"/>
@@ -2678,7 +2684,7 @@
                     </pic:cNvPicPr>
                   </pic:nvPicPr>
                   <pic:blipFill>
-                    <a:blip r:embed="rId12">
+                    <a:blip r:embed="rId11">
                       <a:extLst>
                         <a:ext uri="{28A0092B-C50C-407E-A947-70E740481C1C}">
                           <a14:useLocalDpi xmlns:a14="http://schemas.microsoft.com/office/drawing/2010/main" val="0"/>
@@ -2804,11 +2810,11 @@
         <w:t>useful</w:t>
       </w:r>
       <w:r>
-        <w:t xml:space="preserve"> (search for location, full screen mode</w:t>
+        <w:t xml:space="preserve"> (search for location, full screen </w:t>
       </w:r>
       <w:proofErr w:type="gramStart"/>
       <w:r>
-        <w:t>, ..</w:t>
+        <w:t>mode, ..</w:t>
       </w:r>
       <w:proofErr w:type="gramEnd"/>
       <w:r>
@@ -2824,13 +2830,19 @@
         <w:t>t</w:t>
       </w:r>
       <w:r>
-        <w:t xml:space="preserve"> from the data reduction we made and to keep regional overviews. Indeed our data contains predicted scenario not ground </w:t>
+        <w:t xml:space="preserve"> from the data reduction we made and to keep regional overviews. </w:t>
       </w:r>
       <w:proofErr w:type="gramStart"/>
       <w:r>
+        <w:t>Indeed</w:t>
+      </w:r>
+      <w:proofErr w:type="gramEnd"/>
+      <w:r>
+        <w:t xml:space="preserve"> our data contains predicted scenario not ground </w:t>
+      </w:r>
+      <w:r>
         <w:t>truth,</w:t>
       </w:r>
-      <w:proofErr w:type="gramEnd"/>
       <w:r>
         <w:t xml:space="preserve"> this is why we can set a precision threshold.</w:t>
       </w:r>
@@ -2848,6 +2860,7 @@
         <w:jc w:val="both"/>
       </w:pPr>
       <w:r>
+        <w:lastRenderedPageBreak/>
         <w:t xml:space="preserve">On the right side, there is user interface </w:t>
       </w:r>
       <w:r>
@@ -2884,11 +2897,7 @@
       </w:r>
       <w:proofErr w:type="spellEnd"/>
       <w:r>
-        <w:t xml:space="preserve"> can be either researchers (Stanford users for </w:t>
-      </w:r>
-      <w:r>
-        <w:lastRenderedPageBreak/>
-        <w:t>example) or common users that do not have strong knowle</w:t>
+        <w:t xml:space="preserve"> can be either researchers (Stanford users for example) or common users that do not have strong knowle</w:t>
       </w:r>
       <w:r>
         <w:t xml:space="preserve">dge in the data visualized. </w:t>
@@ -2947,21 +2956,43 @@
     </w:p>
     <w:p>
       <w:pPr>
-        <w:jc w:val="both"/>
-      </w:pPr>
-    </w:p>
-    <w:p>
-      <w:pPr>
-        <w:jc w:val="both"/>
-      </w:pPr>
+        <w:ind w:firstLine="708"/>
+      </w:pPr>
+      <w:r>
+        <w:t>5</w:t>
+      </w:r>
+      <w:r>
+        <w:t xml:space="preserve">. </w:t>
+      </w:r>
+      <w:r>
+        <w:t>Popup : How to use</w:t>
+      </w:r>
+      <w:bookmarkStart w:id="0" w:name="_GoBack"/>
+      <w:bookmarkEnd w:id="0"/>
+    </w:p>
+    <w:p>
+      <w:r>
+        <w:t xml:space="preserve">In order to let the users clearly understand the different parameters and visualization we decided to create a ‘How </w:t>
+      </w:r>
       <w:proofErr w:type="spellStart"/>
       <w:r>
-        <w:rPr>
-          <w:highlight w:val="green"/>
-        </w:rPr>
-        <w:t>TODODODODOOD</w:t>
+        <w:t>tu</w:t>
       </w:r>
       <w:proofErr w:type="spellEnd"/>
+      <w:r>
+        <w:t xml:space="preserve"> use’ pop-up which will appear to guide the user. Additionally, this help is accessible at anytime from the website, by clicking the dedicated ‘Help’ button. Then, in this popup, we are explaining quickly the goals of the visualization and introducing the different models and features. After reading this </w:t>
+      </w:r>
+      <w:proofErr w:type="spellStart"/>
+      <w:r>
+        <w:t>paragraps</w:t>
+      </w:r>
+      <w:proofErr w:type="spellEnd"/>
+      <w:r>
+        <w:t>, we let the user the choice to read a bit further about the models and the features in our dedicated page, or to proceed with the visualization. Finally, to help the user with the implementation of our maps, we provided some quick steps to</w:t>
+      </w:r>
+      <w:r>
+        <w:t xml:space="preserve"> guide him through the different parameter’s choices, and the possibilities with the map. In addition to the written explained steps, we provided two animated images to have an overview of the parameters, and the map results. </w:t>
+      </w:r>
     </w:p>
     <w:p/>
     <w:p>
@@ -2969,6 +3000,7 @@
         <w:pStyle w:val="Titre1"/>
       </w:pPr>
       <w:r>
+        <w:lastRenderedPageBreak/>
         <w:t>Implementation</w:t>
       </w:r>
     </w:p>
@@ -3162,22 +3194,75 @@
       </w:r>
       <w:proofErr w:type="spellEnd"/>
       <w:r>
-        <w:t xml:space="preserve"> files contain several properties (calories, population</w:t>
+        <w:t xml:space="preserve"> files contain several properties (calories, </w:t>
       </w:r>
       <w:proofErr w:type="gramStart"/>
       <w:r>
-        <w:t>, ..</w:t>
+        <w:t>population, ..</w:t>
       </w:r>
       <w:proofErr w:type="gramEnd"/>
       <w:r>
         <w:t>)</w:t>
       </w:r>
       <w:r>
-        <w:t xml:space="preserve">, and thus we can display the data as an layer over </w:t>
-      </w:r>
+        <w:t>, and thus we can display the data as an layer over the map. Layers can be easily add and remove once the source file has been loaded.</w:t>
+      </w:r>
+    </w:p>
+    <w:p>
+      <w:pPr>
+        <w:pStyle w:val="Sansinterligne"/>
+        <w:jc w:val="both"/>
+      </w:pPr>
+      <w:r>
+        <w:t xml:space="preserve">This comes to one of our biggest problem: size of our data files. Indeed, even after data processing and reduction, each file is </w:t>
+      </w:r>
+      <w:proofErr w:type="gramStart"/>
+      <w:r>
+        <w:t xml:space="preserve">around </w:t>
+      </w:r>
+      <w:r>
+        <w:t xml:space="preserve"> </w:t>
+      </w:r>
+      <w:r>
+        <w:t>40</w:t>
+      </w:r>
+      <w:proofErr w:type="gramEnd"/>
+      <w:r>
+        <w:t>MB. Each time the user change</w:t>
+      </w:r>
+      <w:r>
+        <w:t>s</w:t>
+      </w:r>
+      <w:r>
+        <w:t xml:space="preserve"> the scenario, we have the remove the previous source and bind the new file as the new map’s source, and it takes time. The solution would have been to store those data in the user’s session storage. But </w:t>
+      </w:r>
+      <w:r>
+        <w:t>we can not do since the user session or local storage are limited to 5MB.</w:t>
+      </w:r>
+    </w:p>
+    <w:p>
+      <w:pPr>
+        <w:pStyle w:val="Sansinterligne"/>
+        <w:jc w:val="both"/>
+      </w:pPr>
+    </w:p>
+    <w:p>
+      <w:pPr>
+        <w:pStyle w:val="Sansinterligne"/>
+        <w:jc w:val="both"/>
+      </w:pPr>
+      <w:r>
+        <w:t>This remains one of the main drawbacks of our visualization. We did not found a proper solution to solve that. We though about reducing even more the number of datapoints and thus the size of the file, but if we take to much average, there are no more differences between scenarios and consequently no more comparison.</w:t>
+      </w:r>
+    </w:p>
+    <w:p>
+      <w:pPr>
+        <w:pStyle w:val="Sansinterligne"/>
+        <w:jc w:val="both"/>
+      </w:pPr>
       <w:r>
         <w:lastRenderedPageBreak/>
-        <w:t>the map. Layers can be easily add and remove once the source file has been loaded.</w:t>
+        <w:t>Another way around to proceed was to compute the differences between scenarios and parameters. But this brings to us to have the same amount of data.</w:t>
       </w:r>
     </w:p>
     <w:p>
@@ -3186,102 +3271,14 @@
         <w:jc w:val="both"/>
       </w:pPr>
       <w:r>
-        <w:t xml:space="preserve">This comes to one of our biggest problem: size of our data files. Indeed, even after data processing and reduction, each file is </w:t>
-      </w:r>
-      <w:proofErr w:type="gramStart"/>
-      <w:r>
-        <w:t xml:space="preserve">around </w:t>
-      </w:r>
-      <w:r>
-        <w:t xml:space="preserve"> </w:t>
-      </w:r>
-      <w:r>
-        <w:t>40MB</w:t>
-      </w:r>
-      <w:proofErr w:type="gramEnd"/>
-      <w:r>
-        <w:t>. Each time the user change</w:t>
-      </w:r>
-      <w:r>
-        <w:t>s</w:t>
-      </w:r>
-      <w:r>
-        <w:t xml:space="preserve"> the scenario, we have the remove the previous source and bind the new file as the new map’s source, and it takes time. The solution would have been to store those data in the user’s session storage. But </w:t>
-      </w:r>
-      <w:r>
-        <w:t xml:space="preserve">we </w:t>
-      </w:r>
-      <w:proofErr w:type="gramStart"/>
-      <w:r>
-        <w:t>can not</w:t>
-      </w:r>
-      <w:proofErr w:type="gramEnd"/>
-      <w:r>
-        <w:t xml:space="preserve"> do since the user session or local storage are limited to 5MB.</w:t>
-      </w:r>
-    </w:p>
-    <w:p>
-      <w:pPr>
-        <w:pStyle w:val="Sansinterligne"/>
-        <w:jc w:val="both"/>
-      </w:pPr>
-    </w:p>
-    <w:p>
-      <w:pPr>
-        <w:pStyle w:val="Sansinterligne"/>
-        <w:jc w:val="both"/>
-      </w:pPr>
-      <w:r>
-        <w:t xml:space="preserve">This remains one of the main drawbacks of our visualization. We did not found a proper solution to solve that. We though about reducing even more the number of </w:t>
-      </w:r>
-      <w:proofErr w:type="spellStart"/>
-      <w:r>
-        <w:t>datapoints</w:t>
-      </w:r>
-      <w:proofErr w:type="spellEnd"/>
-      <w:r>
-        <w:t xml:space="preserve"> and thus the size of the file, but if we take </w:t>
-      </w:r>
-      <w:proofErr w:type="gramStart"/>
-      <w:r>
-        <w:t>to</w:t>
-      </w:r>
-      <w:proofErr w:type="gramEnd"/>
-      <w:r>
-        <w:t xml:space="preserve"> much average, there are no more differences between scenarios and consequently no more comparison.</w:t>
-      </w:r>
-    </w:p>
-    <w:p>
-      <w:pPr>
-        <w:pStyle w:val="Sansinterligne"/>
-        <w:jc w:val="both"/>
-      </w:pPr>
-      <w:r>
-        <w:t>Another way around to proceed was to compute the differences between scenarios and parameters. But this brings to us to have the same amount of data.</w:t>
-      </w:r>
-    </w:p>
-    <w:p>
-      <w:pPr>
-        <w:pStyle w:val="Sansinterligne"/>
-        <w:jc w:val="both"/>
-      </w:pPr>
-      <w:r>
         <w:br/>
       </w:r>
       <w:r>
         <w:rPr>
           <w:highlight w:val="green"/>
         </w:rPr>
-        <w:t xml:space="preserve">A </w:t>
-      </w:r>
-      <w:proofErr w:type="gramStart"/>
-      <w:r>
-        <w:rPr>
-          <w:highlight w:val="green"/>
-        </w:rPr>
-        <w:t>COMPLETER</w:t>
-      </w:r>
-      <w:proofErr w:type="gramEnd"/>
+        <w:t>A COMPLETER</w:t>
+      </w:r>
     </w:p>
     <w:p>
       <w:pPr>
@@ -3297,10 +3294,7 @@
       </w:pPr>
     </w:p>
     <w:p/>
-    <w:p>
-      <w:bookmarkStart w:id="0" w:name="_GoBack"/>
-      <w:bookmarkEnd w:id="0"/>
-    </w:p>
+    <w:p/>
     <w:p/>
     <w:p/>
     <w:p/>
@@ -3316,8 +3310,8 @@
 </file>
 
 <file path=word/numbering.xml><?xml version="1.0" encoding="utf-8"?>
-<w:numbering xmlns:wpc="http://schemas.microsoft.com/office/word/2010/wordprocessingCanvas" xmlns:mo="http://schemas.microsoft.com/office/mac/office/2008/main" xmlns:mc="http://schemas.openxmlformats.org/markup-compatibility/2006" xmlns:mv="urn:schemas-microsoft-com:mac:vml" xmlns:o="urn:schemas-microsoft-com:office:office" xmlns:r="http://schemas.openxmlformats.org/officeDocument/2006/relationships" xmlns:m="http://schemas.openxmlformats.org/officeDocument/2006/math" xmlns:v="urn:schemas-microsoft-com:vml" xmlns:wp14="http://schemas.microsoft.com/office/word/2010/wordprocessingDrawing" xmlns:wp="http://schemas.openxmlformats.org/drawingml/2006/wordprocessingDrawing" xmlns:w10="urn:schemas-microsoft-com:office:word" xmlns:w="http://schemas.openxmlformats.org/wordprocessingml/2006/main" xmlns:w14="http://schemas.microsoft.com/office/word/2010/wordml" xmlns:wpg="http://schemas.microsoft.com/office/word/2010/wordprocessingGroup" xmlns:wpi="http://schemas.microsoft.com/office/word/2010/wordprocessingInk" xmlns:wne="http://schemas.microsoft.com/office/word/2006/wordml" xmlns:wps="http://schemas.microsoft.com/office/word/2010/wordprocessingShape" mc:Ignorable="w14 wp14">
-  <w:abstractNum w:abstractNumId="0">
+<w:numbering xmlns:wpc="http://schemas.microsoft.com/office/word/2010/wordprocessingCanvas" xmlns:cx="http://schemas.microsoft.com/office/drawing/2014/chartex" xmlns:cx1="http://schemas.microsoft.com/office/drawing/2015/9/8/chartex" xmlns:cx2="http://schemas.microsoft.com/office/drawing/2015/10/21/chartex" xmlns:cx3="http://schemas.microsoft.com/office/drawing/2016/5/9/chartex" xmlns:cx4="http://schemas.microsoft.com/office/drawing/2016/5/10/chartex" xmlns:cx5="http://schemas.microsoft.com/office/drawing/2016/5/11/chartex" xmlns:cx6="http://schemas.microsoft.com/office/drawing/2016/5/12/chartex" xmlns:cx7="http://schemas.microsoft.com/office/drawing/2016/5/13/chartex" xmlns:cx8="http://schemas.microsoft.com/office/drawing/2016/5/14/chartex" xmlns:mc="http://schemas.openxmlformats.org/markup-compatibility/2006" xmlns:aink="http://schemas.microsoft.com/office/drawing/2016/ink" xmlns:am3d="http://schemas.microsoft.com/office/drawing/2017/model3d" xmlns:o="urn:schemas-microsoft-com:office:office" xmlns:r="http://schemas.openxmlformats.org/officeDocument/2006/relationships" xmlns:m="http://schemas.openxmlformats.org/officeDocument/2006/math" xmlns:v="urn:schemas-microsoft-com:vml" xmlns:wp14="http://schemas.microsoft.com/office/word/2010/wordprocessingDrawing" xmlns:wp="http://schemas.openxmlformats.org/drawingml/2006/wordprocessingDrawing" xmlns:w10="urn:schemas-microsoft-com:office:word" xmlns:w="http://schemas.openxmlformats.org/wordprocessingml/2006/main" xmlns:w14="http://schemas.microsoft.com/office/word/2010/wordml" xmlns:w15="http://schemas.microsoft.com/office/word/2012/wordml" xmlns:w16cid="http://schemas.microsoft.com/office/word/2016/wordml/cid" xmlns:w16se="http://schemas.microsoft.com/office/word/2015/wordml/symex" xmlns:wpg="http://schemas.microsoft.com/office/word/2010/wordprocessingGroup" xmlns:wpi="http://schemas.microsoft.com/office/word/2010/wordprocessingInk" xmlns:wne="http://schemas.microsoft.com/office/word/2006/wordml" xmlns:wps="http://schemas.microsoft.com/office/word/2010/wordprocessingShape" mc:Ignorable="w14 w15 w16se w16cid wp14">
+  <w:abstractNum w:abstractNumId="0" w15:restartNumberingAfterBreak="0">
     <w:nsid w:val="05FB0E3D"/>
     <w:multiLevelType w:val="hybridMultilevel"/>
     <w:tmpl w:val="E1AC05EA"/>
@@ -3430,7 +3424,7 @@
       </w:rPr>
     </w:lvl>
   </w:abstractNum>
-  <w:abstractNum w:abstractNumId="1">
+  <w:abstractNum w:abstractNumId="1" w15:restartNumberingAfterBreak="0">
     <w:nsid w:val="091D44B5"/>
     <w:multiLevelType w:val="hybridMultilevel"/>
     <w:tmpl w:val="439AB870"/>
@@ -3543,7 +3537,7 @@
       </w:rPr>
     </w:lvl>
   </w:abstractNum>
-  <w:abstractNum w:abstractNumId="2">
+  <w:abstractNum w:abstractNumId="2" w15:restartNumberingAfterBreak="0">
     <w:nsid w:val="12BE36E8"/>
     <w:multiLevelType w:val="hybridMultilevel"/>
     <w:tmpl w:val="3B6E5AE0"/>
@@ -3655,7 +3649,7 @@
       </w:rPr>
     </w:lvl>
   </w:abstractNum>
-  <w:abstractNum w:abstractNumId="3">
+  <w:abstractNum w:abstractNumId="3" w15:restartNumberingAfterBreak="0">
     <w:nsid w:val="15E77ABE"/>
     <w:multiLevelType w:val="hybridMultilevel"/>
     <w:tmpl w:val="D31EB318"/>
@@ -3741,7 +3735,7 @@
       </w:pPr>
     </w:lvl>
   </w:abstractNum>
-  <w:abstractNum w:abstractNumId="4">
+  <w:abstractNum w:abstractNumId="4" w15:restartNumberingAfterBreak="0">
     <w:nsid w:val="1BC218A3"/>
     <w:multiLevelType w:val="hybridMultilevel"/>
     <w:tmpl w:val="9FD88922"/>
@@ -3827,7 +3821,7 @@
       </w:pPr>
     </w:lvl>
   </w:abstractNum>
-  <w:abstractNum w:abstractNumId="5">
+  <w:abstractNum w:abstractNumId="5" w15:restartNumberingAfterBreak="0">
     <w:nsid w:val="1C0B112A"/>
     <w:multiLevelType w:val="hybridMultilevel"/>
     <w:tmpl w:val="6E10EE30"/>
@@ -3913,7 +3907,7 @@
       </w:pPr>
     </w:lvl>
   </w:abstractNum>
-  <w:abstractNum w:abstractNumId="6">
+  <w:abstractNum w:abstractNumId="6" w15:restartNumberingAfterBreak="0">
     <w:nsid w:val="4EEF64FF"/>
     <w:multiLevelType w:val="hybridMultilevel"/>
     <w:tmpl w:val="D31EB318"/>
@@ -3999,7 +3993,7 @@
       </w:pPr>
     </w:lvl>
   </w:abstractNum>
-  <w:abstractNum w:abstractNumId="7">
+  <w:abstractNum w:abstractNumId="7" w15:restartNumberingAfterBreak="0">
     <w:nsid w:val="796E4779"/>
     <w:multiLevelType w:val="hybridMultilevel"/>
     <w:tmpl w:val="52BECF52"/>
@@ -4139,7 +4133,7 @@
 </file>
 
 <file path=word/styles.xml><?xml version="1.0" encoding="utf-8"?>
-<w:styles xmlns:mc="http://schemas.openxmlformats.org/markup-compatibility/2006" xmlns:r="http://schemas.openxmlformats.org/officeDocument/2006/relationships" xmlns:w="http://schemas.openxmlformats.org/wordprocessingml/2006/main" xmlns:w14="http://schemas.microsoft.com/office/word/2010/wordml" mc:Ignorable="w14">
+<w:styles xmlns:mc="http://schemas.openxmlformats.org/markup-compatibility/2006" xmlns:r="http://schemas.openxmlformats.org/officeDocument/2006/relationships" xmlns:w="http://schemas.openxmlformats.org/wordprocessingml/2006/main" xmlns:w14="http://schemas.microsoft.com/office/word/2010/wordml" xmlns:w15="http://schemas.microsoft.com/office/word/2012/wordml" xmlns:w16cid="http://schemas.microsoft.com/office/word/2016/wordml/cid" xmlns:w16se="http://schemas.microsoft.com/office/word/2015/wordml/symex" mc:Ignorable="w14 w15 w16se w16cid">
   <w:docDefaults>
     <w:rPrDefault>
       <w:rPr>
@@ -4155,594 +4149,377 @@
       </w:pPr>
     </w:pPrDefault>
   </w:docDefaults>
-  <w:latentStyles w:defLockedState="0" w:defUIPriority="99" w:defSemiHidden="1" w:defUnhideWhenUsed="1" w:defQFormat="0" w:count="276">
-    <w:lsdException w:name="Normal" w:semiHidden="0" w:uiPriority="0" w:unhideWhenUsed="0" w:qFormat="1"/>
-    <w:lsdException w:name="heading 1" w:semiHidden="0" w:uiPriority="9" w:unhideWhenUsed="0" w:qFormat="1"/>
-    <w:lsdException w:name="heading 2" w:uiPriority="9" w:qFormat="1"/>
-    <w:lsdException w:name="heading 3" w:uiPriority="9" w:qFormat="1"/>
-    <w:lsdException w:name="heading 4" w:uiPriority="9" w:qFormat="1"/>
-    <w:lsdException w:name="heading 5" w:uiPriority="9" w:qFormat="1"/>
-    <w:lsdException w:name="heading 6" w:uiPriority="9" w:qFormat="1"/>
-    <w:lsdException w:name="heading 7" w:uiPriority="9" w:qFormat="1"/>
-    <w:lsdException w:name="heading 8" w:uiPriority="9" w:qFormat="1"/>
-    <w:lsdException w:name="heading 9" w:uiPriority="9" w:qFormat="1"/>
-    <w:lsdException w:name="toc 1" w:uiPriority="39"/>
-    <w:lsdException w:name="toc 2" w:uiPriority="39"/>
-    <w:lsdException w:name="toc 3" w:uiPriority="39"/>
-    <w:lsdException w:name="toc 4" w:uiPriority="39"/>
-    <w:lsdException w:name="toc 5" w:uiPriority="39"/>
-    <w:lsdException w:name="toc 6" w:uiPriority="39"/>
-    <w:lsdException w:name="toc 7" w:uiPriority="39"/>
-    <w:lsdException w:name="toc 8" w:uiPriority="39"/>
-    <w:lsdException w:name="toc 9" w:uiPriority="39"/>
-    <w:lsdException w:name="caption" w:uiPriority="35" w:qFormat="1"/>
-    <w:lsdException w:name="Title" w:semiHidden="0" w:uiPriority="10" w:unhideWhenUsed="0" w:qFormat="1"/>
-    <w:lsdException w:name="Default Paragraph Font" w:uiPriority="1"/>
-    <w:lsdException w:name="Subtitle" w:semiHidden="0" w:uiPriority="11" w:unhideWhenUsed="0" w:qFormat="1"/>
-    <w:lsdException w:name="Strong" w:semiHidden="0" w:uiPriority="22" w:unhideWhenUsed="0" w:qFormat="1"/>
-    <w:lsdException w:name="Emphasis" w:semiHidden="0" w:uiPriority="20" w:unhideWhenUsed="0" w:qFormat="1"/>
-    <w:lsdException w:name="Table Grid" w:semiHidden="0" w:uiPriority="39" w:unhideWhenUsed="0"/>
-    <w:lsdException w:name="Note Level 1" w:semiHidden="0" w:unhideWhenUsed="0"/>
-    <w:lsdException w:name="Note Level 2" w:semiHidden="0" w:unhideWhenUsed="0"/>
-    <w:lsdException w:name="Note Level 3" w:semiHidden="0" w:unhideWhenUsed="0"/>
-    <w:lsdException w:name="Note Level 4" w:semiHidden="0" w:unhideWhenUsed="0"/>
-    <w:lsdException w:name="Note Level 5" w:semiHidden="0" w:unhideWhenUsed="0"/>
-    <w:lsdException w:name="Note Level 6" w:semiHidden="0" w:unhideWhenUsed="0"/>
-    <w:lsdException w:name="Note Level 7" w:semiHidden="0" w:unhideWhenUsed="0"/>
-    <w:lsdException w:name="Note Level 8" w:semiHidden="0" w:unhideWhenUsed="0"/>
-    <w:lsdException w:name="Note Level 9" w:semiHidden="0" w:unhideWhenUsed="0"/>
-    <w:lsdException w:name="Placeholder Text" w:unhideWhenUsed="0"/>
-    <w:lsdException w:name="No Spacing" w:semiHidden="0" w:uiPriority="1" w:unhideWhenUsed="0" w:qFormat="1"/>
-    <w:lsdException w:name="Light Shading" w:semiHidden="0" w:uiPriority="60" w:unhideWhenUsed="0"/>
-    <w:lsdException w:name="Light List" w:semiHidden="0" w:uiPriority="61" w:unhideWhenUsed="0"/>
-    <w:lsdException w:name="Light Grid" w:semiHidden="0" w:uiPriority="62" w:unhideWhenUsed="0"/>
-    <w:lsdException w:name="Medium Shading 1" w:semiHidden="0" w:uiPriority="63" w:unhideWhenUsed="0"/>
-    <w:lsdException w:name="Medium Shading 2" w:semiHidden="0" w:uiPriority="64" w:unhideWhenUsed="0"/>
-    <w:lsdException w:name="Medium List 1" w:semiHidden="0" w:uiPriority="65" w:unhideWhenUsed="0"/>
-    <w:lsdException w:name="Medium List 2" w:semiHidden="0" w:uiPriority="66" w:unhideWhenUsed="0"/>
-    <w:lsdException w:name="Medium Grid 1" w:semiHidden="0" w:uiPriority="67" w:unhideWhenUsed="0"/>
-    <w:lsdException w:name="Medium Grid 2" w:semiHidden="0" w:uiPriority="68" w:unhideWhenUsed="0"/>
-    <w:lsdException w:name="Medium Grid 3" w:semiHidden="0" w:uiPriority="69" w:unhideWhenUsed="0"/>
-    <w:lsdException w:name="Dark List" w:semiHidden="0" w:uiPriority="70" w:unhideWhenUsed="0"/>
-    <w:lsdException w:name="Colorful Shading" w:semiHidden="0" w:uiPriority="71" w:unhideWhenUsed="0"/>
-    <w:lsdException w:name="Colorful List" w:semiHidden="0" w:uiPriority="72" w:unhideWhenUsed="0"/>
-    <w:lsdException w:name="Colorful Grid" w:semiHidden="0" w:uiPriority="73" w:unhideWhenUsed="0"/>
-    <w:lsdException w:name="Light Shading Accent 1" w:semiHidden="0" w:uiPriority="60" w:unhideWhenUsed="0"/>
-    <w:lsdException w:name="Light List Accent 1" w:semiHidden="0" w:uiPriority="61" w:unhideWhenUsed="0"/>
-    <w:lsdException w:name="Light Grid Accent 1" w:semiHidden="0" w:uiPriority="62" w:unhideWhenUsed="0"/>
-    <w:lsdException w:name="Medium Shading 1 Accent 1" w:semiHidden="0" w:uiPriority="63" w:unhideWhenUsed="0"/>
-    <w:lsdException w:name="Medium Shading 2 Accent 1" w:semiHidden="0" w:uiPriority="64" w:unhideWhenUsed="0"/>
-    <w:lsdException w:name="Medium List 1 Accent 1" w:semiHidden="0" w:uiPriority="65" w:unhideWhenUsed="0"/>
-    <w:lsdException w:name="Revision" w:unhideWhenUsed="0"/>
-    <w:lsdException w:name="List Paragraph" w:semiHidden="0" w:uiPriority="34" w:unhideWhenUsed="0" w:qFormat="1"/>
-    <w:lsdException w:name="Quote" w:semiHidden="0" w:uiPriority="29" w:unhideWhenUsed="0" w:qFormat="1"/>
-    <w:lsdException w:name="Intense Quote" w:semiHidden="0" w:uiPriority="30" w:unhideWhenUsed="0" w:qFormat="1"/>
-    <w:lsdException w:name="Medium List 2 Accent 1" w:semiHidden="0" w:uiPriority="66" w:unhideWhenUsed="0"/>
-    <w:lsdException w:name="Medium Grid 1 Accent 1" w:semiHidden="0" w:uiPriority="67" w:unhideWhenUsed="0"/>
-    <w:lsdException w:name="Medium Grid 2 Accent 1" w:semiHidden="0" w:uiPriority="68" w:unhideWhenUsed="0"/>
-    <w:lsdException w:name="Medium Grid 3 Accent 1" w:semiHidden="0" w:uiPriority="69" w:unhideWhenUsed="0"/>
-    <w:lsdException w:name="Dark List Accent 1" w:semiHidden="0" w:uiPriority="70" w:unhideWhenUsed="0"/>
-    <w:lsdException w:name="Colorful Shading Accent 1" w:semiHidden="0" w:uiPriority="71" w:unhideWhenUsed="0"/>
-    <w:lsdException w:name="Colorful List Accent 1" w:semiHidden="0" w:uiPriority="72" w:unhideWhenUsed="0"/>
-    <w:lsdException w:name="Colorful Grid Accent 1" w:semiHidden="0" w:uiPriority="73" w:unhideWhenUsed="0"/>
-    <w:lsdException w:name="Light Shading Accent 2" w:semiHidden="0" w:uiPriority="60" w:unhideWhenUsed="0"/>
-    <w:lsdException w:name="Light List Accent 2" w:semiHidden="0" w:uiPriority="61" w:unhideWhenUsed="0"/>
-    <w:lsdException w:name="Light Grid Accent 2" w:semiHidden="0" w:uiPriority="62" w:unhideWhenUsed="0"/>
-    <w:lsdException w:name="Medium Shading 1 Accent 2" w:semiHidden="0" w:uiPriority="63" w:unhideWhenUsed="0"/>
-    <w:lsdException w:name="Medium Shading 2 Accent 2" w:semiHidden="0" w:uiPriority="64" w:unhideWhenUsed="0"/>
-    <w:lsdException w:name="Medium List 1 Accent 2" w:semiHidden="0" w:uiPriority="65" w:unhideWhenUsed="0"/>
-    <w:lsdException w:name="Medium List 2 Accent 2" w:semiHidden="0" w:uiPriority="66" w:unhideWhenUsed="0"/>
-    <w:lsdException w:name="Medium Grid 1 Accent 2" w:semiHidden="0" w:uiPriority="67" w:unhideWhenUsed="0"/>
-    <w:lsdException w:name="Medium Grid 2 Accent 2" w:semiHidden="0" w:uiPriority="68" w:unhideWhenUsed="0"/>
-    <w:lsdException w:name="Medium Grid 3 Accent 2" w:semiHidden="0" w:uiPriority="69" w:unhideWhenUsed="0"/>
-    <w:lsdException w:name="Dark List Accent 2" w:semiHidden="0" w:uiPriority="70" w:unhideWhenUsed="0"/>
-    <w:lsdException w:name="Colorful Shading Accent 2" w:semiHidden="0" w:uiPriority="71" w:unhideWhenUsed="0"/>
-    <w:lsdException w:name="Colorful List Accent 2" w:semiHidden="0" w:uiPriority="72" w:unhideWhenUsed="0"/>
-    <w:lsdException w:name="Colorful Grid Accent 2" w:semiHidden="0" w:uiPriority="73" w:unhideWhenUsed="0"/>
-    <w:lsdException w:name="Light Shading Accent 3" w:semiHidden="0" w:uiPriority="60" w:unhideWhenUsed="0"/>
-    <w:lsdException w:name="Light List Accent 3" w:semiHidden="0" w:uiPriority="61" w:unhideWhenUsed="0"/>
-    <w:lsdException w:name="Light Grid Accent 3" w:semiHidden="0" w:uiPriority="62" w:unhideWhenUsed="0"/>
-    <w:lsdException w:name="Medium Shading 1 Accent 3" w:semiHidden="0" w:uiPriority="63" w:unhideWhenUsed="0"/>
-    <w:lsdException w:name="Medium Shading 2 Accent 3" w:semiHidden="0" w:uiPriority="64" w:unhideWhenUsed="0"/>
-    <w:lsdException w:name="Medium List 1 Accent 3" w:semiHidden="0" w:uiPriority="65" w:unhideWhenUsed="0"/>
-    <w:lsdException w:name="Medium List 2 Accent 3" w:semiHidden="0" w:uiPriority="66" w:unhideWhenUsed="0"/>
-    <w:lsdException w:name="Medium Grid 1 Accent 3" w:semiHidden="0" w:uiPriority="67" w:unhideWhenUsed="0"/>
-    <w:lsdException w:name="Medium Grid 2 Accent 3" w:semiHidden="0" w:uiPriority="68" w:unhideWhenUsed="0"/>
-    <w:lsdException w:name="Medium Grid 3 Accent 3" w:semiHidden="0" w:uiPriority="69" w:unhideWhenUsed="0"/>
-    <w:lsdException w:name="Dark List Accent 3" w:semiHidden="0" w:uiPriority="70" w:unhideWhenUsed="0"/>
-    <w:lsdException w:name="Colorful Shading Accent 3" w:semiHidden="0" w:uiPriority="71" w:unhideWhenUsed="0"/>
-    <w:lsdException w:name="Colorful List Accent 3" w:semiHidden="0" w:uiPriority="72" w:unhideWhenUsed="0"/>
-    <w:lsdException w:name="Colorful Grid Accent 3" w:semiHidden="0" w:uiPriority="73" w:unhideWhenUsed="0"/>
-    <w:lsdException w:name="Light Shading Accent 4" w:semiHidden="0" w:uiPriority="60" w:unhideWhenUsed="0"/>
-    <w:lsdException w:name="Light List Accent 4" w:semiHidden="0" w:uiPriority="61" w:unhideWhenUsed="0"/>
-    <w:lsdException w:name="Light Grid Accent 4" w:semiHidden="0" w:uiPriority="62" w:unhideWhenUsed="0"/>
-    <w:lsdException w:name="Medium Shading 1 Accent 4" w:semiHidden="0" w:uiPriority="63" w:unhideWhenUsed="0"/>
-    <w:lsdException w:name="Medium Shading 2 Accent 4" w:semiHidden="0" w:uiPriority="64" w:unhideWhenUsed="0"/>
-    <w:lsdException w:name="Medium List 1 Accent 4" w:semiHidden="0" w:uiPriority="65" w:unhideWhenUsed="0"/>
-    <w:lsdException w:name="Medium List 2 Accent 4" w:semiHidden="0" w:uiPriority="66" w:unhideWhenUsed="0"/>
-    <w:lsdException w:name="Medium Grid 1 Accent 4" w:semiHidden="0" w:uiPriority="67" w:unhideWhenUsed="0"/>
-    <w:lsdException w:name="Medium Grid 2 Accent 4" w:semiHidden="0" w:uiPriority="68" w:unhideWhenUsed="0"/>
-    <w:lsdException w:name="Medium Grid 3 Accent 4" w:semiHidden="0" w:uiPriority="69" w:unhideWhenUsed="0"/>
-    <w:lsdException w:name="Dark List Accent 4" w:semiHidden="0" w:uiPriority="70" w:unhideWhenUsed="0"/>
-    <w:lsdException w:name="Colorful Shading Accent 4" w:semiHidden="0" w:uiPriority="71" w:unhideWhenUsed="0"/>
-    <w:lsdException w:name="Colorful List Accent 4" w:semiHidden="0" w:uiPriority="72" w:unhideWhenUsed="0"/>
-    <w:lsdException w:name="Colorful Grid Accent 4" w:semiHidden="0" w:uiPriority="73" w:unhideWhenUsed="0"/>
-    <w:lsdException w:name="Light Shading Accent 5" w:semiHidden="0" w:uiPriority="60" w:unhideWhenUsed="0"/>
-    <w:lsdException w:name="Light List Accent 5" w:semiHidden="0" w:uiPriority="61" w:unhideWhenUsed="0"/>
-    <w:lsdException w:name="Light Grid Accent 5" w:semiHidden="0" w:uiPriority="62" w:unhideWhenUsed="0"/>
-    <w:lsdException w:name="Medium Shading 1 Accent 5" w:semiHidden="0" w:uiPriority="63" w:unhideWhenUsed="0"/>
-    <w:lsdException w:name="Medium Shading 2 Accent 5" w:semiHidden="0" w:uiPriority="64" w:unhideWhenUsed="0"/>
-    <w:lsdException w:name="Medium List 1 Accent 5" w:semiHidden="0" w:uiPriority="65" w:unhideWhenUsed="0"/>
-    <w:lsdException w:name="Medium List 2 Accent 5" w:semiHidden="0" w:uiPriority="66" w:unhideWhenUsed="0"/>
-    <w:lsdException w:name="Medium Grid 1 Accent 5" w:semiHidden="0" w:uiPriority="67" w:unhideWhenUsed="0"/>
-    <w:lsdException w:name="Medium Grid 2 Accent 5" w:semiHidden="0" w:uiPriority="68" w:unhideWhenUsed="0"/>
-    <w:lsdException w:name="Medium Grid 3 Accent 5" w:semiHidden="0" w:uiPriority="69" w:unhideWhenUsed="0"/>
-    <w:lsdException w:name="Dark List Accent 5" w:semiHidden="0" w:uiPriority="70" w:unhideWhenUsed="0"/>
-    <w:lsdException w:name="Colorful Shading Accent 5" w:semiHidden="0" w:uiPriority="71" w:unhideWhenUsed="0"/>
-    <w:lsdException w:name="Colorful List Accent 5" w:semiHidden="0" w:uiPriority="72" w:unhideWhenUsed="0"/>
-    <w:lsdException w:name="Colorful Grid Accent 5" w:semiHidden="0" w:uiPriority="73" w:unhideWhenUsed="0"/>
-    <w:lsdException w:name="Light Shading Accent 6" w:semiHidden="0" w:uiPriority="60" w:unhideWhenUsed="0"/>
-    <w:lsdException w:name="Light List Accent 6" w:semiHidden="0" w:uiPriority="61" w:unhideWhenUsed="0"/>
-    <w:lsdException w:name="Light Grid Accent 6" w:semiHidden="0" w:uiPriority="62" w:unhideWhenUsed="0"/>
-    <w:lsdException w:name="Medium Shading 1 Accent 6" w:semiHidden="0" w:uiPriority="63" w:unhideWhenUsed="0"/>
-    <w:lsdException w:name="Medium Shading 2 Accent 6" w:semiHidden="0" w:uiPriority="64" w:unhideWhenUsed="0"/>
-    <w:lsdException w:name="Medium List 1 Accent 6" w:semiHidden="0" w:uiPriority="65" w:unhideWhenUsed="0"/>
-    <w:lsdException w:name="Medium List 2 Accent 6" w:semiHidden="0" w:uiPriority="66" w:unhideWhenUsed="0"/>
-    <w:lsdException w:name="Medium Grid 1 Accent 6" w:semiHidden="0" w:uiPriority="67" w:unhideWhenUsed="0"/>
-    <w:lsdException w:name="Medium Grid 2 Accent 6" w:semiHidden="0" w:uiPriority="68" w:unhideWhenUsed="0"/>
-    <w:lsdException w:name="Medium Grid 3 Accent 6" w:semiHidden="0" w:uiPriority="69" w:unhideWhenUsed="0"/>
-    <w:lsdException w:name="Dark List Accent 6" w:semiHidden="0" w:uiPriority="70" w:unhideWhenUsed="0"/>
-    <w:lsdException w:name="Colorful Shading Accent 6" w:semiHidden="0" w:uiPriority="71" w:unhideWhenUsed="0"/>
-    <w:lsdException w:name="Colorful List Accent 6" w:semiHidden="0" w:uiPriority="72" w:unhideWhenUsed="0"/>
-    <w:lsdException w:name="Colorful Grid Accent 6" w:semiHidden="0" w:uiPriority="73" w:unhideWhenUsed="0"/>
-    <w:lsdException w:name="Subtle Emphasis" w:semiHidden="0" w:uiPriority="19" w:unhideWhenUsed="0" w:qFormat="1"/>
-    <w:lsdException w:name="Intense Emphasis" w:semiHidden="0" w:uiPriority="21" w:unhideWhenUsed="0" w:qFormat="1"/>
-    <w:lsdException w:name="Subtle Reference" w:semiHidden="0" w:uiPriority="31" w:unhideWhenUsed="0" w:qFormat="1"/>
-    <w:lsdException w:name="Intense Reference" w:semiHidden="0" w:uiPriority="32" w:unhideWhenUsed="0" w:qFormat="1"/>
-    <w:lsdException w:name="Book Title" w:semiHidden="0" w:uiPriority="33" w:unhideWhenUsed="0" w:qFormat="1"/>
-    <w:lsdException w:name="Bibliography" w:uiPriority="37"/>
-    <w:lsdException w:name="TOC Heading" w:uiPriority="39" w:qFormat="1"/>
-  </w:latentStyles>
-  <w:style w:type="paragraph" w:default="1" w:styleId="Normal">
-    <w:name w:val="Normal"/>
-    <w:qFormat/>
-    <w:rsid w:val="00B55B8F"/>
-    <w:rPr>
-      <w:sz w:val="28"/>
-      <w:lang w:val="en-US"/>
-    </w:rPr>
-  </w:style>
-  <w:style w:type="paragraph" w:styleId="Titre1">
-    <w:name w:val="heading 1"/>
-    <w:basedOn w:val="Normal"/>
-    <w:next w:val="Normal"/>
-    <w:link w:val="Titre1Car"/>
-    <w:uiPriority w:val="9"/>
-    <w:qFormat/>
-    <w:rsid w:val="00043236"/>
-    <w:pPr>
-      <w:keepNext/>
-      <w:keepLines/>
-      <w:spacing w:before="240" w:after="0"/>
-      <w:outlineLvl w:val="0"/>
-    </w:pPr>
-    <w:rPr>
-      <w:rFonts w:asciiTheme="majorHAnsi" w:eastAsiaTheme="majorEastAsia" w:hAnsiTheme="majorHAnsi" w:cstheme="majorBidi"/>
-      <w:color w:val="2F5496" w:themeColor="accent1" w:themeShade="BF"/>
-      <w:sz w:val="32"/>
-      <w:szCs w:val="32"/>
-    </w:rPr>
-  </w:style>
-  <w:style w:type="paragraph" w:styleId="Titre2">
-    <w:name w:val="heading 2"/>
-    <w:basedOn w:val="Normal"/>
-    <w:next w:val="Normal"/>
-    <w:link w:val="Titre2Car"/>
-    <w:uiPriority w:val="9"/>
-    <w:unhideWhenUsed/>
-    <w:qFormat/>
-    <w:rsid w:val="00043236"/>
-    <w:pPr>
-      <w:keepNext/>
-      <w:keepLines/>
-      <w:spacing w:before="40" w:after="0"/>
-      <w:outlineLvl w:val="1"/>
-    </w:pPr>
-    <w:rPr>
-      <w:rFonts w:asciiTheme="majorHAnsi" w:eastAsiaTheme="majorEastAsia" w:hAnsiTheme="majorHAnsi" w:cstheme="majorBidi"/>
-      <w:color w:val="2F5496" w:themeColor="accent1" w:themeShade="BF"/>
-      <w:sz w:val="26"/>
-      <w:szCs w:val="26"/>
-    </w:rPr>
-  </w:style>
-  <w:style w:type="paragraph" w:styleId="Titre3">
-    <w:name w:val="heading 3"/>
-    <w:basedOn w:val="Normal"/>
-    <w:next w:val="Normal"/>
-    <w:link w:val="Titre3Car"/>
-    <w:uiPriority w:val="9"/>
-    <w:unhideWhenUsed/>
-    <w:qFormat/>
-    <w:rsid w:val="00B53835"/>
-    <w:pPr>
-      <w:keepNext/>
-      <w:keepLines/>
-      <w:spacing w:before="200" w:after="0"/>
-      <w:outlineLvl w:val="2"/>
-    </w:pPr>
-    <w:rPr>
-      <w:rFonts w:asciiTheme="majorHAnsi" w:eastAsiaTheme="majorEastAsia" w:hAnsiTheme="majorHAnsi" w:cstheme="majorBidi"/>
-      <w:b/>
-      <w:bCs/>
-      <w:color w:val="4472C4" w:themeColor="accent1"/>
-    </w:rPr>
-  </w:style>
-  <w:style w:type="character" w:default="1" w:styleId="Policepardfaut">
-    <w:name w:val="Default Paragraph Font"/>
-    <w:uiPriority w:val="1"/>
-    <w:semiHidden/>
-    <w:unhideWhenUsed/>
-  </w:style>
-  <w:style w:type="table" w:default="1" w:styleId="TableauNormal">
-    <w:name w:val="Normal Table"/>
-    <w:uiPriority w:val="99"/>
-    <w:semiHidden/>
-    <w:unhideWhenUsed/>
-    <w:tblPr>
-      <w:tblInd w:w="0" w:type="dxa"/>
-      <w:tblCellMar>
-        <w:top w:w="0" w:type="dxa"/>
-        <w:left w:w="108" w:type="dxa"/>
-        <w:bottom w:w="0" w:type="dxa"/>
-        <w:right w:w="108" w:type="dxa"/>
-      </w:tblCellMar>
-    </w:tblPr>
-  </w:style>
-  <w:style w:type="numbering" w:default="1" w:styleId="Aucuneliste">
-    <w:name w:val="No List"/>
-    <w:uiPriority w:val="99"/>
-    <w:semiHidden/>
-    <w:unhideWhenUsed/>
-  </w:style>
-  <w:style w:type="character" w:customStyle="1" w:styleId="Titre1Car">
-    <w:name w:val="Titre 1 Car"/>
-    <w:basedOn w:val="Policepardfaut"/>
-    <w:link w:val="Titre1"/>
-    <w:uiPriority w:val="9"/>
-    <w:rsid w:val="00043236"/>
-    <w:rPr>
-      <w:rFonts w:asciiTheme="majorHAnsi" w:eastAsiaTheme="majorEastAsia" w:hAnsiTheme="majorHAnsi" w:cstheme="majorBidi"/>
-      <w:color w:val="2F5496" w:themeColor="accent1" w:themeShade="BF"/>
-      <w:sz w:val="32"/>
-      <w:szCs w:val="32"/>
-      <w:lang w:val="en-US"/>
-    </w:rPr>
-  </w:style>
-  <w:style w:type="paragraph" w:styleId="Titre">
-    <w:name w:val="Title"/>
-    <w:basedOn w:val="Normal"/>
-    <w:next w:val="Normal"/>
-    <w:link w:val="TitreCar"/>
-    <w:uiPriority w:val="10"/>
-    <w:qFormat/>
-    <w:rsid w:val="00043236"/>
-    <w:pPr>
-      <w:spacing w:after="0" w:line="240" w:lineRule="auto"/>
-      <w:contextualSpacing/>
-    </w:pPr>
-    <w:rPr>
-      <w:rFonts w:asciiTheme="majorHAnsi" w:eastAsiaTheme="majorEastAsia" w:hAnsiTheme="majorHAnsi" w:cstheme="majorBidi"/>
-      <w:spacing w:val="-10"/>
-      <w:kern w:val="28"/>
-      <w:sz w:val="56"/>
-      <w:szCs w:val="56"/>
-    </w:rPr>
-  </w:style>
-  <w:style w:type="character" w:customStyle="1" w:styleId="TitreCar">
-    <w:name w:val="Titre Car"/>
-    <w:basedOn w:val="Policepardfaut"/>
-    <w:link w:val="Titre"/>
-    <w:uiPriority w:val="10"/>
-    <w:rsid w:val="00043236"/>
-    <w:rPr>
-      <w:rFonts w:asciiTheme="majorHAnsi" w:eastAsiaTheme="majorEastAsia" w:hAnsiTheme="majorHAnsi" w:cstheme="majorBidi"/>
-      <w:spacing w:val="-10"/>
-      <w:kern w:val="28"/>
-      <w:sz w:val="56"/>
-      <w:szCs w:val="56"/>
-      <w:lang w:val="en-US"/>
-    </w:rPr>
-  </w:style>
-  <w:style w:type="paragraph" w:styleId="Sous-titre">
-    <w:name w:val="Subtitle"/>
-    <w:basedOn w:val="Normal"/>
-    <w:next w:val="Normal"/>
-    <w:link w:val="Sous-titreCar"/>
-    <w:uiPriority w:val="11"/>
-    <w:qFormat/>
-    <w:rsid w:val="00043236"/>
-    <w:pPr>
-      <w:numPr>
-        <w:ilvl w:val="1"/>
-      </w:numPr>
-    </w:pPr>
-    <w:rPr>
-      <w:rFonts w:eastAsiaTheme="minorEastAsia"/>
-      <w:color w:val="5A5A5A" w:themeColor="text1" w:themeTint="A5"/>
-      <w:spacing w:val="15"/>
-    </w:rPr>
-  </w:style>
-  <w:style w:type="character" w:customStyle="1" w:styleId="Sous-titreCar">
-    <w:name w:val="Sous-titre Car"/>
-    <w:basedOn w:val="Policepardfaut"/>
-    <w:link w:val="Sous-titre"/>
-    <w:uiPriority w:val="11"/>
-    <w:rsid w:val="00043236"/>
-    <w:rPr>
-      <w:rFonts w:eastAsiaTheme="minorEastAsia"/>
-      <w:color w:val="5A5A5A" w:themeColor="text1" w:themeTint="A5"/>
-      <w:spacing w:val="15"/>
-      <w:lang w:val="en-US"/>
-    </w:rPr>
-  </w:style>
-  <w:style w:type="character" w:customStyle="1" w:styleId="Titre2Car">
-    <w:name w:val="Titre 2 Car"/>
-    <w:basedOn w:val="Policepardfaut"/>
-    <w:link w:val="Titre2"/>
-    <w:uiPriority w:val="9"/>
-    <w:rsid w:val="00043236"/>
-    <w:rPr>
-      <w:rFonts w:asciiTheme="majorHAnsi" w:eastAsiaTheme="majorEastAsia" w:hAnsiTheme="majorHAnsi" w:cstheme="majorBidi"/>
-      <w:color w:val="2F5496" w:themeColor="accent1" w:themeShade="BF"/>
-      <w:sz w:val="26"/>
-      <w:szCs w:val="26"/>
-      <w:lang w:val="en-US"/>
-    </w:rPr>
-  </w:style>
-  <w:style w:type="paragraph" w:styleId="Paragraphedeliste">
-    <w:name w:val="List Paragraph"/>
-    <w:basedOn w:val="Normal"/>
-    <w:uiPriority w:val="34"/>
-    <w:qFormat/>
-    <w:rsid w:val="00B53835"/>
-    <w:pPr>
-      <w:spacing w:after="0" w:line="240" w:lineRule="auto"/>
-      <w:ind w:left="720"/>
-      <w:contextualSpacing/>
-    </w:pPr>
-    <w:rPr>
-      <w:rFonts w:eastAsiaTheme="minorEastAsia"/>
-      <w:sz w:val="24"/>
-      <w:szCs w:val="24"/>
-      <w:lang w:val="fr-FR" w:eastAsia="fr-FR"/>
-    </w:rPr>
-  </w:style>
-  <w:style w:type="character" w:customStyle="1" w:styleId="Titre3Car">
-    <w:name w:val="Titre 3 Car"/>
-    <w:basedOn w:val="Policepardfaut"/>
-    <w:link w:val="Titre3"/>
-    <w:uiPriority w:val="9"/>
-    <w:rsid w:val="00B53835"/>
-    <w:rPr>
-      <w:rFonts w:asciiTheme="majorHAnsi" w:eastAsiaTheme="majorEastAsia" w:hAnsiTheme="majorHAnsi" w:cstheme="majorBidi"/>
-      <w:b/>
-      <w:bCs/>
-      <w:color w:val="4472C4" w:themeColor="accent1"/>
-      <w:sz w:val="28"/>
-      <w:lang w:val="en-US"/>
-    </w:rPr>
-  </w:style>
-  <w:style w:type="paragraph" w:styleId="Textedebulles">
-    <w:name w:val="Balloon Text"/>
-    <w:basedOn w:val="Normal"/>
-    <w:link w:val="TextedebullesCar"/>
-    <w:uiPriority w:val="99"/>
-    <w:semiHidden/>
-    <w:unhideWhenUsed/>
-    <w:rsid w:val="00430CC8"/>
-    <w:pPr>
-      <w:spacing w:after="0" w:line="240" w:lineRule="auto"/>
-    </w:pPr>
-    <w:rPr>
-      <w:rFonts w:ascii="Lucida Grande" w:hAnsi="Lucida Grande" w:cs="Lucida Grande"/>
-      <w:sz w:val="18"/>
-      <w:szCs w:val="18"/>
-    </w:rPr>
-  </w:style>
-  <w:style w:type="character" w:customStyle="1" w:styleId="TextedebullesCar">
-    <w:name w:val="Texte de bulles Car"/>
-    <w:basedOn w:val="Policepardfaut"/>
-    <w:link w:val="Textedebulles"/>
-    <w:uiPriority w:val="99"/>
-    <w:semiHidden/>
-    <w:rsid w:val="00430CC8"/>
-    <w:rPr>
-      <w:rFonts w:ascii="Lucida Grande" w:hAnsi="Lucida Grande" w:cs="Lucida Grande"/>
-      <w:sz w:val="18"/>
-      <w:szCs w:val="18"/>
-      <w:lang w:val="en-US"/>
-    </w:rPr>
-  </w:style>
-  <w:style w:type="paragraph" w:styleId="Sansinterligne">
-    <w:name w:val="No Spacing"/>
-    <w:uiPriority w:val="1"/>
-    <w:qFormat/>
-    <w:rsid w:val="00911DA1"/>
-    <w:pPr>
-      <w:spacing w:after="0" w:line="240" w:lineRule="auto"/>
-    </w:pPr>
-    <w:rPr>
-      <w:sz w:val="28"/>
-      <w:lang w:val="en-US"/>
-    </w:rPr>
-  </w:style>
-</w:styles>
-</file>
-
-<file path=word/stylesWithEffects.xml><?xml version="1.0" encoding="utf-8"?>
-<w:styles xmlns:wpc="http://schemas.microsoft.com/office/word/2010/wordprocessingCanvas" xmlns:mo="http://schemas.microsoft.com/office/mac/office/2008/main" xmlns:mc="http://schemas.openxmlformats.org/markup-compatibility/2006" xmlns:mv="urn:schemas-microsoft-com:mac:vml" xmlns:o="urn:schemas-microsoft-com:office:office" xmlns:r="http://schemas.openxmlformats.org/officeDocument/2006/relationships" xmlns:m="http://schemas.openxmlformats.org/officeDocument/2006/math" xmlns:v="urn:schemas-microsoft-com:vml" xmlns:wp14="http://schemas.microsoft.com/office/word/2010/wordprocessingDrawing" xmlns:wp="http://schemas.openxmlformats.org/drawingml/2006/wordprocessingDrawing" xmlns:w10="urn:schemas-microsoft-com:office:word" xmlns:w="http://schemas.openxmlformats.org/wordprocessingml/2006/main" xmlns:w14="http://schemas.microsoft.com/office/word/2010/wordml" xmlns:wpg="http://schemas.microsoft.com/office/word/2010/wordprocessingGroup" xmlns:wpi="http://schemas.microsoft.com/office/word/2010/wordprocessingInk" xmlns:wne="http://schemas.microsoft.com/office/word/2006/wordml" xmlns:wps="http://schemas.microsoft.com/office/word/2010/wordprocessingShape" mc:Ignorable="w14 wp14">
-  <w:docDefaults>
-    <w:rPrDefault>
-      <w:rPr>
-        <w:rFonts w:asciiTheme="minorHAnsi" w:eastAsiaTheme="minorHAnsi" w:hAnsiTheme="minorHAnsi" w:cstheme="minorBidi"/>
-        <w:sz w:val="22"/>
-        <w:szCs w:val="22"/>
-        <w:lang w:val="fr-FR" w:eastAsia="en-US" w:bidi="ar-SA"/>
-      </w:rPr>
-    </w:rPrDefault>
-    <w:pPrDefault>
-      <w:pPr>
-        <w:spacing w:after="160" w:line="259" w:lineRule="auto"/>
-      </w:pPr>
-    </w:pPrDefault>
-  </w:docDefaults>
-  <w:latentStyles w:defLockedState="0" w:defUIPriority="99" w:defSemiHidden="1" w:defUnhideWhenUsed="1" w:defQFormat="0" w:count="276">
-    <w:lsdException w:name="Normal" w:semiHidden="0" w:uiPriority="0" w:unhideWhenUsed="0" w:qFormat="1"/>
-    <w:lsdException w:name="heading 1" w:semiHidden="0" w:uiPriority="9" w:unhideWhenUsed="0" w:qFormat="1"/>
-    <w:lsdException w:name="heading 2" w:uiPriority="9" w:qFormat="1"/>
-    <w:lsdException w:name="heading 3" w:uiPriority="9" w:qFormat="1"/>
-    <w:lsdException w:name="heading 4" w:uiPriority="9" w:qFormat="1"/>
-    <w:lsdException w:name="heading 5" w:uiPriority="9" w:qFormat="1"/>
-    <w:lsdException w:name="heading 6" w:uiPriority="9" w:qFormat="1"/>
-    <w:lsdException w:name="heading 7" w:uiPriority="9" w:qFormat="1"/>
-    <w:lsdException w:name="heading 8" w:uiPriority="9" w:qFormat="1"/>
-    <w:lsdException w:name="heading 9" w:uiPriority="9" w:qFormat="1"/>
-    <w:lsdException w:name="toc 1" w:uiPriority="39"/>
-    <w:lsdException w:name="toc 2" w:uiPriority="39"/>
-    <w:lsdException w:name="toc 3" w:uiPriority="39"/>
-    <w:lsdException w:name="toc 4" w:uiPriority="39"/>
-    <w:lsdException w:name="toc 5" w:uiPriority="39"/>
-    <w:lsdException w:name="toc 6" w:uiPriority="39"/>
-    <w:lsdException w:name="toc 7" w:uiPriority="39"/>
-    <w:lsdException w:name="toc 8" w:uiPriority="39"/>
-    <w:lsdException w:name="toc 9" w:uiPriority="39"/>
-    <w:lsdException w:name="caption" w:uiPriority="35" w:qFormat="1"/>
-    <w:lsdException w:name="Title" w:semiHidden="0" w:uiPriority="10" w:unhideWhenUsed="0" w:qFormat="1"/>
-    <w:lsdException w:name="Default Paragraph Font" w:uiPriority="1"/>
-    <w:lsdException w:name="Subtitle" w:semiHidden="0" w:uiPriority="11" w:unhideWhenUsed="0" w:qFormat="1"/>
-    <w:lsdException w:name="Strong" w:semiHidden="0" w:uiPriority="22" w:unhideWhenUsed="0" w:qFormat="1"/>
-    <w:lsdException w:name="Emphasis" w:semiHidden="0" w:uiPriority="20" w:unhideWhenUsed="0" w:qFormat="1"/>
-    <w:lsdException w:name="Table Grid" w:semiHidden="0" w:uiPriority="39" w:unhideWhenUsed="0"/>
-    <w:lsdException w:name="Note Level 1" w:semiHidden="0" w:unhideWhenUsed="0"/>
-    <w:lsdException w:name="Note Level 2" w:semiHidden="0" w:unhideWhenUsed="0"/>
-    <w:lsdException w:name="Note Level 3" w:semiHidden="0" w:unhideWhenUsed="0"/>
-    <w:lsdException w:name="Note Level 4" w:semiHidden="0" w:unhideWhenUsed="0"/>
-    <w:lsdException w:name="Note Level 5" w:semiHidden="0" w:unhideWhenUsed="0"/>
-    <w:lsdException w:name="Note Level 6" w:semiHidden="0" w:unhideWhenUsed="0"/>
-    <w:lsdException w:name="Note Level 7" w:semiHidden="0" w:unhideWhenUsed="0"/>
-    <w:lsdException w:name="Note Level 8" w:semiHidden="0" w:unhideWhenUsed="0"/>
-    <w:lsdException w:name="Note Level 9" w:semiHidden="0" w:unhideWhenUsed="0"/>
-    <w:lsdException w:name="Placeholder Text" w:unhideWhenUsed="0"/>
-    <w:lsdException w:name="No Spacing" w:semiHidden="0" w:uiPriority="1" w:unhideWhenUsed="0" w:qFormat="1"/>
-    <w:lsdException w:name="Light Shading" w:semiHidden="0" w:uiPriority="60" w:unhideWhenUsed="0"/>
-    <w:lsdException w:name="Light List" w:semiHidden="0" w:uiPriority="61" w:unhideWhenUsed="0"/>
-    <w:lsdException w:name="Light Grid" w:semiHidden="0" w:uiPriority="62" w:unhideWhenUsed="0"/>
-    <w:lsdException w:name="Medium Shading 1" w:semiHidden="0" w:uiPriority="63" w:unhideWhenUsed="0"/>
-    <w:lsdException w:name="Medium Shading 2" w:semiHidden="0" w:uiPriority="64" w:unhideWhenUsed="0"/>
-    <w:lsdException w:name="Medium List 1" w:semiHidden="0" w:uiPriority="65" w:unhideWhenUsed="0"/>
-    <w:lsdException w:name="Medium List 2" w:semiHidden="0" w:uiPriority="66" w:unhideWhenUsed="0"/>
-    <w:lsdException w:name="Medium Grid 1" w:semiHidden="0" w:uiPriority="67" w:unhideWhenUsed="0"/>
-    <w:lsdException w:name="Medium Grid 2" w:semiHidden="0" w:uiPriority="68" w:unhideWhenUsed="0"/>
-    <w:lsdException w:name="Medium Grid 3" w:semiHidden="0" w:uiPriority="69" w:unhideWhenUsed="0"/>
-    <w:lsdException w:name="Dark List" w:semiHidden="0" w:uiPriority="70" w:unhideWhenUsed="0"/>
-    <w:lsdException w:name="Colorful Shading" w:semiHidden="0" w:uiPriority="71" w:unhideWhenUsed="0"/>
-    <w:lsdException w:name="Colorful List" w:semiHidden="0" w:uiPriority="72" w:unhideWhenUsed="0"/>
-    <w:lsdException w:name="Colorful Grid" w:semiHidden="0" w:uiPriority="73" w:unhideWhenUsed="0"/>
-    <w:lsdException w:name="Light Shading Accent 1" w:semiHidden="0" w:uiPriority="60" w:unhideWhenUsed="0"/>
-    <w:lsdException w:name="Light List Accent 1" w:semiHidden="0" w:uiPriority="61" w:unhideWhenUsed="0"/>
-    <w:lsdException w:name="Light Grid Accent 1" w:semiHidden="0" w:uiPriority="62" w:unhideWhenUsed="0"/>
-    <w:lsdException w:name="Medium Shading 1 Accent 1" w:semiHidden="0" w:uiPriority="63" w:unhideWhenUsed="0"/>
-    <w:lsdException w:name="Medium Shading 2 Accent 1" w:semiHidden="0" w:uiPriority="64" w:unhideWhenUsed="0"/>
-    <w:lsdException w:name="Medium List 1 Accent 1" w:semiHidden="0" w:uiPriority="65" w:unhideWhenUsed="0"/>
-    <w:lsdException w:name="Revision" w:unhideWhenUsed="0"/>
-    <w:lsdException w:name="List Paragraph" w:semiHidden="0" w:uiPriority="34" w:unhideWhenUsed="0" w:qFormat="1"/>
-    <w:lsdException w:name="Quote" w:semiHidden="0" w:uiPriority="29" w:unhideWhenUsed="0" w:qFormat="1"/>
-    <w:lsdException w:name="Intense Quote" w:semiHidden="0" w:uiPriority="30" w:unhideWhenUsed="0" w:qFormat="1"/>
-    <w:lsdException w:name="Medium List 2 Accent 1" w:semiHidden="0" w:uiPriority="66" w:unhideWhenUsed="0"/>
-    <w:lsdException w:name="Medium Grid 1 Accent 1" w:semiHidden="0" w:uiPriority="67" w:unhideWhenUsed="0"/>
-    <w:lsdException w:name="Medium Grid 2 Accent 1" w:semiHidden="0" w:uiPriority="68" w:unhideWhenUsed="0"/>
-    <w:lsdException w:name="Medium Grid 3 Accent 1" w:semiHidden="0" w:uiPriority="69" w:unhideWhenUsed="0"/>
-    <w:lsdException w:name="Dark List Accent 1" w:semiHidden="0" w:uiPriority="70" w:unhideWhenUsed="0"/>
-    <w:lsdException w:name="Colorful Shading Accent 1" w:semiHidden="0" w:uiPriority="71" w:unhideWhenUsed="0"/>
-    <w:lsdException w:name="Colorful List Accent 1" w:semiHidden="0" w:uiPriority="72" w:unhideWhenUsed="0"/>
-    <w:lsdException w:name="Colorful Grid Accent 1" w:semiHidden="0" w:uiPriority="73" w:unhideWhenUsed="0"/>
-    <w:lsdException w:name="Light Shading Accent 2" w:semiHidden="0" w:uiPriority="60" w:unhideWhenUsed="0"/>
-    <w:lsdException w:name="Light List Accent 2" w:semiHidden="0" w:uiPriority="61" w:unhideWhenUsed="0"/>
-    <w:lsdException w:name="Light Grid Accent 2" w:semiHidden="0" w:uiPriority="62" w:unhideWhenUsed="0"/>
-    <w:lsdException w:name="Medium Shading 1 Accent 2" w:semiHidden="0" w:uiPriority="63" w:unhideWhenUsed="0"/>
-    <w:lsdException w:name="Medium Shading 2 Accent 2" w:semiHidden="0" w:uiPriority="64" w:unhideWhenUsed="0"/>
-    <w:lsdException w:name="Medium List 1 Accent 2" w:semiHidden="0" w:uiPriority="65" w:unhideWhenUsed="0"/>
-    <w:lsdException w:name="Medium List 2 Accent 2" w:semiHidden="0" w:uiPriority="66" w:unhideWhenUsed="0"/>
-    <w:lsdException w:name="Medium Grid 1 Accent 2" w:semiHidden="0" w:uiPriority="67" w:unhideWhenUsed="0"/>
-    <w:lsdException w:name="Medium Grid 2 Accent 2" w:semiHidden="0" w:uiPriority="68" w:unhideWhenUsed="0"/>
-    <w:lsdException w:name="Medium Grid 3 Accent 2" w:semiHidden="0" w:uiPriority="69" w:unhideWhenUsed="0"/>
-    <w:lsdException w:name="Dark List Accent 2" w:semiHidden="0" w:uiPriority="70" w:unhideWhenUsed="0"/>
-    <w:lsdException w:name="Colorful Shading Accent 2" w:semiHidden="0" w:uiPriority="71" w:unhideWhenUsed="0"/>
-    <w:lsdException w:name="Colorful List Accent 2" w:semiHidden="0" w:uiPriority="72" w:unhideWhenUsed="0"/>
-    <w:lsdException w:name="Colorful Grid Accent 2" w:semiHidden="0" w:uiPriority="73" w:unhideWhenUsed="0"/>
-    <w:lsdException w:name="Light Shading Accent 3" w:semiHidden="0" w:uiPriority="60" w:unhideWhenUsed="0"/>
-    <w:lsdException w:name="Light List Accent 3" w:semiHidden="0" w:uiPriority="61" w:unhideWhenUsed="0"/>
-    <w:lsdException w:name="Light Grid Accent 3" w:semiHidden="0" w:uiPriority="62" w:unhideWhenUsed="0"/>
-    <w:lsdException w:name="Medium Shading 1 Accent 3" w:semiHidden="0" w:uiPriority="63" w:unhideWhenUsed="0"/>
-    <w:lsdException w:name="Medium Shading 2 Accent 3" w:semiHidden="0" w:uiPriority="64" w:unhideWhenUsed="0"/>
-    <w:lsdException w:name="Medium List 1 Accent 3" w:semiHidden="0" w:uiPriority="65" w:unhideWhenUsed="0"/>
-    <w:lsdException w:name="Medium List 2 Accent 3" w:semiHidden="0" w:uiPriority="66" w:unhideWhenUsed="0"/>
-    <w:lsdException w:name="Medium Grid 1 Accent 3" w:semiHidden="0" w:uiPriority="67" w:unhideWhenUsed="0"/>
-    <w:lsdException w:name="Medium Grid 2 Accent 3" w:semiHidden="0" w:uiPriority="68" w:unhideWhenUsed="0"/>
-    <w:lsdException w:name="Medium Grid 3 Accent 3" w:semiHidden="0" w:uiPriority="69" w:unhideWhenUsed="0"/>
-    <w:lsdException w:name="Dark List Accent 3" w:semiHidden="0" w:uiPriority="70" w:unhideWhenUsed="0"/>
-    <w:lsdException w:name="Colorful Shading Accent 3" w:semiHidden="0" w:uiPriority="71" w:unhideWhenUsed="0"/>
-    <w:lsdException w:name="Colorful List Accent 3" w:semiHidden="0" w:uiPriority="72" w:unhideWhenUsed="0"/>
-    <w:lsdException w:name="Colorful Grid Accent 3" w:semiHidden="0" w:uiPriority="73" w:unhideWhenUsed="0"/>
-    <w:lsdException w:name="Light Shading Accent 4" w:semiHidden="0" w:uiPriority="60" w:unhideWhenUsed="0"/>
-    <w:lsdException w:name="Light List Accent 4" w:semiHidden="0" w:uiPriority="61" w:unhideWhenUsed="0"/>
-    <w:lsdException w:name="Light Grid Accent 4" w:semiHidden="0" w:uiPriority="62" w:unhideWhenUsed="0"/>
-    <w:lsdException w:name="Medium Shading 1 Accent 4" w:semiHidden="0" w:uiPriority="63" w:unhideWhenUsed="0"/>
-    <w:lsdException w:name="Medium Shading 2 Accent 4" w:semiHidden="0" w:uiPriority="64" w:unhideWhenUsed="0"/>
-    <w:lsdException w:name="Medium List 1 Accent 4" w:semiHidden="0" w:uiPriority="65" w:unhideWhenUsed="0"/>
-    <w:lsdException w:name="Medium List 2 Accent 4" w:semiHidden="0" w:uiPriority="66" w:unhideWhenUsed="0"/>
-    <w:lsdException w:name="Medium Grid 1 Accent 4" w:semiHidden="0" w:uiPriority="67" w:unhideWhenUsed="0"/>
-    <w:lsdException w:name="Medium Grid 2 Accent 4" w:semiHidden="0" w:uiPriority="68" w:unhideWhenUsed="0"/>
-    <w:lsdException w:name="Medium Grid 3 Accent 4" w:semiHidden="0" w:uiPriority="69" w:unhideWhenUsed="0"/>
-    <w:lsdException w:name="Dark List Accent 4" w:semiHidden="0" w:uiPriority="70" w:unhideWhenUsed="0"/>
-    <w:lsdException w:name="Colorful Shading Accent 4" w:semiHidden="0" w:uiPriority="71" w:unhideWhenUsed="0"/>
-    <w:lsdException w:name="Colorful List Accent 4" w:semiHidden="0" w:uiPriority="72" w:unhideWhenUsed="0"/>
-    <w:lsdException w:name="Colorful Grid Accent 4" w:semiHidden="0" w:uiPriority="73" w:unhideWhenUsed="0"/>
-    <w:lsdException w:name="Light Shading Accent 5" w:semiHidden="0" w:uiPriority="60" w:unhideWhenUsed="0"/>
-    <w:lsdException w:name="Light List Accent 5" w:semiHidden="0" w:uiPriority="61" w:unhideWhenUsed="0"/>
-    <w:lsdException w:name="Light Grid Accent 5" w:semiHidden="0" w:uiPriority="62" w:unhideWhenUsed="0"/>
-    <w:lsdException w:name="Medium Shading 1 Accent 5" w:semiHidden="0" w:uiPriority="63" w:unhideWhenUsed="0"/>
-    <w:lsdException w:name="Medium Shading 2 Accent 5" w:semiHidden="0" w:uiPriority="64" w:unhideWhenUsed="0"/>
-    <w:lsdException w:name="Medium List 1 Accent 5" w:semiHidden="0" w:uiPriority="65" w:unhideWhenUsed="0"/>
-    <w:lsdException w:name="Medium List 2 Accent 5" w:semiHidden="0" w:uiPriority="66" w:unhideWhenUsed="0"/>
-    <w:lsdException w:name="Medium Grid 1 Accent 5" w:semiHidden="0" w:uiPriority="67" w:unhideWhenUsed="0"/>
-    <w:lsdException w:name="Medium Grid 2 Accent 5" w:semiHidden="0" w:uiPriority="68" w:unhideWhenUsed="0"/>
-    <w:lsdException w:name="Medium Grid 3 Accent 5" w:semiHidden="0" w:uiPriority="69" w:unhideWhenUsed="0"/>
-    <w:lsdException w:name="Dark List Accent 5" w:semiHidden="0" w:uiPriority="70" w:unhideWhenUsed="0"/>
-    <w:lsdException w:name="Colorful Shading Accent 5" w:semiHidden="0" w:uiPriority="71" w:unhideWhenUsed="0"/>
-    <w:lsdException w:name="Colorful List Accent 5" w:semiHidden="0" w:uiPriority="72" w:unhideWhenUsed="0"/>
-    <w:lsdException w:name="Colorful Grid Accent 5" w:semiHidden="0" w:uiPriority="73" w:unhideWhenUsed="0"/>
-    <w:lsdException w:name="Light Shading Accent 6" w:semiHidden="0" w:uiPriority="60" w:unhideWhenUsed="0"/>
-    <w:lsdException w:name="Light List Accent 6" w:semiHidden="0" w:uiPriority="61" w:unhideWhenUsed="0"/>
-    <w:lsdException w:name="Light Grid Accent 6" w:semiHidden="0" w:uiPriority="62" w:unhideWhenUsed="0"/>
-    <w:lsdException w:name="Medium Shading 1 Accent 6" w:semiHidden="0" w:uiPriority="63" w:unhideWhenUsed="0"/>
-    <w:lsdException w:name="Medium Shading 2 Accent 6" w:semiHidden="0" w:uiPriority="64" w:unhideWhenUsed="0"/>
-    <w:lsdException w:name="Medium List 1 Accent 6" w:semiHidden="0" w:uiPriority="65" w:unhideWhenUsed="0"/>
-    <w:lsdException w:name="Medium List 2 Accent 6" w:semiHidden="0" w:uiPriority="66" w:unhideWhenUsed="0"/>
-    <w:lsdException w:name="Medium Grid 1 Accent 6" w:semiHidden="0" w:uiPriority="67" w:unhideWhenUsed="0"/>
-    <w:lsdException w:name="Medium Grid 2 Accent 6" w:semiHidden="0" w:uiPriority="68" w:unhideWhenUsed="0"/>
-    <w:lsdException w:name="Medium Grid 3 Accent 6" w:semiHidden="0" w:uiPriority="69" w:unhideWhenUsed="0"/>
-    <w:lsdException w:name="Dark List Accent 6" w:semiHidden="0" w:uiPriority="70" w:unhideWhenUsed="0"/>
-    <w:lsdException w:name="Colorful Shading Accent 6" w:semiHidden="0" w:uiPriority="71" w:unhideWhenUsed="0"/>
-    <w:lsdException w:name="Colorful List Accent 6" w:semiHidden="0" w:uiPriority="72" w:unhideWhenUsed="0"/>
-    <w:lsdException w:name="Colorful Grid Accent 6" w:semiHidden="0" w:uiPriority="73" w:unhideWhenUsed="0"/>
-    <w:lsdException w:name="Subtle Emphasis" w:semiHidden="0" w:uiPriority="19" w:unhideWhenUsed="0" w:qFormat="1"/>
-    <w:lsdException w:name="Intense Emphasis" w:semiHidden="0" w:uiPriority="21" w:unhideWhenUsed="0" w:qFormat="1"/>
-    <w:lsdException w:name="Subtle Reference" w:semiHidden="0" w:uiPriority="31" w:unhideWhenUsed="0" w:qFormat="1"/>
-    <w:lsdException w:name="Intense Reference" w:semiHidden="0" w:uiPriority="32" w:unhideWhenUsed="0" w:qFormat="1"/>
-    <w:lsdException w:name="Book Title" w:semiHidden="0" w:uiPriority="33" w:unhideWhenUsed="0" w:qFormat="1"/>
-    <w:lsdException w:name="Bibliography" w:uiPriority="37"/>
-    <w:lsdException w:name="TOC Heading" w:uiPriority="39" w:qFormat="1"/>
+  <w:latentStyles w:defLockedState="0" w:defUIPriority="99" w:defSemiHidden="0" w:defUnhideWhenUsed="0" w:defQFormat="0" w:count="375">
+    <w:lsdException w:name="Normal" w:uiPriority="0" w:qFormat="1"/>
+    <w:lsdException w:name="heading 1" w:uiPriority="9" w:qFormat="1"/>
+    <w:lsdException w:name="heading 2" w:semiHidden="1" w:uiPriority="9" w:unhideWhenUsed="1" w:qFormat="1"/>
+    <w:lsdException w:name="heading 3" w:semiHidden="1" w:uiPriority="9" w:unhideWhenUsed="1" w:qFormat="1"/>
+    <w:lsdException w:name="heading 4" w:semiHidden="1" w:uiPriority="9" w:unhideWhenUsed="1" w:qFormat="1"/>
+    <w:lsdException w:name="heading 5" w:semiHidden="1" w:uiPriority="9" w:unhideWhenUsed="1" w:qFormat="1"/>
+    <w:lsdException w:name="heading 6" w:semiHidden="1" w:uiPriority="9" w:unhideWhenUsed="1" w:qFormat="1"/>
+    <w:lsdException w:name="heading 7" w:semiHidden="1" w:uiPriority="9" w:unhideWhenUsed="1" w:qFormat="1"/>
+    <w:lsdException w:name="heading 8" w:semiHidden="1" w:uiPriority="9" w:unhideWhenUsed="1" w:qFormat="1"/>
+    <w:lsdException w:name="heading 9" w:semiHidden="1" w:uiPriority="9" w:unhideWhenUsed="1" w:qFormat="1"/>
+    <w:lsdException w:name="index 1" w:semiHidden="1" w:unhideWhenUsed="1"/>
+    <w:lsdException w:name="index 2" w:semiHidden="1" w:unhideWhenUsed="1"/>
+    <w:lsdException w:name="index 3" w:semiHidden="1" w:unhideWhenUsed="1"/>
+    <w:lsdException w:name="index 4" w:semiHidden="1" w:unhideWhenUsed="1"/>
+    <w:lsdException w:name="index 5" w:semiHidden="1" w:unhideWhenUsed="1"/>
+    <w:lsdException w:name="index 6" w:semiHidden="1" w:unhideWhenUsed="1"/>
+    <w:lsdException w:name="index 7" w:semiHidden="1" w:unhideWhenUsed="1"/>
+    <w:lsdException w:name="index 8" w:semiHidden="1" w:unhideWhenUsed="1"/>
+    <w:lsdException w:name="index 9" w:semiHidden="1" w:unhideWhenUsed="1"/>
+    <w:lsdException w:name="toc 1" w:semiHidden="1" w:uiPriority="39" w:unhideWhenUsed="1"/>
+    <w:lsdException w:name="toc 2" w:semiHidden="1" w:uiPriority="39" w:unhideWhenUsed="1"/>
+    <w:lsdException w:name="toc 3" w:semiHidden="1" w:uiPriority="39" w:unhideWhenUsed="1"/>
+    <w:lsdException w:name="toc 4" w:semiHidden="1" w:uiPriority="39" w:unhideWhenUsed="1"/>
+    <w:lsdException w:name="toc 5" w:semiHidden="1" w:uiPriority="39" w:unhideWhenUsed="1"/>
+    <w:lsdException w:name="toc 6" w:semiHidden="1" w:uiPriority="39" w:unhideWhenUsed="1"/>
+    <w:lsdException w:name="toc 7" w:semiHidden="1" w:uiPriority="39" w:unhideWhenUsed="1"/>
+    <w:lsdException w:name="toc 8" w:semiHidden="1" w:uiPriority="39" w:unhideWhenUsed="1"/>
+    <w:lsdException w:name="toc 9" w:semiHidden="1" w:uiPriority="39" w:unhideWhenUsed="1"/>
+    <w:lsdException w:name="Normal Indent" w:semiHidden="1" w:unhideWhenUsed="1"/>
+    <w:lsdException w:name="footnote text" w:semiHidden="1" w:unhideWhenUsed="1"/>
+    <w:lsdException w:name="annotation text" w:semiHidden="1" w:unhideWhenUsed="1"/>
+    <w:lsdException w:name="header" w:semiHidden="1" w:unhideWhenUsed="1"/>
+    <w:lsdException w:name="footer" w:semiHidden="1" w:unhideWhenUsed="1"/>
+    <w:lsdException w:name="index heading" w:semiHidden="1" w:unhideWhenUsed="1"/>
+    <w:lsdException w:name="caption" w:semiHidden="1" w:uiPriority="35" w:unhideWhenUsed="1" w:qFormat="1"/>
+    <w:lsdException w:name="table of figures" w:semiHidden="1" w:unhideWhenUsed="1"/>
+    <w:lsdException w:name="envelope address" w:semiHidden="1" w:unhideWhenUsed="1"/>
+    <w:lsdException w:name="envelope return" w:semiHidden="1" w:unhideWhenUsed="1"/>
+    <w:lsdException w:name="footnote reference" w:semiHidden="1" w:unhideWhenUsed="1"/>
+    <w:lsdException w:name="annotation reference" w:semiHidden="1" w:unhideWhenUsed="1"/>
+    <w:lsdException w:name="line number" w:semiHidden="1" w:unhideWhenUsed="1"/>
+    <w:lsdException w:name="page number" w:semiHidden="1" w:unhideWhenUsed="1"/>
+    <w:lsdException w:name="endnote reference" w:semiHidden="1" w:unhideWhenUsed="1"/>
+    <w:lsdException w:name="endnote text" w:semiHidden="1" w:unhideWhenUsed="1"/>
+    <w:lsdException w:name="table of authorities" w:semiHidden="1" w:unhideWhenUsed="1"/>
+    <w:lsdException w:name="macro" w:semiHidden="1" w:unhideWhenUsed="1"/>
+    <w:lsdException w:name="toa heading" w:semiHidden="1" w:unhideWhenUsed="1"/>
+    <w:lsdException w:name="List" w:semiHidden="1" w:unhideWhenUsed="1"/>
+    <w:lsdException w:name="List Bullet" w:semiHidden="1" w:unhideWhenUsed="1"/>
+    <w:lsdException w:name="List Number" w:semiHidden="1" w:unhideWhenUsed="1"/>
+    <w:lsdException w:name="List 2" w:semiHidden="1" w:unhideWhenUsed="1"/>
+    <w:lsdException w:name="List 3" w:semiHidden="1" w:unhideWhenUsed="1"/>
+    <w:lsdException w:name="List 4" w:semiHidden="1" w:unhideWhenUsed="1"/>
+    <w:lsdException w:name="List 5" w:semiHidden="1" w:unhideWhenUsed="1"/>
+    <w:lsdException w:name="List Bullet 2" w:semiHidden="1" w:unhideWhenUsed="1"/>
+    <w:lsdException w:name="List Bullet 3" w:semiHidden="1" w:unhideWhenUsed="1"/>
+    <w:lsdException w:name="List Bullet 4" w:semiHidden="1" w:unhideWhenUsed="1"/>
+    <w:lsdException w:name="List Bullet 5" w:semiHidden="1" w:unhideWhenUsed="1"/>
+    <w:lsdException w:name="List Number 2" w:semiHidden="1" w:unhideWhenUsed="1"/>
+    <w:lsdException w:name="List Number 3" w:semiHidden="1" w:unhideWhenUsed="1"/>
+    <w:lsdException w:name="List Number 4" w:semiHidden="1" w:unhideWhenUsed="1"/>
+    <w:lsdException w:name="List Number 5" w:semiHidden="1" w:unhideWhenUsed="1"/>
+    <w:lsdException w:name="Title" w:uiPriority="10" w:qFormat="1"/>
+    <w:lsdException w:name="Closing" w:semiHidden="1" w:unhideWhenUsed="1"/>
+    <w:lsdException w:name="Signature" w:semiHidden="1" w:unhideWhenUsed="1"/>
+    <w:lsdException w:name="Default Paragraph Font" w:semiHidden="1" w:uiPriority="1" w:unhideWhenUsed="1"/>
+    <w:lsdException w:name="Body Text" w:semiHidden="1" w:unhideWhenUsed="1"/>
+    <w:lsdException w:name="Body Text Indent" w:semiHidden="1" w:unhideWhenUsed="1"/>
+    <w:lsdException w:name="List Continue" w:semiHidden="1" w:unhideWhenUsed="1"/>
+    <w:lsdException w:name="List Continue 2" w:semiHidden="1" w:unhideWhenUsed="1"/>
+    <w:lsdException w:name="List Continue 3" w:semiHidden="1" w:unhideWhenUsed="1"/>
+    <w:lsdException w:name="List Continue 4" w:semiHidden="1" w:unhideWhenUsed="1"/>
+    <w:lsdException w:name="List Continue 5" w:semiHidden="1" w:unhideWhenUsed="1"/>
+    <w:lsdException w:name="Message Header" w:semiHidden="1" w:unhideWhenUsed="1"/>
+    <w:lsdException w:name="Subtitle" w:uiPriority="11" w:qFormat="1"/>
+    <w:lsdException w:name="Salutation" w:semiHidden="1" w:unhideWhenUsed="1"/>
+    <w:lsdException w:name="Date" w:semiHidden="1" w:unhideWhenUsed="1"/>
+    <w:lsdException w:name="Body Text First Indent" w:semiHidden="1" w:unhideWhenUsed="1"/>
+    <w:lsdException w:name="Body Text First Indent 2" w:semiHidden="1" w:unhideWhenUsed="1"/>
+    <w:lsdException w:name="Note Heading" w:semiHidden="1" w:unhideWhenUsed="1"/>
+    <w:lsdException w:name="Body Text 2" w:semiHidden="1" w:unhideWhenUsed="1"/>
+    <w:lsdException w:name="Body Text 3" w:semiHidden="1" w:unhideWhenUsed="1"/>
+    <w:lsdException w:name="Body Text Indent 2" w:semiHidden="1" w:unhideWhenUsed="1"/>
+    <w:lsdException w:name="Body Text Indent 3" w:semiHidden="1" w:unhideWhenUsed="1"/>
+    <w:lsdException w:name="Block Text" w:semiHidden="1" w:unhideWhenUsed="1"/>
+    <w:lsdException w:name="Hyperlink" w:semiHidden="1" w:unhideWhenUsed="1"/>
+    <w:lsdException w:name="FollowedHyperlink" w:semiHidden="1" w:unhideWhenUsed="1"/>
+    <w:lsdException w:name="Strong" w:uiPriority="22" w:qFormat="1"/>
+    <w:lsdException w:name="Emphasis" w:uiPriority="20" w:qFormat="1"/>
+    <w:lsdException w:name="Document Map" w:semiHidden="1" w:unhideWhenUsed="1"/>
+    <w:lsdException w:name="Plain Text" w:semiHidden="1" w:unhideWhenUsed="1"/>
+    <w:lsdException w:name="E-mail Signature" w:semiHidden="1" w:unhideWhenUsed="1"/>
+    <w:lsdException w:name="HTML Top of Form" w:semiHidden="1" w:unhideWhenUsed="1"/>
+    <w:lsdException w:name="HTML Bottom of Form" w:semiHidden="1" w:unhideWhenUsed="1"/>
+    <w:lsdException w:name="Normal (Web)" w:semiHidden="1" w:unhideWhenUsed="1"/>
+    <w:lsdException w:name="HTML Acronym" w:semiHidden="1" w:unhideWhenUsed="1"/>
+    <w:lsdException w:name="HTML Address" w:semiHidden="1" w:unhideWhenUsed="1"/>
+    <w:lsdException w:name="HTML Cite" w:semiHidden="1" w:unhideWhenUsed="1"/>
+    <w:lsdException w:name="HTML Code" w:semiHidden="1" w:unhideWhenUsed="1"/>
+    <w:lsdException w:name="HTML Definition" w:semiHidden="1" w:unhideWhenUsed="1"/>
+    <w:lsdException w:name="HTML Keyboard" w:semiHidden="1" w:unhideWhenUsed="1"/>
+    <w:lsdException w:name="HTML Preformatted" w:semiHidden="1" w:unhideWhenUsed="1"/>
+    <w:lsdException w:name="HTML Sample" w:semiHidden="1" w:unhideWhenUsed="1"/>
+    <w:lsdException w:name="HTML Typewriter" w:semiHidden="1" w:unhideWhenUsed="1"/>
+    <w:lsdException w:name="HTML Variable" w:semiHidden="1" w:unhideWhenUsed="1"/>
+    <w:lsdException w:name="Normal Table" w:semiHidden="1" w:unhideWhenUsed="1"/>
+    <w:lsdException w:name="annotation subject" w:semiHidden="1" w:unhideWhenUsed="1"/>
+    <w:lsdException w:name="No List" w:semiHidden="1" w:unhideWhenUsed="1"/>
+    <w:lsdException w:name="Outline List 1" w:semiHidden="1" w:unhideWhenUsed="1"/>
+    <w:lsdException w:name="Outline List 2" w:semiHidden="1" w:unhideWhenUsed="1"/>
+    <w:lsdException w:name="Outline List 3" w:semiHidden="1" w:unhideWhenUsed="1"/>
+    <w:lsdException w:name="Table Simple 1" w:semiHidden="1" w:unhideWhenUsed="1"/>
+    <w:lsdException w:name="Table Simple 2" w:semiHidden="1" w:unhideWhenUsed="1"/>
+    <w:lsdException w:name="Table Simple 3" w:semiHidden="1" w:unhideWhenUsed="1"/>
+    <w:lsdException w:name="Table Classic 1" w:semiHidden="1" w:unhideWhenUsed="1"/>
+    <w:lsdException w:name="Table Classic 2" w:semiHidden="1" w:unhideWhenUsed="1"/>
+    <w:lsdException w:name="Table Classic 3" w:semiHidden="1" w:unhideWhenUsed="1"/>
+    <w:lsdException w:name="Table Classic 4" w:semiHidden="1" w:unhideWhenUsed="1"/>
+    <w:lsdException w:name="Table Colorful 1" w:semiHidden="1" w:unhideWhenUsed="1"/>
+    <w:lsdException w:name="Table Colorful 2" w:semiHidden="1" w:unhideWhenUsed="1"/>
+    <w:lsdException w:name="Table Colorful 3" w:semiHidden="1" w:unhideWhenUsed="1"/>
+    <w:lsdException w:name="Table Columns 1" w:semiHidden="1" w:unhideWhenUsed="1"/>
+    <w:lsdException w:name="Table Columns 2" w:semiHidden="1" w:unhideWhenUsed="1"/>
+    <w:lsdException w:name="Table Columns 3" w:semiHidden="1" w:unhideWhenUsed="1"/>
+    <w:lsdException w:name="Table Columns 4" w:semiHidden="1" w:unhideWhenUsed="1"/>
+    <w:lsdException w:name="Table Columns 5" w:semiHidden="1" w:unhideWhenUsed="1"/>
+    <w:lsdException w:name="Table Grid 1" w:semiHidden="1" w:unhideWhenUsed="1"/>
+    <w:lsdException w:name="Table Grid 2" w:semiHidden="1" w:unhideWhenUsed="1"/>
+    <w:lsdException w:name="Table Grid 3" w:semiHidden="1" w:unhideWhenUsed="1"/>
+    <w:lsdException w:name="Table Grid 4" w:semiHidden="1" w:unhideWhenUsed="1"/>
+    <w:lsdException w:name="Table Grid 5" w:semiHidden="1" w:unhideWhenUsed="1"/>
+    <w:lsdException w:name="Table Grid 6" w:semiHidden="1" w:unhideWhenUsed="1"/>
+    <w:lsdException w:name="Table Grid 7" w:semiHidden="1" w:unhideWhenUsed="1"/>
+    <w:lsdException w:name="Table Grid 8" w:semiHidden="1" w:unhideWhenUsed="1"/>
+    <w:lsdException w:name="Table List 1" w:semiHidden="1" w:unhideWhenUsed="1"/>
+    <w:lsdException w:name="Table List 2" w:semiHidden="1" w:unhideWhenUsed="1"/>
+    <w:lsdException w:name="Table List 3" w:semiHidden="1" w:unhideWhenUsed="1"/>
+    <w:lsdException w:name="Table List 4" w:semiHidden="1" w:unhideWhenUsed="1"/>
+    <w:lsdException w:name="Table List 5" w:semiHidden="1" w:unhideWhenUsed="1"/>
+    <w:lsdException w:name="Table List 6" w:semiHidden="1" w:unhideWhenUsed="1"/>
+    <w:lsdException w:name="Table List 7" w:semiHidden="1" w:unhideWhenUsed="1"/>
+    <w:lsdException w:name="Table List 8" w:semiHidden="1" w:unhideWhenUsed="1"/>
+    <w:lsdException w:name="Table 3D effects 1" w:semiHidden="1" w:unhideWhenUsed="1"/>
+    <w:lsdException w:name="Table 3D effects 2" w:semiHidden="1" w:unhideWhenUsed="1"/>
+    <w:lsdException w:name="Table 3D effects 3" w:semiHidden="1" w:unhideWhenUsed="1"/>
+    <w:lsdException w:name="Table Contemporary" w:semiHidden="1" w:unhideWhenUsed="1"/>
+    <w:lsdException w:name="Table Elegant" w:semiHidden="1" w:unhideWhenUsed="1"/>
+    <w:lsdException w:name="Table Professional" w:semiHidden="1" w:unhideWhenUsed="1"/>
+    <w:lsdException w:name="Table Subtle 1" w:semiHidden="1" w:unhideWhenUsed="1"/>
+    <w:lsdException w:name="Table Subtle 2" w:semiHidden="1" w:unhideWhenUsed="1"/>
+    <w:lsdException w:name="Table Web 1" w:semiHidden="1" w:unhideWhenUsed="1"/>
+    <w:lsdException w:name="Table Web 2" w:semiHidden="1" w:unhideWhenUsed="1"/>
+    <w:lsdException w:name="Table Web 3" w:semiHidden="1" w:unhideWhenUsed="1"/>
+    <w:lsdException w:name="Balloon Text" w:semiHidden="1" w:unhideWhenUsed="1"/>
+    <w:lsdException w:name="Table Grid" w:uiPriority="39"/>
+    <w:lsdException w:name="Table Theme" w:semiHidden="1" w:unhideWhenUsed="1"/>
+    <w:lsdException w:name="Placeholder Text" w:semiHidden="1"/>
+    <w:lsdException w:name="No Spacing" w:uiPriority="1" w:qFormat="1"/>
+    <w:lsdException w:name="Light Shading" w:uiPriority="60"/>
+    <w:lsdException w:name="Light List" w:uiPriority="61"/>
+    <w:lsdException w:name="Light Grid" w:uiPriority="62"/>
+    <w:lsdException w:name="Medium Shading 1" w:uiPriority="63"/>
+    <w:lsdException w:name="Medium Shading 2" w:uiPriority="64"/>
+    <w:lsdException w:name="Medium List 1" w:uiPriority="65"/>
+    <w:lsdException w:name="Medium List 2" w:uiPriority="66"/>
+    <w:lsdException w:name="Medium Grid 1" w:uiPriority="67"/>
+    <w:lsdException w:name="Medium Grid 2" w:uiPriority="68"/>
+    <w:lsdException w:name="Medium Grid 3" w:uiPriority="69"/>
+    <w:lsdException w:name="Dark List" w:uiPriority="70"/>
+    <w:lsdException w:name="Colorful Shading" w:uiPriority="71"/>
+    <w:lsdException w:name="Colorful List" w:uiPriority="72"/>
+    <w:lsdException w:name="Colorful Grid" w:uiPriority="73"/>
+    <w:lsdException w:name="Light Shading Accent 1" w:uiPriority="60"/>
+    <w:lsdException w:name="Light List Accent 1" w:uiPriority="61"/>
+    <w:lsdException w:name="Light Grid Accent 1" w:uiPriority="62"/>
+    <w:lsdException w:name="Medium Shading 1 Accent 1" w:uiPriority="63"/>
+    <w:lsdException w:name="Medium Shading 2 Accent 1" w:uiPriority="64"/>
+    <w:lsdException w:name="Medium List 1 Accent 1" w:uiPriority="65"/>
+    <w:lsdException w:name="Revision" w:semiHidden="1"/>
+    <w:lsdException w:name="List Paragraph" w:uiPriority="34" w:qFormat="1"/>
+    <w:lsdException w:name="Quote" w:uiPriority="29" w:qFormat="1"/>
+    <w:lsdException w:name="Intense Quote" w:uiPriority="30" w:qFormat="1"/>
+    <w:lsdException w:name="Medium List 2 Accent 1" w:uiPriority="66"/>
+    <w:lsdException w:name="Medium Grid 1 Accent 1" w:uiPriority="67"/>
+    <w:lsdException w:name="Medium Grid 2 Accent 1" w:uiPriority="68"/>
+    <w:lsdException w:name="Medium Grid 3 Accent 1" w:uiPriority="69"/>
+    <w:lsdException w:name="Dark List Accent 1" w:uiPriority="70"/>
+    <w:lsdException w:name="Colorful Shading Accent 1" w:uiPriority="71"/>
+    <w:lsdException w:name="Colorful List Accent 1" w:uiPriority="72"/>
+    <w:lsdException w:name="Colorful Grid Accent 1" w:uiPriority="73"/>
+    <w:lsdException w:name="Light Shading Accent 2" w:uiPriority="60"/>
+    <w:lsdException w:name="Light List Accent 2" w:uiPriority="61"/>
+    <w:lsdException w:name="Light Grid Accent 2" w:uiPriority="62"/>
+    <w:lsdException w:name="Medium Shading 1 Accent 2" w:uiPriority="63"/>
+    <w:lsdException w:name="Medium Shading 2 Accent 2" w:uiPriority="64"/>
+    <w:lsdException w:name="Medium List 1 Accent 2" w:uiPriority="65"/>
+    <w:lsdException w:name="Medium List 2 Accent 2" w:uiPriority="66"/>
+    <w:lsdException w:name="Medium Grid 1 Accent 2" w:uiPriority="67"/>
+    <w:lsdException w:name="Medium Grid 2 Accent 2" w:uiPriority="68"/>
+    <w:lsdException w:name="Medium Grid 3 Accent 2" w:uiPriority="69"/>
+    <w:lsdException w:name="Dark List Accent 2" w:uiPriority="70"/>
+    <w:lsdException w:name="Colorful Shading Accent 2" w:uiPriority="71"/>
+    <w:lsdException w:name="Colorful List Accent 2" w:uiPriority="72"/>
+    <w:lsdException w:name="Colorful Grid Accent 2" w:uiPriority="73"/>
+    <w:lsdException w:name="Light Shading Accent 3" w:uiPriority="60"/>
+    <w:lsdException w:name="Light List Accent 3" w:uiPriority="61"/>
+    <w:lsdException w:name="Light Grid Accent 3" w:uiPriority="62"/>
+    <w:lsdException w:name="Medium Shading 1 Accent 3" w:uiPriority="63"/>
+    <w:lsdException w:name="Medium Shading 2 Accent 3" w:uiPriority="64"/>
+    <w:lsdException w:name="Medium List 1 Accent 3" w:uiPriority="65"/>
+    <w:lsdException w:name="Medium List 2 Accent 3" w:uiPriority="66"/>
+    <w:lsdException w:name="Medium Grid 1 Accent 3" w:uiPriority="67"/>
+    <w:lsdException w:name="Medium Grid 2 Accent 3" w:uiPriority="68"/>
+    <w:lsdException w:name="Medium Grid 3 Accent 3" w:uiPriority="69"/>
+    <w:lsdException w:name="Dark List Accent 3" w:uiPriority="70"/>
+    <w:lsdException w:name="Colorful Shading Accent 3" w:uiPriority="71"/>
+    <w:lsdException w:name="Colorful List Accent 3" w:uiPriority="72"/>
+    <w:lsdException w:name="Colorful Grid Accent 3" w:uiPriority="73"/>
+    <w:lsdException w:name="Light Shading Accent 4" w:uiPriority="60"/>
+    <w:lsdException w:name="Light List Accent 4" w:uiPriority="61"/>
+    <w:lsdException w:name="Light Grid Accent 4" w:uiPriority="62"/>
+    <w:lsdException w:name="Medium Shading 1 Accent 4" w:uiPriority="63"/>
+    <w:lsdException w:name="Medium Shading 2 Accent 4" w:uiPriority="64"/>
+    <w:lsdException w:name="Medium List 1 Accent 4" w:uiPriority="65"/>
+    <w:lsdException w:name="Medium List 2 Accent 4" w:uiPriority="66"/>
+    <w:lsdException w:name="Medium Grid 1 Accent 4" w:uiPriority="67"/>
+    <w:lsdException w:name="Medium Grid 2 Accent 4" w:uiPriority="68"/>
+    <w:lsdException w:name="Medium Grid 3 Accent 4" w:uiPriority="69"/>
+    <w:lsdException w:name="Dark List Accent 4" w:uiPriority="70"/>
+    <w:lsdException w:name="Colorful Shading Accent 4" w:uiPriority="71"/>
+    <w:lsdException w:name="Colorful List Accent 4" w:uiPriority="72"/>
+    <w:lsdException w:name="Colorful Grid Accent 4" w:uiPriority="73"/>
+    <w:lsdException w:name="Light Shading Accent 5" w:uiPriority="60"/>
+    <w:lsdException w:name="Light List Accent 5" w:uiPriority="61"/>
+    <w:lsdException w:name="Light Grid Accent 5" w:uiPriority="62"/>
+    <w:lsdException w:name="Medium Shading 1 Accent 5" w:uiPriority="63"/>
+    <w:lsdException w:name="Medium Shading 2 Accent 5" w:uiPriority="64"/>
+    <w:lsdException w:name="Medium List 1 Accent 5" w:uiPriority="65"/>
+    <w:lsdException w:name="Medium List 2 Accent 5" w:uiPriority="66"/>
+    <w:lsdException w:name="Medium Grid 1 Accent 5" w:uiPriority="67"/>
+    <w:lsdException w:name="Medium Grid 2 Accent 5" w:uiPriority="68"/>
+    <w:lsdException w:name="Medium Grid 3 Accent 5" w:uiPriority="69"/>
+    <w:lsdException w:name="Dark List Accent 5" w:uiPriority="70"/>
+    <w:lsdException w:name="Colorful Shading Accent 5" w:uiPriority="71"/>
+    <w:lsdException w:name="Colorful List Accent 5" w:uiPriority="72"/>
+    <w:lsdException w:name="Colorful Grid Accent 5" w:uiPriority="73"/>
+    <w:lsdException w:name="Light Shading Accent 6" w:uiPriority="60"/>
+    <w:lsdException w:name="Light List Accent 6" w:uiPriority="61"/>
+    <w:lsdException w:name="Light Grid Accent 6" w:uiPriority="62"/>
+    <w:lsdException w:name="Medium Shading 1 Accent 6" w:uiPriority="63"/>
+    <w:lsdException w:name="Medium Shading 2 Accent 6" w:uiPriority="64"/>
+    <w:lsdException w:name="Medium List 1 Accent 6" w:uiPriority="65"/>
+    <w:lsdException w:name="Medium List 2 Accent 6" w:uiPriority="66"/>
+    <w:lsdException w:name="Medium Grid 1 Accent 6" w:uiPriority="67"/>
+    <w:lsdException w:name="Medium Grid 2 Accent 6" w:uiPriority="68"/>
+    <w:lsdException w:name="Medium Grid 3 Accent 6" w:uiPriority="69"/>
+    <w:lsdException w:name="Dark List Accent 6" w:uiPriority="70"/>
+    <w:lsdException w:name="Colorful Shading Accent 6" w:uiPriority="71"/>
+    <w:lsdException w:name="Colorful List Accent 6" w:uiPriority="72"/>
+    <w:lsdException w:name="Colorful Grid Accent 6" w:uiPriority="73"/>
+    <w:lsdException w:name="Subtle Emphasis" w:uiPriority="19" w:qFormat="1"/>
+    <w:lsdException w:name="Intense Emphasis" w:uiPriority="21" w:qFormat="1"/>
+    <w:lsdException w:name="Subtle Reference" w:uiPriority="31" w:qFormat="1"/>
+    <w:lsdException w:name="Intense Reference" w:uiPriority="32" w:qFormat="1"/>
+    <w:lsdException w:name="Book Title" w:uiPriority="33" w:qFormat="1"/>
+    <w:lsdException w:name="Bibliography" w:semiHidden="1" w:uiPriority="37" w:unhideWhenUsed="1"/>
+    <w:lsdException w:name="TOC Heading" w:semiHidden="1" w:uiPriority="39" w:unhideWhenUsed="1" w:qFormat="1"/>
+    <w:lsdException w:name="Grid Table Light" w:semiHidden="1" w:unhideWhenUsed="1"/>
+    <w:lsdException w:name="Grid Table 1 Light" w:semiHidden="1" w:unhideWhenUsed="1"/>
+    <w:lsdException w:name="Grid Table 2" w:semiHidden="1" w:unhideWhenUsed="1"/>
+    <w:lsdException w:name="Grid Table 3" w:semiHidden="1" w:unhideWhenUsed="1"/>
+    <w:lsdException w:name="Grid Table 4" w:uiPriority="49"/>
+    <w:lsdException w:name="Grid Table 5 Dark" w:uiPriority="50"/>
+    <w:lsdException w:name="Grid Table 6 Colorful" w:uiPriority="51"/>
+    <w:lsdException w:name="Grid Table 7 Colorful" w:uiPriority="52"/>
+    <w:lsdException w:name="Grid Table 1 Light Accent 1" w:uiPriority="46"/>
+    <w:lsdException w:name="Grid Table 2 Accent 1" w:uiPriority="47"/>
+    <w:lsdException w:name="Grid Table 3 Accent 1" w:uiPriority="48"/>
+    <w:lsdException w:name="Grid Table 4 Accent 1" w:uiPriority="49"/>
+    <w:lsdException w:name="Grid Table 5 Dark Accent 1" w:uiPriority="50"/>
+    <w:lsdException w:name="Grid Table 6 Colorful Accent 1" w:uiPriority="51"/>
+    <w:lsdException w:name="Grid Table 7 Colorful Accent 1" w:uiPriority="52"/>
+    <w:lsdException w:name="Grid Table 1 Light Accent 2" w:uiPriority="46"/>
+    <w:lsdException w:name="Grid Table 2 Accent 2" w:uiPriority="47"/>
+    <w:lsdException w:name="Grid Table 3 Accent 2" w:uiPriority="48"/>
+    <w:lsdException w:name="Grid Table 4 Accent 2" w:uiPriority="49"/>
+    <w:lsdException w:name="Grid Table 5 Dark Accent 2" w:uiPriority="50"/>
+    <w:lsdException w:name="Grid Table 6 Colorful Accent 2" w:uiPriority="51"/>
+    <w:lsdException w:name="Grid Table 7 Colorful Accent 2" w:uiPriority="52"/>
+    <w:lsdException w:name="Grid Table 1 Light Accent 3" w:uiPriority="46"/>
+    <w:lsdException w:name="Grid Table 2 Accent 3" w:uiPriority="47"/>
+    <w:lsdException w:name="Grid Table 3 Accent 3" w:uiPriority="48"/>
+    <w:lsdException w:name="Grid Table 4 Accent 3" w:uiPriority="49"/>
+    <w:lsdException w:name="Grid Table 5 Dark Accent 3" w:uiPriority="50"/>
+    <w:lsdException w:name="Grid Table 6 Colorful Accent 3" w:uiPriority="51"/>
+    <w:lsdException w:name="Grid Table 7 Colorful Accent 3" w:uiPriority="52"/>
+    <w:lsdException w:name="Grid Table 1 Light Accent 4" w:uiPriority="46"/>
+    <w:lsdException w:name="Grid Table 2 Accent 4" w:uiPriority="47"/>
+    <w:lsdException w:name="Grid Table 3 Accent 4" w:uiPriority="48"/>
+    <w:lsdException w:name="Grid Table 4 Accent 4" w:uiPriority="49"/>
+    <w:lsdException w:name="Grid Table 5 Dark Accent 4" w:uiPriority="50"/>
+    <w:lsdException w:name="Grid Table 6 Colorful Accent 4" w:uiPriority="51"/>
+    <w:lsdException w:name="Grid Table 7 Colorful Accent 4" w:uiPriority="52"/>
+    <w:lsdException w:name="Grid Table 1 Light Accent 5" w:uiPriority="46"/>
+    <w:lsdException w:name="Grid Table 2 Accent 5" w:uiPriority="47"/>
+    <w:lsdException w:name="Grid Table 3 Accent 5" w:uiPriority="48"/>
+    <w:lsdException w:name="Grid Table 4 Accent 5" w:uiPriority="49"/>
+    <w:lsdException w:name="Grid Table 5 Dark Accent 5" w:uiPriority="50"/>
+    <w:lsdException w:name="Grid Table 6 Colorful Accent 5" w:uiPriority="51"/>
+    <w:lsdException w:name="Grid Table 7 Colorful Accent 5" w:uiPriority="52"/>
+    <w:lsdException w:name="Grid Table 1 Light Accent 6" w:uiPriority="46"/>
+    <w:lsdException w:name="Grid Table 2 Accent 6" w:uiPriority="47"/>
+    <w:lsdException w:name="Grid Table 3 Accent 6" w:uiPriority="48"/>
+    <w:lsdException w:name="Grid Table 4 Accent 6" w:uiPriority="49"/>
+    <w:lsdException w:name="Grid Table 5 Dark Accent 6" w:uiPriority="50"/>
+    <w:lsdException w:name="Grid Table 6 Colorful Accent 6" w:uiPriority="51"/>
+    <w:lsdException w:name="Grid Table 7 Colorful Accent 6" w:uiPriority="52"/>
+    <w:lsdException w:name="List Table 1 Light" w:uiPriority="46"/>
+    <w:lsdException w:name="List Table 2" w:uiPriority="47"/>
+    <w:lsdException w:name="List Table 3" w:uiPriority="48"/>
+    <w:lsdException w:name="List Table 4" w:uiPriority="49"/>
+    <w:lsdException w:name="List Table 5 Dark" w:uiPriority="50"/>
+    <w:lsdException w:name="List Table 6 Colorful" w:uiPriority="51"/>
+    <w:lsdException w:name="List Table 7 Colorful" w:uiPriority="52"/>
+    <w:lsdException w:name="List Table 1 Light Accent 1" w:uiPriority="46"/>
+    <w:lsdException w:name="List Table 2 Accent 1" w:uiPriority="47"/>
+    <w:lsdException w:name="List Table 3 Accent 1" w:uiPriority="48"/>
+    <w:lsdException w:name="List Table 4 Accent 1" w:uiPriority="49"/>
+    <w:lsdException w:name="List Table 5 Dark Accent 1" w:uiPriority="50"/>
+    <w:lsdException w:name="List Table 6 Colorful Accent 1" w:uiPriority="51"/>
+    <w:lsdException w:name="List Table 7 Colorful Accent 1" w:uiPriority="52"/>
+    <w:lsdException w:name="List Table 1 Light Accent 2" w:uiPriority="46"/>
+    <w:lsdException w:name="List Table 2 Accent 2" w:uiPriority="47"/>
+    <w:lsdException w:name="List Table 3 Accent 2" w:uiPriority="48"/>
+    <w:lsdException w:name="List Table 4 Accent 2" w:uiPriority="49"/>
+    <w:lsdException w:name="List Table 5 Dark Accent 2" w:uiPriority="50"/>
+    <w:lsdException w:name="List Table 6 Colorful Accent 2" w:uiPriority="51"/>
+    <w:lsdException w:name="List Table 7 Colorful Accent 2" w:uiPriority="52"/>
+    <w:lsdException w:name="List Table 1 Light Accent 3" w:uiPriority="46"/>
+    <w:lsdException w:name="List Table 2 Accent 3" w:uiPriority="47"/>
+    <w:lsdException w:name="List Table 3 Accent 3" w:uiPriority="48"/>
+    <w:lsdException w:name="List Table 4 Accent 3" w:uiPriority="49"/>
+    <w:lsdException w:name="List Table 5 Dark Accent 3" w:uiPriority="50"/>
+    <w:lsdException w:name="List Table 6 Colorful Accent 3" w:uiPriority="51"/>
+    <w:lsdException w:name="List Table 7 Colorful Accent 3" w:uiPriority="52"/>
+    <w:lsdException w:name="List Table 1 Light Accent 4" w:uiPriority="46"/>
+    <w:lsdException w:name="List Table 2 Accent 4" w:uiPriority="47"/>
+    <w:lsdException w:name="List Table 3 Accent 4" w:uiPriority="48"/>
+    <w:lsdException w:name="List Table 4 Accent 4" w:uiPriority="49"/>
+    <w:lsdException w:name="List Table 5 Dark Accent 4" w:uiPriority="50"/>
+    <w:lsdException w:name="List Table 6 Colorful Accent 4" w:uiPriority="51"/>
+    <w:lsdException w:name="List Table 7 Colorful Accent 4" w:uiPriority="52"/>
+    <w:lsdException w:name="List Table 1 Light Accent 5" w:uiPriority="46"/>
+    <w:lsdException w:name="List Table 2 Accent 5" w:uiPriority="47"/>
+    <w:lsdException w:name="List Table 3 Accent 5" w:uiPriority="48"/>
+    <w:lsdException w:name="List Table 4 Accent 5" w:uiPriority="49"/>
+    <w:lsdException w:name="List Table 5 Dark Accent 5" w:uiPriority="50"/>
+    <w:lsdException w:name="List Table 6 Colorful Accent 5" w:uiPriority="51"/>
+    <w:lsdException w:name="List Table 7 Colorful Accent 5" w:uiPriority="52"/>
+    <w:lsdException w:name="List Table 1 Light Accent 6" w:uiPriority="46"/>
+    <w:lsdException w:name="List Table 2 Accent 6" w:uiPriority="47"/>
+    <w:lsdException w:name="List Table 3 Accent 6" w:uiPriority="48"/>
+    <w:lsdException w:name="List Table 4 Accent 6" w:uiPriority="49"/>
+    <w:lsdException w:name="List Table 5 Dark Accent 6" w:uiPriority="50"/>
+    <w:lsdException w:name="List Table 6 Colorful Accent 6" w:uiPriority="51"/>
+    <w:lsdException w:name="List Table 7 Colorful Accent 6" w:uiPriority="52"/>
+    <w:lsdException w:name="Mention" w:semiHidden="1" w:unhideWhenUsed="1"/>
+    <w:lsdException w:name="Smart Hyperlink" w:semiHidden="1" w:unhideWhenUsed="1"/>
+    <w:lsdException w:name="Hashtag" w:semiHidden="1" w:unhideWhenUsed="1"/>
+    <w:lsdException w:name="Unresolved Mention" w:semiHidden="1" w:unhideWhenUsed="1"/>
   </w:latentStyles>
   <w:style w:type="paragraph" w:default="1" w:styleId="Normal">
     <w:name w:val="Normal"/>
@@ -5275,7 +5052,7 @@
   <a:extraClrSchemeLst/>
   <a:extLst>
     <a:ext uri="{05A4C25C-085E-4340-85A3-A5531E510DB2}">
-      <thm15:themeFamily xmlns:thm15="http://schemas.microsoft.com/office/thememl/2012/main" xmlns="" name="Office Theme" id="{62F939B6-93AF-4DB8-9C6B-D6C7DFDC589F}" vid="{4A3C46E8-61CC-4603-A589-7422A47A8E4A}"/>
+      <thm15:themeFamily xmlns:thm15="http://schemas.microsoft.com/office/thememl/2012/main" name="Office Theme" id="{62F939B6-93AF-4DB8-9C6B-D6C7DFDC589F}" vid="{4A3C46E8-61CC-4603-A589-7422A47A8E4A}"/>
     </a:ext>
   </a:extLst>
 </a:theme>

</xml_diff>